<commit_message>
Exam 2 Answer Updates
Added some answers to the exam 2 word doc.  Also, updated a version of
HW3 code to use openmp parallel for directive, this needs to be analyzed
and then added to the exam 2 solution document.
</commit_message>
<xml_diff>
--- a/Exam2/Exam_2_Answers.docx
+++ b/Exam2/Exam_2_Answers.docx
@@ -23,7 +23,7 @@
           <w:szCs w:val="24"/>
         </w:rPr>
         <w:drawing>
-          <wp:inline distT="0" distB="0" distL="0" distR="0">
+          <wp:inline distT="0" distB="0" distL="0" distR="0" wp14:anchorId="64025A50" wp14:editId="64025A51">
             <wp:extent cx="3678555" cy="1690370"/>
             <wp:effectExtent l="0" t="0" r="0" b="5080"/>
             <wp:docPr id="2" name="Picture 2" descr="uah_ece_logo.JPG"/>
@@ -212,7 +212,26 @@
           <w:sz w:val="24"/>
           <w:szCs w:val="24"/>
         </w:rPr>
-        <w:t>Name __________________________________________</w:t>
+        <w:t>Name _</w:t>
+      </w:r>
+      <w:r>
+        <w:rPr>
+          <w:rFonts w:ascii="Helvetica" w:eastAsia="Times New Roman" w:hAnsi="Helvetica" w:cs="Helvetica"/>
+          <w:color w:val="2D3B45"/>
+          <w:sz w:val="24"/>
+          <w:szCs w:val="24"/>
+          <w:u w:val="single"/>
+        </w:rPr>
+        <w:t>Kyle Ray</w:t>
+      </w:r>
+      <w:r>
+        <w:rPr>
+          <w:rFonts w:ascii="Helvetica" w:eastAsia="Times New Roman" w:hAnsi="Helvetica" w:cs="Helvetica"/>
+          <w:color w:val="2D3B45"/>
+          <w:sz w:val="24"/>
+          <w:szCs w:val="24"/>
+        </w:rPr>
+        <w:t>_________________________________</w:t>
       </w:r>
     </w:p>
     <w:p>
@@ -234,6 +253,955 @@
           <w:szCs w:val="24"/>
         </w:rPr>
         <w:t> </w:t>
+      </w:r>
+    </w:p>
+    <w:p>
+      <w:pPr>
+        <w:shd w:val="clear" w:color="auto" w:fill="FFFFFF"/>
+        <w:spacing w:before="180" w:after="180" w:line="240" w:lineRule="auto"/>
+        <w:rPr>
+          <w:rFonts w:ascii="Helvetica" w:eastAsia="Times New Roman" w:hAnsi="Helvetica" w:cs="Helvetica"/>
+          <w:color w:val="2D3B45"/>
+          <w:sz w:val="24"/>
+          <w:szCs w:val="24"/>
+        </w:rPr>
+      </w:pPr>
+      <w:r>
+        <w:rPr>
+          <w:rFonts w:ascii="Helvetica" w:eastAsia="Times New Roman" w:hAnsi="Helvetica" w:cs="Helvetica"/>
+          <w:b/>
+          <w:bCs/>
+          <w:color w:val="2D3B45"/>
+          <w:sz w:val="24"/>
+          <w:szCs w:val="24"/>
+        </w:rPr>
+        <w:t>INSTRUCTIONS: CPE 512 students must work all five (5) problems. CPE 412 students should work any four (4) problems clearly indicating which problem they will omit. In addition to electronic submissions on the UAH Canvas course administration system student are required to submit a complete hardcopy of this exam by its due date at the beginning of class on Monday November 13, 2017.</w:t>
+      </w:r>
+    </w:p>
+    <w:p>
+      <w:pPr>
+        <w:shd w:val="clear" w:color="auto" w:fill="FFFFFF"/>
+        <w:spacing w:before="180" w:after="180" w:line="240" w:lineRule="auto"/>
+        <w:rPr>
+          <w:rFonts w:ascii="Helvetica" w:eastAsia="Times New Roman" w:hAnsi="Helvetica" w:cs="Helvetica"/>
+          <w:color w:val="2D3B45"/>
+          <w:sz w:val="24"/>
+          <w:szCs w:val="24"/>
+        </w:rPr>
+      </w:pPr>
+      <w:r>
+        <w:rPr>
+          <w:rFonts w:ascii="Helvetica" w:eastAsia="Times New Roman" w:hAnsi="Helvetica" w:cs="Helvetica"/>
+          <w:color w:val="2D3B45"/>
+          <w:sz w:val="24"/>
+          <w:szCs w:val="24"/>
+        </w:rPr>
+        <w:t> </w:t>
+      </w:r>
+    </w:p>
+    <w:p>
+      <w:pPr>
+        <w:shd w:val="clear" w:color="auto" w:fill="FFFFFF"/>
+        <w:spacing w:before="180" w:after="180" w:line="240" w:lineRule="auto"/>
+        <w:rPr>
+          <w:rFonts w:ascii="Helvetica" w:eastAsia="Times New Roman" w:hAnsi="Helvetica" w:cs="Helvetica"/>
+          <w:color w:val="2D3B45"/>
+          <w:sz w:val="24"/>
+          <w:szCs w:val="24"/>
+        </w:rPr>
+      </w:pPr>
+      <w:r>
+        <w:rPr>
+          <w:rFonts w:ascii="Helvetica" w:eastAsia="Times New Roman" w:hAnsi="Helvetica" w:cs="Helvetica"/>
+          <w:color w:val="2D3B45"/>
+          <w:sz w:val="24"/>
+          <w:szCs w:val="24"/>
+        </w:rPr>
+        <w:t>Statement of Compliance with UAH Academic Misconduct Policies</w:t>
+      </w:r>
+    </w:p>
+    <w:p>
+      <w:pPr>
+        <w:shd w:val="clear" w:color="auto" w:fill="FFFFFF"/>
+        <w:spacing w:before="180" w:after="180" w:line="240" w:lineRule="auto"/>
+        <w:rPr>
+          <w:rFonts w:ascii="Helvetica" w:eastAsia="Times New Roman" w:hAnsi="Helvetica" w:cs="Helvetica"/>
+          <w:color w:val="2D3B45"/>
+          <w:sz w:val="24"/>
+          <w:szCs w:val="24"/>
+        </w:rPr>
+      </w:pPr>
+      <w:r>
+        <w:rPr>
+          <w:rFonts w:ascii="Helvetica" w:eastAsia="Times New Roman" w:hAnsi="Helvetica" w:cs="Helvetica"/>
+          <w:color w:val="2D3B45"/>
+          <w:sz w:val="24"/>
+          <w:szCs w:val="24"/>
+        </w:rPr>
+        <w:t> </w:t>
+      </w:r>
+    </w:p>
+    <w:p>
+      <w:pPr>
+        <w:shd w:val="clear" w:color="auto" w:fill="FFFFFF"/>
+        <w:spacing w:before="180" w:after="180" w:line="240" w:lineRule="auto"/>
+        <w:rPr>
+          <w:rFonts w:ascii="Helvetica" w:eastAsia="Times New Roman" w:hAnsi="Helvetica" w:cs="Helvetica"/>
+          <w:color w:val="2D3B45"/>
+          <w:sz w:val="24"/>
+          <w:szCs w:val="24"/>
+        </w:rPr>
+      </w:pPr>
+      <w:r>
+        <w:rPr>
+          <w:rFonts w:ascii="Helvetica" w:eastAsia="Times New Roman" w:hAnsi="Helvetica" w:cs="Helvetica"/>
+          <w:color w:val="2D3B45"/>
+          <w:sz w:val="24"/>
+          <w:szCs w:val="24"/>
+        </w:rPr>
+        <w:t>I _</w:t>
+      </w:r>
+      <w:r>
+        <w:rPr>
+          <w:rFonts w:ascii="Helvetica" w:eastAsia="Times New Roman" w:hAnsi="Helvetica" w:cs="Helvetica"/>
+          <w:color w:val="2D3B45"/>
+          <w:sz w:val="24"/>
+          <w:szCs w:val="24"/>
+          <w:u w:val="single"/>
+        </w:rPr>
+        <w:t>Kyle Ray</w:t>
+      </w:r>
+      <w:r>
+        <w:rPr>
+          <w:rFonts w:ascii="Helvetica" w:eastAsia="Times New Roman" w:hAnsi="Helvetica" w:cs="Helvetica"/>
+          <w:color w:val="2D3B45"/>
+          <w:sz w:val="24"/>
+          <w:szCs w:val="24"/>
+        </w:rPr>
+        <w:t>______________________________ certify that I have worked independently of others on this test and the work that I am presenting is my own. I am familiar with the UAH academic misconduct policy as outlined in the UAH student handbook and have agreed to abide by the policies that are stated in this document.</w:t>
+      </w:r>
+    </w:p>
+    <w:p>
+      <w:pPr>
+        <w:shd w:val="clear" w:color="auto" w:fill="FFFFFF"/>
+        <w:spacing w:before="180" w:after="180" w:line="240" w:lineRule="auto"/>
+        <w:rPr>
+          <w:rFonts w:ascii="Helvetica" w:eastAsia="Times New Roman" w:hAnsi="Helvetica" w:cs="Helvetica"/>
+          <w:color w:val="2D3B45"/>
+          <w:sz w:val="24"/>
+          <w:szCs w:val="24"/>
+        </w:rPr>
+      </w:pPr>
+      <w:r>
+        <w:rPr>
+          <w:rFonts w:ascii="Helvetica" w:eastAsia="Times New Roman" w:hAnsi="Helvetica" w:cs="Helvetica"/>
+          <w:color w:val="2D3B45"/>
+          <w:sz w:val="24"/>
+          <w:szCs w:val="24"/>
+        </w:rPr>
+        <w:t>Alternative Statement</w:t>
+      </w:r>
+    </w:p>
+    <w:p>
+      <w:pPr>
+        <w:shd w:val="clear" w:color="auto" w:fill="FFFFFF"/>
+        <w:spacing w:before="180" w:after="180" w:line="240" w:lineRule="auto"/>
+        <w:rPr>
+          <w:rFonts w:ascii="Helvetica" w:eastAsia="Times New Roman" w:hAnsi="Helvetica" w:cs="Helvetica"/>
+          <w:color w:val="2D3B45"/>
+          <w:sz w:val="24"/>
+          <w:szCs w:val="24"/>
+        </w:rPr>
+      </w:pPr>
+      <w:r>
+        <w:rPr>
+          <w:rFonts w:ascii="Helvetica" w:eastAsia="Times New Roman" w:hAnsi="Helvetica" w:cs="Helvetica"/>
+          <w:color w:val="2D3B45"/>
+          <w:sz w:val="24"/>
+          <w:szCs w:val="24"/>
+        </w:rPr>
+        <w:t>I _______________________________________ am unwilling to sign the above statement of compliance because I cheated on the problems listed below:</w:t>
+      </w:r>
+    </w:p>
+    <w:p>
+      <w:pPr>
+        <w:shd w:val="clear" w:color="auto" w:fill="FFFFFF"/>
+        <w:spacing w:before="180" w:after="180" w:line="240" w:lineRule="auto"/>
+        <w:rPr>
+          <w:rFonts w:ascii="Helvetica" w:eastAsia="Times New Roman" w:hAnsi="Helvetica" w:cs="Helvetica"/>
+          <w:color w:val="2D3B45"/>
+          <w:sz w:val="24"/>
+          <w:szCs w:val="24"/>
+        </w:rPr>
+      </w:pPr>
+      <w:r>
+        <w:rPr>
+          <w:rFonts w:ascii="Helvetica" w:eastAsia="Times New Roman" w:hAnsi="Helvetica" w:cs="Helvetica"/>
+          <w:color w:val="2D3B45"/>
+          <w:sz w:val="24"/>
+          <w:szCs w:val="24"/>
+        </w:rPr>
+        <w:t>_____________________________________________________________________________</w:t>
+      </w:r>
+    </w:p>
+    <w:p>
+      <w:pPr>
+        <w:shd w:val="clear" w:color="auto" w:fill="FFFFFF"/>
+        <w:spacing w:before="180" w:after="180" w:line="240" w:lineRule="auto"/>
+        <w:rPr>
+          <w:rFonts w:ascii="Helvetica" w:eastAsia="Times New Roman" w:hAnsi="Helvetica" w:cs="Helvetica"/>
+          <w:color w:val="2D3B45"/>
+          <w:sz w:val="24"/>
+          <w:szCs w:val="24"/>
+        </w:rPr>
+      </w:pPr>
+      <w:r>
+        <w:rPr>
+          <w:rFonts w:ascii="Helvetica" w:eastAsia="Times New Roman" w:hAnsi="Helvetica" w:cs="Helvetica"/>
+          <w:color w:val="2D3B45"/>
+          <w:sz w:val="24"/>
+          <w:szCs w:val="24"/>
+        </w:rPr>
+        <w:lastRenderedPageBreak/>
+        <w:t>1. Fully answer the following questions. Justify your answers by providing the page/section number reference from your text which supports your answer or by providing a complete citation of any external sources that you have used.</w:t>
+      </w:r>
+    </w:p>
+    <w:p>
+      <w:pPr>
+        <w:shd w:val="clear" w:color="auto" w:fill="FFFFFF"/>
+        <w:spacing w:before="180" w:after="180" w:line="240" w:lineRule="auto"/>
+        <w:rPr>
+          <w:rFonts w:ascii="Helvetica" w:eastAsia="Times New Roman" w:hAnsi="Helvetica" w:cs="Helvetica"/>
+          <w:color w:val="2D3B45"/>
+          <w:sz w:val="24"/>
+          <w:szCs w:val="24"/>
+        </w:rPr>
+      </w:pPr>
+      <w:r>
+        <w:rPr>
+          <w:rFonts w:ascii="Helvetica" w:eastAsia="Times New Roman" w:hAnsi="Helvetica" w:cs="Helvetica"/>
+          <w:color w:val="2D3B45"/>
+          <w:sz w:val="24"/>
+          <w:szCs w:val="24"/>
+        </w:rPr>
+        <w:t>a) What OpenMP directive is used to provide mutual exclusion synchronization in sections of code? Give an example of its use and explain why it is needed.</w:t>
+      </w:r>
+    </w:p>
+    <w:p>
+      <w:pPr>
+        <w:shd w:val="clear" w:color="auto" w:fill="FFFFFF"/>
+        <w:spacing w:before="180" w:after="180" w:line="240" w:lineRule="auto"/>
+        <w:rPr>
+          <w:rFonts w:ascii="Helvetica" w:eastAsia="Times New Roman" w:hAnsi="Helvetica" w:cs="Helvetica"/>
+          <w:b/>
+          <w:color w:val="2D3B45"/>
+          <w:sz w:val="24"/>
+          <w:szCs w:val="24"/>
+        </w:rPr>
+      </w:pPr>
+      <w:r>
+        <w:rPr>
+          <w:rFonts w:ascii="Helvetica" w:eastAsia="Times New Roman" w:hAnsi="Helvetica" w:cs="Helvetica"/>
+          <w:b/>
+          <w:color w:val="2D3B45"/>
+          <w:sz w:val="24"/>
+          <w:szCs w:val="24"/>
+        </w:rPr>
+        <w:t>The critical directive is used for mutual exclusion.</w:t>
+      </w:r>
+    </w:p>
+    <w:p>
+      <w:pPr>
+        <w:shd w:val="clear" w:color="auto" w:fill="FFFFFF"/>
+        <w:spacing w:before="180" w:after="180" w:line="240" w:lineRule="auto"/>
+        <w:rPr>
+          <w:rFonts w:ascii="Helvetica" w:eastAsia="Times New Roman" w:hAnsi="Helvetica" w:cs="Helvetica"/>
+          <w:b/>
+          <w:color w:val="2D3B45"/>
+          <w:sz w:val="24"/>
+          <w:szCs w:val="24"/>
+        </w:rPr>
+      </w:pPr>
+      <w:r>
+        <w:rPr>
+          <w:rFonts w:ascii="Helvetica" w:eastAsia="Times New Roman" w:hAnsi="Helvetica" w:cs="Helvetica"/>
+          <w:b/>
+          <w:color w:val="2D3B45"/>
+          <w:sz w:val="24"/>
+          <w:szCs w:val="24"/>
+        </w:rPr>
+        <w:t xml:space="preserve">#pragma </w:t>
+      </w:r>
+      <w:proofErr w:type="spellStart"/>
+      <w:r>
+        <w:rPr>
+          <w:rFonts w:ascii="Helvetica" w:eastAsia="Times New Roman" w:hAnsi="Helvetica" w:cs="Helvetica"/>
+          <w:b/>
+          <w:color w:val="2D3B45"/>
+          <w:sz w:val="24"/>
+          <w:szCs w:val="24"/>
+        </w:rPr>
+        <w:t>omp</w:t>
+      </w:r>
+      <w:proofErr w:type="spellEnd"/>
+      <w:r>
+        <w:rPr>
+          <w:rFonts w:ascii="Helvetica" w:eastAsia="Times New Roman" w:hAnsi="Helvetica" w:cs="Helvetica"/>
+          <w:b/>
+          <w:color w:val="2D3B45"/>
+          <w:sz w:val="24"/>
+          <w:szCs w:val="24"/>
+        </w:rPr>
+        <w:t xml:space="preserve"> critical (optional </w:t>
+      </w:r>
+      <w:proofErr w:type="spellStart"/>
+      <w:r>
+        <w:rPr>
+          <w:rFonts w:ascii="Helvetica" w:eastAsia="Times New Roman" w:hAnsi="Helvetica" w:cs="Helvetica"/>
+          <w:b/>
+          <w:color w:val="2D3B45"/>
+          <w:sz w:val="24"/>
+          <w:szCs w:val="24"/>
+        </w:rPr>
+        <w:t>critical_section_name</w:t>
+      </w:r>
+      <w:proofErr w:type="spellEnd"/>
+      <w:r>
+        <w:rPr>
+          <w:rFonts w:ascii="Helvetica" w:eastAsia="Times New Roman" w:hAnsi="Helvetica" w:cs="Helvetica"/>
+          <w:b/>
+          <w:color w:val="2D3B45"/>
+          <w:sz w:val="24"/>
+          <w:szCs w:val="24"/>
+        </w:rPr>
+        <w:t>)</w:t>
+      </w:r>
+    </w:p>
+    <w:p>
+      <w:pPr>
+        <w:shd w:val="clear" w:color="auto" w:fill="FFFFFF"/>
+        <w:spacing w:before="180" w:after="180" w:line="240" w:lineRule="auto"/>
+        <w:rPr>
+          <w:rFonts w:ascii="Helvetica" w:eastAsia="Times New Roman" w:hAnsi="Helvetica" w:cs="Helvetica"/>
+          <w:b/>
+          <w:color w:val="2D3B45"/>
+          <w:sz w:val="24"/>
+          <w:szCs w:val="24"/>
+        </w:rPr>
+      </w:pPr>
+      <w:r>
+        <w:rPr>
+          <w:rFonts w:ascii="Helvetica" w:eastAsia="Times New Roman" w:hAnsi="Helvetica" w:cs="Helvetica"/>
+          <w:b/>
+          <w:color w:val="2D3B45"/>
+          <w:sz w:val="24"/>
+          <w:szCs w:val="24"/>
+        </w:rPr>
+        <w:t xml:space="preserve">Usage: </w:t>
+      </w:r>
+    </w:p>
+    <w:p>
+      <w:pPr>
+        <w:shd w:val="clear" w:color="auto" w:fill="FFFFFF"/>
+        <w:spacing w:before="180" w:after="180" w:line="240" w:lineRule="auto"/>
+        <w:rPr>
+          <w:rFonts w:ascii="Helvetica" w:eastAsia="Times New Roman" w:hAnsi="Helvetica" w:cs="Helvetica"/>
+          <w:b/>
+          <w:color w:val="2D3B45"/>
+          <w:sz w:val="24"/>
+          <w:szCs w:val="24"/>
+        </w:rPr>
+      </w:pPr>
+      <w:r>
+        <w:rPr>
+          <w:rFonts w:ascii="Helvetica" w:eastAsia="Times New Roman" w:hAnsi="Helvetica" w:cs="Helvetica"/>
+          <w:b/>
+          <w:color w:val="2D3B45"/>
+          <w:sz w:val="24"/>
+          <w:szCs w:val="24"/>
+        </w:rPr>
+        <w:tab/>
+        <w:t>// Some code</w:t>
+      </w:r>
+    </w:p>
+    <w:p>
+      <w:pPr>
+        <w:shd w:val="clear" w:color="auto" w:fill="FFFFFF"/>
+        <w:spacing w:before="180" w:after="180" w:line="240" w:lineRule="auto"/>
+        <w:rPr>
+          <w:rFonts w:ascii="Helvetica" w:eastAsia="Times New Roman" w:hAnsi="Helvetica" w:cs="Helvetica"/>
+          <w:b/>
+          <w:color w:val="2D3B45"/>
+          <w:sz w:val="24"/>
+          <w:szCs w:val="24"/>
+        </w:rPr>
+      </w:pPr>
+      <w:r>
+        <w:rPr>
+          <w:rFonts w:ascii="Helvetica" w:eastAsia="Times New Roman" w:hAnsi="Helvetica" w:cs="Helvetica"/>
+          <w:b/>
+          <w:color w:val="2D3B45"/>
+          <w:sz w:val="24"/>
+          <w:szCs w:val="24"/>
+        </w:rPr>
+        <w:tab/>
+        <w:t xml:space="preserve">#pragma </w:t>
+      </w:r>
+      <w:proofErr w:type="spellStart"/>
+      <w:r>
+        <w:rPr>
+          <w:rFonts w:ascii="Helvetica" w:eastAsia="Times New Roman" w:hAnsi="Helvetica" w:cs="Helvetica"/>
+          <w:b/>
+          <w:color w:val="2D3B45"/>
+          <w:sz w:val="24"/>
+          <w:szCs w:val="24"/>
+        </w:rPr>
+        <w:t>omp</w:t>
+      </w:r>
+      <w:proofErr w:type="spellEnd"/>
+      <w:r>
+        <w:rPr>
+          <w:rFonts w:ascii="Helvetica" w:eastAsia="Times New Roman" w:hAnsi="Helvetica" w:cs="Helvetica"/>
+          <w:b/>
+          <w:color w:val="2D3B45"/>
+          <w:sz w:val="24"/>
+          <w:szCs w:val="24"/>
+        </w:rPr>
+        <w:t xml:space="preserve"> critical </w:t>
+      </w:r>
+      <w:proofErr w:type="spellStart"/>
+      <w:r>
+        <w:rPr>
+          <w:rFonts w:ascii="Helvetica" w:eastAsia="Times New Roman" w:hAnsi="Helvetica" w:cs="Helvetica"/>
+          <w:b/>
+          <w:color w:val="2D3B45"/>
+          <w:sz w:val="24"/>
+          <w:szCs w:val="24"/>
+        </w:rPr>
+        <w:t>my_critical_section</w:t>
+      </w:r>
+      <w:proofErr w:type="spellEnd"/>
+    </w:p>
+    <w:p>
+      <w:pPr>
+        <w:shd w:val="clear" w:color="auto" w:fill="FFFFFF"/>
+        <w:spacing w:before="180" w:after="180" w:line="240" w:lineRule="auto"/>
+        <w:rPr>
+          <w:rFonts w:ascii="Helvetica" w:eastAsia="Times New Roman" w:hAnsi="Helvetica" w:cs="Helvetica"/>
+          <w:b/>
+          <w:color w:val="2D3B45"/>
+          <w:sz w:val="24"/>
+          <w:szCs w:val="24"/>
+        </w:rPr>
+      </w:pPr>
+      <w:r>
+        <w:rPr>
+          <w:rFonts w:ascii="Helvetica" w:eastAsia="Times New Roman" w:hAnsi="Helvetica" w:cs="Helvetica"/>
+          <w:b/>
+          <w:color w:val="2D3B45"/>
+          <w:sz w:val="24"/>
+          <w:szCs w:val="24"/>
+        </w:rPr>
+        <w:tab/>
+        <w:t>{</w:t>
+      </w:r>
+    </w:p>
+    <w:p>
+      <w:pPr>
+        <w:shd w:val="clear" w:color="auto" w:fill="FFFFFF"/>
+        <w:spacing w:before="180" w:after="180" w:line="240" w:lineRule="auto"/>
+        <w:rPr>
+          <w:rFonts w:ascii="Helvetica" w:eastAsia="Times New Roman" w:hAnsi="Helvetica" w:cs="Helvetica"/>
+          <w:b/>
+          <w:color w:val="2D3B45"/>
+          <w:sz w:val="24"/>
+          <w:szCs w:val="24"/>
+        </w:rPr>
+      </w:pPr>
+      <w:r>
+        <w:rPr>
+          <w:rFonts w:ascii="Helvetica" w:eastAsia="Times New Roman" w:hAnsi="Helvetica" w:cs="Helvetica"/>
+          <w:b/>
+          <w:color w:val="2D3B45"/>
+          <w:sz w:val="24"/>
+          <w:szCs w:val="24"/>
+        </w:rPr>
+        <w:tab/>
+      </w:r>
+      <w:r>
+        <w:rPr>
+          <w:rFonts w:ascii="Helvetica" w:eastAsia="Times New Roman" w:hAnsi="Helvetica" w:cs="Helvetica"/>
+          <w:b/>
+          <w:color w:val="2D3B45"/>
+          <w:sz w:val="24"/>
+          <w:szCs w:val="24"/>
+        </w:rPr>
+        <w:tab/>
+        <w:t>// Critical Section Code</w:t>
+      </w:r>
+    </w:p>
+    <w:p>
+      <w:pPr>
+        <w:shd w:val="clear" w:color="auto" w:fill="FFFFFF"/>
+        <w:spacing w:before="180" w:after="180" w:line="240" w:lineRule="auto"/>
+        <w:rPr>
+          <w:rFonts w:ascii="Helvetica" w:eastAsia="Times New Roman" w:hAnsi="Helvetica" w:cs="Helvetica"/>
+          <w:b/>
+          <w:color w:val="2D3B45"/>
+          <w:sz w:val="24"/>
+          <w:szCs w:val="24"/>
+        </w:rPr>
+      </w:pPr>
+      <w:r>
+        <w:rPr>
+          <w:rFonts w:ascii="Helvetica" w:eastAsia="Times New Roman" w:hAnsi="Helvetica" w:cs="Helvetica"/>
+          <w:b/>
+          <w:color w:val="2D3B45"/>
+          <w:sz w:val="24"/>
+          <w:szCs w:val="24"/>
+        </w:rPr>
+        <w:tab/>
+        <w:t>}</w:t>
+      </w:r>
+    </w:p>
+    <w:p>
+      <w:pPr>
+        <w:shd w:val="clear" w:color="auto" w:fill="FFFFFF"/>
+        <w:spacing w:before="180" w:after="180" w:line="240" w:lineRule="auto"/>
+        <w:rPr>
+          <w:rFonts w:ascii="Helvetica" w:eastAsia="Times New Roman" w:hAnsi="Helvetica" w:cs="Helvetica"/>
+          <w:b/>
+          <w:color w:val="2D3B45"/>
+          <w:sz w:val="24"/>
+          <w:szCs w:val="24"/>
+        </w:rPr>
+      </w:pPr>
+    </w:p>
+    <w:p>
+      <w:pPr>
+        <w:shd w:val="clear" w:color="auto" w:fill="FFFFFF"/>
+        <w:spacing w:before="180" w:after="180" w:line="240" w:lineRule="auto"/>
+        <w:rPr>
+          <w:rFonts w:ascii="Helvetica" w:eastAsia="Times New Roman" w:hAnsi="Helvetica" w:cs="Helvetica"/>
+          <w:color w:val="2D3B45"/>
+          <w:sz w:val="24"/>
+          <w:szCs w:val="24"/>
+        </w:rPr>
+      </w:pPr>
+      <w:r>
+        <w:rPr>
+          <w:rFonts w:ascii="Helvetica" w:eastAsia="Times New Roman" w:hAnsi="Helvetica" w:cs="Helvetica"/>
+          <w:color w:val="2D3B45"/>
+          <w:sz w:val="24"/>
+          <w:szCs w:val="24"/>
+        </w:rPr>
+        <w:t>b) Give the output of the following OpenMP code fragment if possible or discuss why this is not allowed. What is the effective scope of the sum variable? How could the answer be affected if the reduction clause is not used? Assume that there are 4 threads all together:</w:t>
+      </w:r>
+    </w:p>
+    <w:p>
+      <w:pPr>
+        <w:shd w:val="clear" w:color="auto" w:fill="FFFFFF"/>
+        <w:spacing w:before="180" w:after="180" w:line="240" w:lineRule="auto"/>
+        <w:rPr>
+          <w:rFonts w:ascii="Helvetica" w:eastAsia="Times New Roman" w:hAnsi="Helvetica" w:cs="Helvetica"/>
+          <w:color w:val="2D3B45"/>
+          <w:sz w:val="24"/>
+          <w:szCs w:val="24"/>
+        </w:rPr>
+      </w:pPr>
+      <w:proofErr w:type="spellStart"/>
+      <w:r>
+        <w:rPr>
+          <w:rFonts w:ascii="Helvetica" w:eastAsia="Times New Roman" w:hAnsi="Helvetica" w:cs="Helvetica"/>
+          <w:color w:val="2D3B45"/>
+          <w:sz w:val="24"/>
+          <w:szCs w:val="24"/>
+        </w:rPr>
+        <w:t>int</w:t>
+      </w:r>
+      <w:proofErr w:type="spellEnd"/>
+      <w:r>
+        <w:rPr>
+          <w:rFonts w:ascii="Helvetica" w:eastAsia="Times New Roman" w:hAnsi="Helvetica" w:cs="Helvetica"/>
+          <w:color w:val="2D3B45"/>
+          <w:sz w:val="24"/>
+          <w:szCs w:val="24"/>
+        </w:rPr>
+        <w:t xml:space="preserve"> </w:t>
+      </w:r>
+      <w:proofErr w:type="spellStart"/>
+      <w:r>
+        <w:rPr>
+          <w:rFonts w:ascii="Helvetica" w:eastAsia="Times New Roman" w:hAnsi="Helvetica" w:cs="Helvetica"/>
+          <w:color w:val="2D3B45"/>
+          <w:sz w:val="24"/>
+          <w:szCs w:val="24"/>
+        </w:rPr>
+        <w:t>i</w:t>
+      </w:r>
+      <w:proofErr w:type="spellEnd"/>
+      <w:r>
+        <w:rPr>
+          <w:rFonts w:ascii="Helvetica" w:eastAsia="Times New Roman" w:hAnsi="Helvetica" w:cs="Helvetica"/>
+          <w:color w:val="2D3B45"/>
+          <w:sz w:val="24"/>
+          <w:szCs w:val="24"/>
+        </w:rPr>
+        <w:t>; double sum = 0.0;</w:t>
+      </w:r>
+    </w:p>
+    <w:p>
+      <w:pPr>
+        <w:shd w:val="clear" w:color="auto" w:fill="FFFFFF"/>
+        <w:spacing w:before="180" w:after="180" w:line="240" w:lineRule="auto"/>
+        <w:rPr>
+          <w:rFonts w:ascii="Helvetica" w:eastAsia="Times New Roman" w:hAnsi="Helvetica" w:cs="Helvetica"/>
+          <w:color w:val="2D3B45"/>
+          <w:sz w:val="24"/>
+          <w:szCs w:val="24"/>
+        </w:rPr>
+      </w:pPr>
+      <w:r>
+        <w:rPr>
+          <w:rFonts w:ascii="Helvetica" w:eastAsia="Times New Roman" w:hAnsi="Helvetica" w:cs="Helvetica"/>
+          <w:color w:val="2D3B45"/>
+          <w:sz w:val="24"/>
+          <w:szCs w:val="24"/>
+        </w:rPr>
+        <w:t xml:space="preserve">#pragma </w:t>
+      </w:r>
+      <w:proofErr w:type="spellStart"/>
+      <w:r>
+        <w:rPr>
+          <w:rFonts w:ascii="Helvetica" w:eastAsia="Times New Roman" w:hAnsi="Helvetica" w:cs="Helvetica"/>
+          <w:color w:val="2D3B45"/>
+          <w:sz w:val="24"/>
+          <w:szCs w:val="24"/>
+        </w:rPr>
+        <w:t>omp</w:t>
+      </w:r>
+      <w:proofErr w:type="spellEnd"/>
+      <w:r>
+        <w:rPr>
+          <w:rFonts w:ascii="Helvetica" w:eastAsia="Times New Roman" w:hAnsi="Helvetica" w:cs="Helvetica"/>
+          <w:color w:val="2D3B45"/>
+          <w:sz w:val="24"/>
+          <w:szCs w:val="24"/>
+        </w:rPr>
+        <w:t xml:space="preserve"> parallel for reduction(</w:t>
+      </w:r>
+      <w:proofErr w:type="gramStart"/>
+      <w:r>
+        <w:rPr>
+          <w:rFonts w:ascii="Helvetica" w:eastAsia="Times New Roman" w:hAnsi="Helvetica" w:cs="Helvetica"/>
+          <w:color w:val="2D3B45"/>
+          <w:sz w:val="24"/>
+          <w:szCs w:val="24"/>
+        </w:rPr>
+        <w:t>+:sum</w:t>
+      </w:r>
+      <w:proofErr w:type="gramEnd"/>
+      <w:r>
+        <w:rPr>
+          <w:rFonts w:ascii="Helvetica" w:eastAsia="Times New Roman" w:hAnsi="Helvetica" w:cs="Helvetica"/>
+          <w:color w:val="2D3B45"/>
+          <w:sz w:val="24"/>
+          <w:szCs w:val="24"/>
+        </w:rPr>
+        <w:t>)</w:t>
+      </w:r>
+    </w:p>
+    <w:p>
+      <w:pPr>
+        <w:shd w:val="clear" w:color="auto" w:fill="FFFFFF"/>
+        <w:spacing w:before="180" w:after="180" w:line="240" w:lineRule="auto"/>
+        <w:rPr>
+          <w:rFonts w:ascii="Helvetica" w:eastAsia="Times New Roman" w:hAnsi="Helvetica" w:cs="Helvetica"/>
+          <w:color w:val="2D3B45"/>
+          <w:sz w:val="24"/>
+          <w:szCs w:val="24"/>
+        </w:rPr>
+      </w:pPr>
+      <w:r>
+        <w:rPr>
+          <w:rFonts w:ascii="Helvetica" w:eastAsia="Times New Roman" w:hAnsi="Helvetica" w:cs="Helvetica"/>
+          <w:color w:val="2D3B45"/>
+          <w:sz w:val="24"/>
+          <w:szCs w:val="24"/>
+        </w:rPr>
+        <w:t>for (</w:t>
+      </w:r>
+      <w:proofErr w:type="spellStart"/>
+      <w:r>
+        <w:rPr>
+          <w:rFonts w:ascii="Helvetica" w:eastAsia="Times New Roman" w:hAnsi="Helvetica" w:cs="Helvetica"/>
+          <w:color w:val="2D3B45"/>
+          <w:sz w:val="24"/>
+          <w:szCs w:val="24"/>
+        </w:rPr>
+        <w:t>i</w:t>
+      </w:r>
+      <w:proofErr w:type="spellEnd"/>
+      <w:r>
+        <w:rPr>
+          <w:rFonts w:ascii="Helvetica" w:eastAsia="Times New Roman" w:hAnsi="Helvetica" w:cs="Helvetica"/>
+          <w:color w:val="2D3B45"/>
+          <w:sz w:val="24"/>
+          <w:szCs w:val="24"/>
+        </w:rPr>
+        <w:t xml:space="preserve">=1; </w:t>
+      </w:r>
+      <w:proofErr w:type="spellStart"/>
+      <w:r>
+        <w:rPr>
+          <w:rFonts w:ascii="Helvetica" w:eastAsia="Times New Roman" w:hAnsi="Helvetica" w:cs="Helvetica"/>
+          <w:color w:val="2D3B45"/>
+          <w:sz w:val="24"/>
+          <w:szCs w:val="24"/>
+        </w:rPr>
+        <w:t>i</w:t>
+      </w:r>
+      <w:proofErr w:type="spellEnd"/>
+      <w:r>
+        <w:rPr>
+          <w:rFonts w:ascii="Helvetica" w:eastAsia="Times New Roman" w:hAnsi="Helvetica" w:cs="Helvetica"/>
+          <w:color w:val="2D3B45"/>
+          <w:sz w:val="24"/>
+          <w:szCs w:val="24"/>
+        </w:rPr>
+        <w:t xml:space="preserve"> &lt;= 4; </w:t>
+      </w:r>
+      <w:proofErr w:type="spellStart"/>
+      <w:r>
+        <w:rPr>
+          <w:rFonts w:ascii="Helvetica" w:eastAsia="Times New Roman" w:hAnsi="Helvetica" w:cs="Helvetica"/>
+          <w:color w:val="2D3B45"/>
+          <w:sz w:val="24"/>
+          <w:szCs w:val="24"/>
+        </w:rPr>
+        <w:t>i</w:t>
+      </w:r>
+      <w:proofErr w:type="spellEnd"/>
+      <w:r>
+        <w:rPr>
+          <w:rFonts w:ascii="Helvetica" w:eastAsia="Times New Roman" w:hAnsi="Helvetica" w:cs="Helvetica"/>
+          <w:color w:val="2D3B45"/>
+          <w:sz w:val="24"/>
+          <w:szCs w:val="24"/>
+        </w:rPr>
+        <w:t>++)</w:t>
+      </w:r>
+    </w:p>
+    <w:p>
+      <w:pPr>
+        <w:shd w:val="clear" w:color="auto" w:fill="FFFFFF"/>
+        <w:spacing w:before="180" w:after="180" w:line="240" w:lineRule="auto"/>
+        <w:rPr>
+          <w:rFonts w:ascii="Helvetica" w:eastAsia="Times New Roman" w:hAnsi="Helvetica" w:cs="Helvetica"/>
+          <w:color w:val="2D3B45"/>
+          <w:sz w:val="24"/>
+          <w:szCs w:val="24"/>
+        </w:rPr>
+      </w:pPr>
+      <w:r>
+        <w:rPr>
+          <w:rFonts w:ascii="Helvetica" w:eastAsia="Times New Roman" w:hAnsi="Helvetica" w:cs="Helvetica"/>
+          <w:color w:val="2D3B45"/>
+          <w:sz w:val="24"/>
+          <w:szCs w:val="24"/>
+        </w:rPr>
+        <w:t xml:space="preserve">sum = sum + </w:t>
+      </w:r>
+      <w:proofErr w:type="spellStart"/>
+      <w:r>
+        <w:rPr>
+          <w:rFonts w:ascii="Helvetica" w:eastAsia="Times New Roman" w:hAnsi="Helvetica" w:cs="Helvetica"/>
+          <w:color w:val="2D3B45"/>
+          <w:sz w:val="24"/>
+          <w:szCs w:val="24"/>
+        </w:rPr>
+        <w:t>i</w:t>
+      </w:r>
+      <w:proofErr w:type="spellEnd"/>
+      <w:r>
+        <w:rPr>
+          <w:rFonts w:ascii="Helvetica" w:eastAsia="Times New Roman" w:hAnsi="Helvetica" w:cs="Helvetica"/>
+          <w:color w:val="2D3B45"/>
+          <w:sz w:val="24"/>
+          <w:szCs w:val="24"/>
+        </w:rPr>
+        <w:t>;</w:t>
+      </w:r>
+    </w:p>
+    <w:p>
+      <w:pPr>
+        <w:shd w:val="clear" w:color="auto" w:fill="FFFFFF"/>
+        <w:spacing w:before="180" w:after="180" w:line="240" w:lineRule="auto"/>
+        <w:rPr>
+          <w:rFonts w:ascii="Helvetica" w:eastAsia="Times New Roman" w:hAnsi="Helvetica" w:cs="Helvetica"/>
+          <w:color w:val="2D3B45"/>
+          <w:sz w:val="24"/>
+          <w:szCs w:val="24"/>
+        </w:rPr>
+      </w:pPr>
+      <w:r>
+        <w:rPr>
+          <w:rFonts w:ascii="Helvetica" w:eastAsia="Times New Roman" w:hAnsi="Helvetica" w:cs="Helvetica"/>
+          <w:color w:val="2D3B45"/>
+          <w:sz w:val="24"/>
+          <w:szCs w:val="24"/>
+        </w:rPr>
+        <w:t> </w:t>
+      </w:r>
+      <w:proofErr w:type="spellStart"/>
+      <w:r>
+        <w:rPr>
+          <w:rFonts w:ascii="Helvetica" w:eastAsia="Times New Roman" w:hAnsi="Helvetica" w:cs="Helvetica"/>
+          <w:color w:val="2D3B45"/>
+          <w:sz w:val="24"/>
+          <w:szCs w:val="24"/>
+        </w:rPr>
+        <w:t>cout</w:t>
+      </w:r>
+      <w:proofErr w:type="spellEnd"/>
+      <w:r>
+        <w:rPr>
+          <w:rFonts w:ascii="Helvetica" w:eastAsia="Times New Roman" w:hAnsi="Helvetica" w:cs="Helvetica"/>
+          <w:color w:val="2D3B45"/>
+          <w:sz w:val="24"/>
+          <w:szCs w:val="24"/>
+        </w:rPr>
+        <w:t xml:space="preserve"> &lt;&lt; "The sum is " &lt;&lt; sum &lt;&lt; </w:t>
+      </w:r>
+      <w:proofErr w:type="spellStart"/>
+      <w:r>
+        <w:rPr>
+          <w:rFonts w:ascii="Helvetica" w:eastAsia="Times New Roman" w:hAnsi="Helvetica" w:cs="Helvetica"/>
+          <w:color w:val="2D3B45"/>
+          <w:sz w:val="24"/>
+          <w:szCs w:val="24"/>
+        </w:rPr>
+        <w:t>endl</w:t>
+      </w:r>
+      <w:proofErr w:type="spellEnd"/>
+      <w:r>
+        <w:rPr>
+          <w:rFonts w:ascii="Helvetica" w:eastAsia="Times New Roman" w:hAnsi="Helvetica" w:cs="Helvetica"/>
+          <w:color w:val="2D3B45"/>
+          <w:sz w:val="24"/>
+          <w:szCs w:val="24"/>
+        </w:rPr>
+        <w:t>;</w:t>
+      </w:r>
+    </w:p>
+    <w:p>
+      <w:pPr>
+        <w:shd w:val="clear" w:color="auto" w:fill="FFFFFF"/>
+        <w:spacing w:before="180" w:after="180" w:line="240" w:lineRule="auto"/>
+        <w:rPr>
+          <w:rFonts w:ascii="Helvetica" w:eastAsia="Times New Roman" w:hAnsi="Helvetica" w:cs="Helvetica"/>
+          <w:b/>
+          <w:color w:val="2D3B45"/>
+          <w:sz w:val="24"/>
+          <w:szCs w:val="24"/>
+        </w:rPr>
+      </w:pPr>
+      <w:r>
+        <w:rPr>
+          <w:rFonts w:ascii="Helvetica" w:eastAsia="Times New Roman" w:hAnsi="Helvetica" w:cs="Helvetica"/>
+          <w:b/>
+          <w:color w:val="2D3B45"/>
+          <w:sz w:val="24"/>
+          <w:szCs w:val="24"/>
+        </w:rPr>
+        <w:t>Output: The sum is 10</w:t>
+      </w:r>
+    </w:p>
+    <w:p>
+      <w:pPr>
+        <w:shd w:val="clear" w:color="auto" w:fill="FFFFFF"/>
+        <w:spacing w:before="180" w:after="180" w:line="240" w:lineRule="auto"/>
+        <w:rPr>
+          <w:rFonts w:ascii="Helvetica" w:eastAsia="Times New Roman" w:hAnsi="Helvetica" w:cs="Helvetica"/>
+          <w:b/>
+          <w:color w:val="2D3B45"/>
+          <w:sz w:val="24"/>
+          <w:szCs w:val="24"/>
+        </w:rPr>
+      </w:pPr>
+      <w:r>
+        <w:rPr>
+          <w:rFonts w:ascii="Helvetica" w:eastAsia="Times New Roman" w:hAnsi="Helvetica" w:cs="Helvetica"/>
+          <w:b/>
+          <w:color w:val="2D3B45"/>
+          <w:sz w:val="24"/>
+          <w:szCs w:val="24"/>
+        </w:rPr>
+        <w:t xml:space="preserve">The effective scope of the sum variable is shared.  The answer will not be affected by </w:t>
+      </w:r>
+      <w:r>
+        <w:rPr>
+          <w:rFonts w:ascii="Helvetica" w:eastAsia="Times New Roman" w:hAnsi="Helvetica" w:cs="Helvetica"/>
+          <w:b/>
+          <w:color w:val="2D3B45"/>
+          <w:sz w:val="24"/>
+          <w:szCs w:val="24"/>
+        </w:rPr>
+        <w:t xml:space="preserve">removing </w:t>
+      </w:r>
+      <w:r>
+        <w:rPr>
+          <w:rFonts w:ascii="Helvetica" w:eastAsia="Times New Roman" w:hAnsi="Helvetica" w:cs="Helvetica"/>
+          <w:b/>
+          <w:color w:val="2D3B45"/>
+          <w:sz w:val="24"/>
+          <w:szCs w:val="24"/>
+        </w:rPr>
+        <w:t>the reduction clause. The reduction clause will create a private variable of sum for each thread which in turn will add the thread value of (</w:t>
+      </w:r>
+      <w:proofErr w:type="spellStart"/>
+      <w:r>
+        <w:rPr>
+          <w:rFonts w:ascii="Helvetica" w:eastAsia="Times New Roman" w:hAnsi="Helvetica" w:cs="Helvetica"/>
+          <w:b/>
+          <w:color w:val="2D3B45"/>
+          <w:sz w:val="24"/>
+          <w:szCs w:val="24"/>
+        </w:rPr>
+        <w:t>i</w:t>
+      </w:r>
+      <w:proofErr w:type="spellEnd"/>
+      <w:r>
+        <w:rPr>
+          <w:rFonts w:ascii="Helvetica" w:eastAsia="Times New Roman" w:hAnsi="Helvetica" w:cs="Helvetica"/>
+          <w:b/>
+          <w:color w:val="2D3B45"/>
+          <w:sz w:val="24"/>
+          <w:szCs w:val="24"/>
+        </w:rPr>
+        <w:t>) to the private sum. Then at the end of the loop the reduction clause will add the private sums to the shared sum variable thus the reduction has just added another step. The for loop without the reduction clause will just add the value of (</w:t>
+      </w:r>
+      <w:proofErr w:type="spellStart"/>
+      <w:r>
+        <w:rPr>
+          <w:rFonts w:ascii="Helvetica" w:eastAsia="Times New Roman" w:hAnsi="Helvetica" w:cs="Helvetica"/>
+          <w:b/>
+          <w:color w:val="2D3B45"/>
+          <w:sz w:val="24"/>
+          <w:szCs w:val="24"/>
+        </w:rPr>
+        <w:t>i</w:t>
+      </w:r>
+      <w:proofErr w:type="spellEnd"/>
+      <w:r>
+        <w:rPr>
+          <w:rFonts w:ascii="Helvetica" w:eastAsia="Times New Roman" w:hAnsi="Helvetica" w:cs="Helvetica"/>
+          <w:b/>
+          <w:color w:val="2D3B45"/>
+          <w:sz w:val="24"/>
+          <w:szCs w:val="24"/>
+        </w:rPr>
+        <w:t>) to the current shared value of sum, and because addition is commutative it will not matter which order this happens as we will get the same answer.</w:t>
       </w:r>
       <w:bookmarkStart w:id="0" w:name="_GoBack"/>
       <w:bookmarkEnd w:id="0"/>
@@ -252,281 +1220,344 @@
       <w:r>
         <w:rPr>
           <w:rFonts w:ascii="Helvetica" w:eastAsia="Times New Roman" w:hAnsi="Helvetica" w:cs="Helvetica"/>
-          <w:b/>
-          <w:bCs/>
-          <w:color w:val="2D3B45"/>
-          <w:sz w:val="24"/>
-          <w:szCs w:val="24"/>
-        </w:rPr>
-        <w:t>INSTRUCTIONS: CPE 512 students must work all five (5) problems. CPE 412 students should work any four (4) problems clearly indicating which problem they will omit. In addition to electronic submissions on the UAH Canvas course administration system student are required to submit a complete hardcopy of this exam by its due date at the beginning of class on Monday November 13, 2017.</w:t>
-      </w:r>
-    </w:p>
-    <w:p>
-      <w:pPr>
-        <w:shd w:val="clear" w:color="auto" w:fill="FFFFFF"/>
-        <w:spacing w:before="180" w:after="180" w:line="240" w:lineRule="auto"/>
-        <w:rPr>
-          <w:rFonts w:ascii="Helvetica" w:eastAsia="Times New Roman" w:hAnsi="Helvetica" w:cs="Helvetica"/>
-          <w:color w:val="2D3B45"/>
-          <w:sz w:val="24"/>
-          <w:szCs w:val="24"/>
-        </w:rPr>
-      </w:pPr>
-      <w:r>
-        <w:rPr>
-          <w:rFonts w:ascii="Helvetica" w:eastAsia="Times New Roman" w:hAnsi="Helvetica" w:cs="Helvetica"/>
-          <w:color w:val="2D3B45"/>
-          <w:sz w:val="24"/>
-          <w:szCs w:val="24"/>
-        </w:rPr>
-        <w:t> </w:t>
-      </w:r>
-    </w:p>
-    <w:p>
-      <w:pPr>
-        <w:shd w:val="clear" w:color="auto" w:fill="FFFFFF"/>
-        <w:spacing w:before="180" w:after="180" w:line="240" w:lineRule="auto"/>
-        <w:rPr>
-          <w:rFonts w:ascii="Helvetica" w:eastAsia="Times New Roman" w:hAnsi="Helvetica" w:cs="Helvetica"/>
-          <w:color w:val="2D3B45"/>
-          <w:sz w:val="24"/>
-          <w:szCs w:val="24"/>
-        </w:rPr>
-      </w:pPr>
-      <w:r>
-        <w:rPr>
-          <w:rFonts w:ascii="Helvetica" w:eastAsia="Times New Roman" w:hAnsi="Helvetica" w:cs="Helvetica"/>
-          <w:color w:val="2D3B45"/>
-          <w:sz w:val="24"/>
-          <w:szCs w:val="24"/>
-        </w:rPr>
-        <w:t>Statement of Compliance with UAH Academic Misconduct Policies</w:t>
-      </w:r>
-    </w:p>
-    <w:p>
-      <w:pPr>
-        <w:shd w:val="clear" w:color="auto" w:fill="FFFFFF"/>
-        <w:spacing w:before="180" w:after="180" w:line="240" w:lineRule="auto"/>
-        <w:rPr>
-          <w:rFonts w:ascii="Helvetica" w:eastAsia="Times New Roman" w:hAnsi="Helvetica" w:cs="Helvetica"/>
-          <w:color w:val="2D3B45"/>
-          <w:sz w:val="24"/>
-          <w:szCs w:val="24"/>
-        </w:rPr>
-      </w:pPr>
-      <w:r>
-        <w:rPr>
-          <w:rFonts w:ascii="Helvetica" w:eastAsia="Times New Roman" w:hAnsi="Helvetica" w:cs="Helvetica"/>
-          <w:color w:val="2D3B45"/>
-          <w:sz w:val="24"/>
-          <w:szCs w:val="24"/>
-        </w:rPr>
-        <w:t> </w:t>
-      </w:r>
-    </w:p>
-    <w:p>
-      <w:pPr>
-        <w:shd w:val="clear" w:color="auto" w:fill="FFFFFF"/>
-        <w:spacing w:before="180" w:after="180" w:line="240" w:lineRule="auto"/>
-        <w:rPr>
-          <w:rFonts w:ascii="Helvetica" w:eastAsia="Times New Roman" w:hAnsi="Helvetica" w:cs="Helvetica"/>
-          <w:color w:val="2D3B45"/>
-          <w:sz w:val="24"/>
-          <w:szCs w:val="24"/>
-        </w:rPr>
-      </w:pPr>
-      <w:r>
-        <w:rPr>
-          <w:rFonts w:ascii="Helvetica" w:eastAsia="Times New Roman" w:hAnsi="Helvetica" w:cs="Helvetica"/>
-          <w:color w:val="2D3B45"/>
-          <w:sz w:val="24"/>
-          <w:szCs w:val="24"/>
-        </w:rPr>
-        <w:t>I _______________________________________ certify that I have worked independently of others on this test and the work that I am presenting is my own. I am familiar with the UAH academic misconduct policy as outlined in the UAH student handbook and have agreed to abide by the policies that are stated in this document.</w:t>
-      </w:r>
-    </w:p>
-    <w:p>
-      <w:pPr>
-        <w:shd w:val="clear" w:color="auto" w:fill="FFFFFF"/>
-        <w:spacing w:before="180" w:after="180" w:line="240" w:lineRule="auto"/>
-        <w:rPr>
-          <w:rFonts w:ascii="Helvetica" w:eastAsia="Times New Roman" w:hAnsi="Helvetica" w:cs="Helvetica"/>
-          <w:color w:val="2D3B45"/>
-          <w:sz w:val="24"/>
-          <w:szCs w:val="24"/>
-        </w:rPr>
-      </w:pPr>
-      <w:r>
-        <w:rPr>
-          <w:rFonts w:ascii="Helvetica" w:eastAsia="Times New Roman" w:hAnsi="Helvetica" w:cs="Helvetica"/>
-          <w:color w:val="2D3B45"/>
-          <w:sz w:val="24"/>
-          <w:szCs w:val="24"/>
-        </w:rPr>
-        <w:t>Alternative Statement</w:t>
-      </w:r>
-    </w:p>
-    <w:p>
-      <w:pPr>
-        <w:shd w:val="clear" w:color="auto" w:fill="FFFFFF"/>
-        <w:spacing w:before="180" w:after="180" w:line="240" w:lineRule="auto"/>
-        <w:rPr>
-          <w:rFonts w:ascii="Helvetica" w:eastAsia="Times New Roman" w:hAnsi="Helvetica" w:cs="Helvetica"/>
-          <w:color w:val="2D3B45"/>
-          <w:sz w:val="24"/>
-          <w:szCs w:val="24"/>
-        </w:rPr>
-      </w:pPr>
-      <w:r>
-        <w:rPr>
-          <w:rFonts w:ascii="Helvetica" w:eastAsia="Times New Roman" w:hAnsi="Helvetica" w:cs="Helvetica"/>
-          <w:color w:val="2D3B45"/>
-          <w:sz w:val="24"/>
-          <w:szCs w:val="24"/>
-        </w:rPr>
-        <w:t>I _______________________________________ am unwilling to sign the above statement of compliance because I cheated on the problems listed below:</w:t>
-      </w:r>
-    </w:p>
-    <w:p>
-      <w:pPr>
-        <w:shd w:val="clear" w:color="auto" w:fill="FFFFFF"/>
-        <w:spacing w:before="180" w:after="180" w:line="240" w:lineRule="auto"/>
-        <w:rPr>
-          <w:rFonts w:ascii="Helvetica" w:eastAsia="Times New Roman" w:hAnsi="Helvetica" w:cs="Helvetica"/>
-          <w:color w:val="2D3B45"/>
-          <w:sz w:val="24"/>
-          <w:szCs w:val="24"/>
-        </w:rPr>
-      </w:pPr>
-      <w:r>
-        <w:rPr>
-          <w:rFonts w:ascii="Helvetica" w:eastAsia="Times New Roman" w:hAnsi="Helvetica" w:cs="Helvetica"/>
-          <w:color w:val="2D3B45"/>
-          <w:sz w:val="24"/>
-          <w:szCs w:val="24"/>
-        </w:rPr>
-        <w:t>_____________________________________________________________________________</w:t>
-      </w:r>
-    </w:p>
-    <w:p>
-      <w:pPr>
-        <w:shd w:val="clear" w:color="auto" w:fill="FFFFFF"/>
-        <w:spacing w:before="180" w:after="180" w:line="240" w:lineRule="auto"/>
-        <w:rPr>
-          <w:rFonts w:ascii="Helvetica" w:eastAsia="Times New Roman" w:hAnsi="Helvetica" w:cs="Helvetica"/>
-          <w:color w:val="2D3B45"/>
-          <w:sz w:val="24"/>
-          <w:szCs w:val="24"/>
-        </w:rPr>
-      </w:pPr>
-      <w:r>
-        <w:rPr>
-          <w:rFonts w:ascii="Helvetica" w:eastAsia="Times New Roman" w:hAnsi="Helvetica" w:cs="Helvetica"/>
           <w:color w:val="2D3B45"/>
           <w:sz w:val="24"/>
           <w:szCs w:val="24"/>
         </w:rPr>
         <w:lastRenderedPageBreak/>
-        <w:t>1. Fully answer the following questions. Justify your answers by providing the page/section number reference from your text which supports your answer or by providing a complete citation of any external sources that you have used.</w:t>
-      </w:r>
-    </w:p>
-    <w:p>
-      <w:pPr>
-        <w:shd w:val="clear" w:color="auto" w:fill="FFFFFF"/>
-        <w:spacing w:before="180" w:after="180" w:line="240" w:lineRule="auto"/>
-        <w:rPr>
-          <w:rFonts w:ascii="Helvetica" w:eastAsia="Times New Roman" w:hAnsi="Helvetica" w:cs="Helvetica"/>
-          <w:color w:val="2D3B45"/>
-          <w:sz w:val="24"/>
-          <w:szCs w:val="24"/>
-        </w:rPr>
-      </w:pPr>
-      <w:r>
-        <w:rPr>
-          <w:rFonts w:ascii="Helvetica" w:eastAsia="Times New Roman" w:hAnsi="Helvetica" w:cs="Helvetica"/>
-          <w:color w:val="2D3B45"/>
-          <w:sz w:val="24"/>
-          <w:szCs w:val="24"/>
-        </w:rPr>
-        <w:t xml:space="preserve">a) What </w:t>
-      </w:r>
-      <w:proofErr w:type="spellStart"/>
-      <w:r>
-        <w:rPr>
-          <w:rFonts w:ascii="Helvetica" w:eastAsia="Times New Roman" w:hAnsi="Helvetica" w:cs="Helvetica"/>
-          <w:color w:val="2D3B45"/>
-          <w:sz w:val="24"/>
-          <w:szCs w:val="24"/>
-        </w:rPr>
-        <w:t>OpenMP</w:t>
-      </w:r>
-      <w:proofErr w:type="spellEnd"/>
-      <w:r>
-        <w:rPr>
-          <w:rFonts w:ascii="Helvetica" w:eastAsia="Times New Roman" w:hAnsi="Helvetica" w:cs="Helvetica"/>
-          <w:color w:val="2D3B45"/>
-          <w:sz w:val="24"/>
-          <w:szCs w:val="24"/>
-        </w:rPr>
-        <w:t xml:space="preserve"> directive is used to provide mutual exclusion synchronization in sections of code? Give an example of its use and explain why it is needed.</w:t>
-      </w:r>
-    </w:p>
-    <w:p>
-      <w:pPr>
-        <w:shd w:val="clear" w:color="auto" w:fill="FFFFFF"/>
-        <w:spacing w:before="180" w:after="180" w:line="240" w:lineRule="auto"/>
-        <w:rPr>
-          <w:rFonts w:ascii="Helvetica" w:eastAsia="Times New Roman" w:hAnsi="Helvetica" w:cs="Helvetica"/>
-          <w:color w:val="2D3B45"/>
-          <w:sz w:val="24"/>
-          <w:szCs w:val="24"/>
-        </w:rPr>
-      </w:pPr>
-      <w:r>
-        <w:rPr>
-          <w:rFonts w:ascii="Helvetica" w:eastAsia="Times New Roman" w:hAnsi="Helvetica" w:cs="Helvetica"/>
-          <w:color w:val="2D3B45"/>
-          <w:sz w:val="24"/>
-          <w:szCs w:val="24"/>
-        </w:rPr>
-        <w:t xml:space="preserve">b) Give the output of the following </w:t>
-      </w:r>
-      <w:proofErr w:type="spellStart"/>
-      <w:r>
-        <w:rPr>
-          <w:rFonts w:ascii="Helvetica" w:eastAsia="Times New Roman" w:hAnsi="Helvetica" w:cs="Helvetica"/>
-          <w:color w:val="2D3B45"/>
-          <w:sz w:val="24"/>
-          <w:szCs w:val="24"/>
-        </w:rPr>
-        <w:t>OpenMP</w:t>
-      </w:r>
-      <w:proofErr w:type="spellEnd"/>
-      <w:r>
-        <w:rPr>
-          <w:rFonts w:ascii="Helvetica" w:eastAsia="Times New Roman" w:hAnsi="Helvetica" w:cs="Helvetica"/>
-          <w:color w:val="2D3B45"/>
-          <w:sz w:val="24"/>
-          <w:szCs w:val="24"/>
-        </w:rPr>
-        <w:t xml:space="preserve"> code fragment if possible or discuss why this is not allowed. What is the effective scope of the sum variable? How could the answer be affected if the reduction clause is not used? Assume that there are 4 threads all together:</w:t>
-      </w:r>
-    </w:p>
-    <w:p>
-      <w:pPr>
-        <w:shd w:val="clear" w:color="auto" w:fill="FFFFFF"/>
-        <w:spacing w:before="180" w:after="180" w:line="240" w:lineRule="auto"/>
-        <w:rPr>
-          <w:rFonts w:ascii="Helvetica" w:eastAsia="Times New Roman" w:hAnsi="Helvetica" w:cs="Helvetica"/>
-          <w:color w:val="2D3B45"/>
-          <w:sz w:val="24"/>
-          <w:szCs w:val="24"/>
-        </w:rPr>
-      </w:pPr>
-      <w:proofErr w:type="spellStart"/>
-      <w:r>
-        <w:rPr>
-          <w:rFonts w:ascii="Helvetica" w:eastAsia="Times New Roman" w:hAnsi="Helvetica" w:cs="Helvetica"/>
+        <w:t xml:space="preserve">c) For the following </w:t>
+      </w:r>
+      <w:proofErr w:type="spellStart"/>
+      <w:r>
+        <w:rPr>
+          <w:rFonts w:ascii="Helvetica" w:eastAsia="Times New Roman" w:hAnsi="Helvetica" w:cs="Helvetica"/>
+          <w:color w:val="2D3B45"/>
+          <w:sz w:val="24"/>
+          <w:szCs w:val="24"/>
+        </w:rPr>
+        <w:t>pthread</w:t>
+      </w:r>
+      <w:proofErr w:type="spellEnd"/>
+      <w:r>
+        <w:rPr>
+          <w:rFonts w:ascii="Helvetica" w:eastAsia="Times New Roman" w:hAnsi="Helvetica" w:cs="Helvetica"/>
+          <w:color w:val="2D3B45"/>
+          <w:sz w:val="24"/>
+          <w:szCs w:val="24"/>
+        </w:rPr>
+        <w:t xml:space="preserve"> code what is (are) the possible value(s) of </w:t>
+      </w:r>
+      <w:proofErr w:type="spellStart"/>
+      <w:r>
+        <w:rPr>
+          <w:rFonts w:ascii="Helvetica" w:eastAsia="Times New Roman" w:hAnsi="Helvetica" w:cs="Helvetica"/>
+          <w:color w:val="2D3B45"/>
+          <w:sz w:val="24"/>
+          <w:szCs w:val="24"/>
+        </w:rPr>
+        <w:t>num</w:t>
+      </w:r>
+      <w:proofErr w:type="spellEnd"/>
+      <w:r>
+        <w:rPr>
+          <w:rFonts w:ascii="Helvetica" w:eastAsia="Times New Roman" w:hAnsi="Helvetica" w:cs="Helvetica"/>
+          <w:color w:val="2D3B45"/>
+          <w:sz w:val="24"/>
+          <w:szCs w:val="24"/>
+        </w:rPr>
+        <w:t xml:space="preserve"> if there are no assumptions regarding the targeted system or the </w:t>
+      </w:r>
+      <w:proofErr w:type="gramStart"/>
+      <w:r>
+        <w:rPr>
+          <w:rFonts w:ascii="Helvetica" w:eastAsia="Times New Roman" w:hAnsi="Helvetica" w:cs="Helvetica"/>
+          <w:color w:val="2D3B45"/>
+          <w:sz w:val="24"/>
+          <w:szCs w:val="24"/>
+        </w:rPr>
+        <w:t>manner in which</w:t>
+      </w:r>
+      <w:proofErr w:type="gramEnd"/>
+      <w:r>
+        <w:rPr>
+          <w:rFonts w:ascii="Helvetica" w:eastAsia="Times New Roman" w:hAnsi="Helvetica" w:cs="Helvetica"/>
+          <w:color w:val="2D3B45"/>
+          <w:sz w:val="24"/>
+          <w:szCs w:val="24"/>
+        </w:rPr>
+        <w:t xml:space="preserve"> the </w:t>
+      </w:r>
+      <w:proofErr w:type="spellStart"/>
+      <w:r>
+        <w:rPr>
+          <w:rFonts w:ascii="Helvetica" w:eastAsia="Times New Roman" w:hAnsi="Helvetica" w:cs="Helvetica"/>
+          <w:color w:val="2D3B45"/>
+          <w:sz w:val="24"/>
+          <w:szCs w:val="24"/>
+        </w:rPr>
+        <w:t>pthread</w:t>
+      </w:r>
+      <w:proofErr w:type="spellEnd"/>
+      <w:r>
+        <w:rPr>
+          <w:rFonts w:ascii="Helvetica" w:eastAsia="Times New Roman" w:hAnsi="Helvetica" w:cs="Helvetica"/>
+          <w:color w:val="2D3B45"/>
+          <w:sz w:val="24"/>
+          <w:szCs w:val="24"/>
+        </w:rPr>
+        <w:t xml:space="preserve"> scheduler will operate? Justify your answer.</w:t>
+      </w:r>
+    </w:p>
+    <w:p>
+      <w:pPr>
+        <w:shd w:val="clear" w:color="auto" w:fill="FFFFFF"/>
+        <w:spacing w:before="180" w:after="180" w:line="240" w:lineRule="auto"/>
+        <w:rPr>
+          <w:rFonts w:ascii="Helvetica" w:eastAsia="Times New Roman" w:hAnsi="Helvetica" w:cs="Helvetica"/>
+          <w:b/>
+          <w:color w:val="2D3B45"/>
+          <w:sz w:val="24"/>
+          <w:szCs w:val="24"/>
+        </w:rPr>
+      </w:pPr>
+      <w:r>
+        <w:rPr>
+          <w:rFonts w:ascii="Helvetica" w:eastAsia="Times New Roman" w:hAnsi="Helvetica" w:cs="Helvetica"/>
+          <w:b/>
+          <w:color w:val="2D3B45"/>
+          <w:sz w:val="24"/>
+          <w:szCs w:val="24"/>
+        </w:rPr>
+        <w:t xml:space="preserve">TODO: Answer this question whenever we get the </w:t>
+      </w:r>
+      <w:proofErr w:type="spellStart"/>
+      <w:r>
+        <w:rPr>
+          <w:rFonts w:ascii="Helvetica" w:eastAsia="Times New Roman" w:hAnsi="Helvetica" w:cs="Helvetica"/>
+          <w:b/>
+          <w:color w:val="2D3B45"/>
+          <w:sz w:val="24"/>
+          <w:szCs w:val="24"/>
+        </w:rPr>
+        <w:t>pthread</w:t>
+      </w:r>
+      <w:proofErr w:type="spellEnd"/>
+      <w:r>
+        <w:rPr>
+          <w:rFonts w:ascii="Helvetica" w:eastAsia="Times New Roman" w:hAnsi="Helvetica" w:cs="Helvetica"/>
+          <w:b/>
+          <w:color w:val="2D3B45"/>
+          <w:sz w:val="24"/>
+          <w:szCs w:val="24"/>
+        </w:rPr>
+        <w:t xml:space="preserve"> code</w:t>
+      </w:r>
+    </w:p>
+    <w:p>
+      <w:pPr>
+        <w:shd w:val="clear" w:color="auto" w:fill="FFFFFF"/>
+        <w:spacing w:before="180" w:after="180" w:line="240" w:lineRule="auto"/>
+        <w:rPr>
+          <w:rFonts w:ascii="Helvetica" w:eastAsia="Times New Roman" w:hAnsi="Helvetica" w:cs="Helvetica"/>
+          <w:color w:val="2D3B45"/>
+          <w:sz w:val="24"/>
+          <w:szCs w:val="24"/>
+        </w:rPr>
+      </w:pPr>
+      <w:r>
+        <w:rPr>
+          <w:rFonts w:ascii="Helvetica" w:eastAsia="Times New Roman" w:hAnsi="Helvetica" w:cs="Helvetica"/>
+          <w:color w:val="2D3B45"/>
+          <w:sz w:val="24"/>
+          <w:szCs w:val="24"/>
+        </w:rPr>
+        <w:t>d) What is the difference between the ordered directive and the critical section directives in OpenMP? Give separate examples of the use of both constructs. Which constructs might be useful to support local synchronization? Which constructs are useful for or global synchronization? Explain.</w:t>
+      </w:r>
+    </w:p>
+    <w:p>
+      <w:pPr>
+        <w:shd w:val="clear" w:color="auto" w:fill="FFFFFF"/>
+        <w:spacing w:before="180" w:after="180" w:line="240" w:lineRule="auto"/>
+        <w:rPr>
+          <w:rFonts w:ascii="Helvetica" w:eastAsia="Times New Roman" w:hAnsi="Helvetica" w:cs="Helvetica"/>
+          <w:b/>
+          <w:color w:val="2D3B45"/>
+          <w:sz w:val="24"/>
+          <w:szCs w:val="24"/>
+        </w:rPr>
+      </w:pPr>
+      <w:r>
+        <w:rPr>
+          <w:rFonts w:ascii="Helvetica" w:eastAsia="Times New Roman" w:hAnsi="Helvetica" w:cs="Helvetica"/>
+          <w:b/>
+          <w:color w:val="2D3B45"/>
+          <w:sz w:val="24"/>
+          <w:szCs w:val="24"/>
+        </w:rPr>
+        <w:t>Ordered Directive - The ordered construct will make it so the code for the structured block will execute sequentially.</w:t>
+      </w:r>
+    </w:p>
+    <w:p>
+      <w:pPr>
+        <w:shd w:val="clear" w:color="auto" w:fill="FFFFFF"/>
+        <w:spacing w:before="180" w:after="180" w:line="240" w:lineRule="auto"/>
+        <w:rPr>
+          <w:rFonts w:ascii="Helvetica" w:eastAsia="Times New Roman" w:hAnsi="Helvetica" w:cs="Helvetica"/>
+          <w:b/>
+          <w:color w:val="2D3B45"/>
+          <w:sz w:val="24"/>
+          <w:szCs w:val="24"/>
+        </w:rPr>
+      </w:pPr>
+      <w:r>
+        <w:rPr>
+          <w:rFonts w:ascii="Helvetica" w:eastAsia="Times New Roman" w:hAnsi="Helvetica" w:cs="Helvetica"/>
+          <w:b/>
+          <w:color w:val="2D3B45"/>
+          <w:sz w:val="24"/>
+          <w:szCs w:val="24"/>
+        </w:rPr>
+        <w:t>Ex</w:t>
+      </w:r>
+      <w:r>
+        <w:rPr>
+          <w:rFonts w:ascii="Helvetica" w:eastAsia="Times New Roman" w:hAnsi="Helvetica" w:cs="Helvetica"/>
+          <w:b/>
+          <w:color w:val="2D3B45"/>
+          <w:sz w:val="24"/>
+          <w:szCs w:val="24"/>
+        </w:rPr>
+        <w:t>ample</w:t>
+      </w:r>
+      <w:r>
+        <w:rPr>
+          <w:rFonts w:ascii="Helvetica" w:eastAsia="Times New Roman" w:hAnsi="Helvetica" w:cs="Helvetica"/>
+          <w:b/>
+          <w:color w:val="2D3B45"/>
+          <w:sz w:val="24"/>
+          <w:szCs w:val="24"/>
+        </w:rPr>
+        <w:t xml:space="preserve">. </w:t>
+      </w:r>
+    </w:p>
+    <w:p>
+      <w:pPr>
+        <w:shd w:val="clear" w:color="auto" w:fill="FFFFFF"/>
+        <w:spacing w:before="180" w:after="180" w:line="240" w:lineRule="auto"/>
+        <w:rPr>
+          <w:rFonts w:ascii="Helvetica" w:eastAsia="Times New Roman" w:hAnsi="Helvetica" w:cs="Helvetica"/>
+          <w:b/>
+          <w:color w:val="2D3B45"/>
+          <w:sz w:val="24"/>
+          <w:szCs w:val="24"/>
+        </w:rPr>
+      </w:pPr>
+      <w:r>
+        <w:rPr>
+          <w:rFonts w:ascii="Helvetica" w:eastAsia="Times New Roman" w:hAnsi="Helvetica" w:cs="Helvetica"/>
+          <w:b/>
+          <w:color w:val="2D3B45"/>
+          <w:sz w:val="24"/>
+          <w:szCs w:val="24"/>
+        </w:rPr>
+        <w:t xml:space="preserve">#pragma </w:t>
+      </w:r>
+      <w:proofErr w:type="spellStart"/>
+      <w:r>
+        <w:rPr>
+          <w:rFonts w:ascii="Helvetica" w:eastAsia="Times New Roman" w:hAnsi="Helvetica" w:cs="Helvetica"/>
+          <w:b/>
+          <w:color w:val="2D3B45"/>
+          <w:sz w:val="24"/>
+          <w:szCs w:val="24"/>
+        </w:rPr>
+        <w:t>omp</w:t>
+      </w:r>
+      <w:proofErr w:type="spellEnd"/>
+      <w:r>
+        <w:rPr>
+          <w:rFonts w:ascii="Helvetica" w:eastAsia="Times New Roman" w:hAnsi="Helvetica" w:cs="Helvetica"/>
+          <w:b/>
+          <w:color w:val="2D3B45"/>
+          <w:sz w:val="24"/>
+          <w:szCs w:val="24"/>
+        </w:rPr>
+        <w:t xml:space="preserve"> parallel for </w:t>
+      </w:r>
+      <w:proofErr w:type="gramStart"/>
+      <w:r>
+        <w:rPr>
+          <w:rFonts w:ascii="Helvetica" w:eastAsia="Times New Roman" w:hAnsi="Helvetica" w:cs="Helvetica"/>
+          <w:b/>
+          <w:color w:val="2D3B45"/>
+          <w:sz w:val="24"/>
+          <w:szCs w:val="24"/>
+        </w:rPr>
+        <w:t>schedule(</w:t>
+      </w:r>
+      <w:proofErr w:type="gramEnd"/>
+      <w:r>
+        <w:rPr>
+          <w:rFonts w:ascii="Helvetica" w:eastAsia="Times New Roman" w:hAnsi="Helvetica" w:cs="Helvetica"/>
+          <w:b/>
+          <w:color w:val="2D3B45"/>
+          <w:sz w:val="24"/>
+          <w:szCs w:val="24"/>
+        </w:rPr>
+        <w:t>static, 1)</w:t>
+      </w:r>
+    </w:p>
+    <w:p>
+      <w:pPr>
+        <w:shd w:val="clear" w:color="auto" w:fill="FFFFFF"/>
+        <w:spacing w:before="180" w:after="180" w:line="240" w:lineRule="auto"/>
+        <w:rPr>
+          <w:rFonts w:ascii="Helvetica" w:eastAsia="Times New Roman" w:hAnsi="Helvetica" w:cs="Helvetica"/>
+          <w:b/>
+          <w:color w:val="2D3B45"/>
+          <w:sz w:val="24"/>
+          <w:szCs w:val="24"/>
+        </w:rPr>
+      </w:pPr>
+      <w:r>
+        <w:rPr>
+          <w:rFonts w:ascii="Helvetica" w:eastAsia="Times New Roman" w:hAnsi="Helvetica" w:cs="Helvetica"/>
+          <w:b/>
+          <w:color w:val="2D3B45"/>
+          <w:sz w:val="24"/>
+          <w:szCs w:val="24"/>
+        </w:rPr>
+        <w:t>{</w:t>
+      </w:r>
+    </w:p>
+    <w:p>
+      <w:pPr>
+        <w:shd w:val="clear" w:color="auto" w:fill="FFFFFF"/>
+        <w:spacing w:before="180" w:after="180" w:line="240" w:lineRule="auto"/>
+        <w:rPr>
+          <w:rFonts w:ascii="Helvetica" w:eastAsia="Times New Roman" w:hAnsi="Helvetica" w:cs="Helvetica"/>
+          <w:b/>
+          <w:color w:val="2D3B45"/>
+          <w:sz w:val="24"/>
+          <w:szCs w:val="24"/>
+        </w:rPr>
+      </w:pPr>
+      <w:r>
+        <w:rPr>
+          <w:rFonts w:ascii="Helvetica" w:eastAsia="Times New Roman" w:hAnsi="Helvetica" w:cs="Helvetica"/>
+          <w:b/>
+          <w:color w:val="2D3B45"/>
+          <w:sz w:val="24"/>
+          <w:szCs w:val="24"/>
+        </w:rPr>
+        <w:tab/>
+        <w:t>For (</w:t>
+      </w:r>
+      <w:proofErr w:type="spellStart"/>
+      <w:r>
+        <w:rPr>
+          <w:rFonts w:ascii="Helvetica" w:eastAsia="Times New Roman" w:hAnsi="Helvetica" w:cs="Helvetica"/>
+          <w:b/>
           <w:color w:val="2D3B45"/>
           <w:sz w:val="24"/>
           <w:szCs w:val="24"/>
@@ -537,16 +1568,18 @@
       <w:r>
         <w:rPr>
           <w:rFonts w:ascii="Helvetica" w:eastAsia="Times New Roman" w:hAnsi="Helvetica" w:cs="Helvetica"/>
-          <w:color w:val="2D3B45"/>
-          <w:sz w:val="24"/>
-          <w:szCs w:val="24"/>
-        </w:rPr>
-        <w:t xml:space="preserve"> </w:t>
-      </w:r>
-      <w:proofErr w:type="spellStart"/>
-      <w:r>
-        <w:rPr>
-          <w:rFonts w:ascii="Helvetica" w:eastAsia="Times New Roman" w:hAnsi="Helvetica" w:cs="Helvetica"/>
+          <w:b/>
+          <w:color w:val="2D3B45"/>
+          <w:sz w:val="24"/>
+          <w:szCs w:val="24"/>
+        </w:rPr>
+        <w:t xml:space="preserve"> I = 0; I &lt; n; </w:t>
+      </w:r>
+      <w:proofErr w:type="spellStart"/>
+      <w:r>
+        <w:rPr>
+          <w:rFonts w:ascii="Helvetica" w:eastAsia="Times New Roman" w:hAnsi="Helvetica" w:cs="Helvetica"/>
+          <w:b/>
           <w:color w:val="2D3B45"/>
           <w:sz w:val="24"/>
           <w:szCs w:val="24"/>
@@ -557,27 +1590,108 @@
       <w:r>
         <w:rPr>
           <w:rFonts w:ascii="Helvetica" w:eastAsia="Times New Roman" w:hAnsi="Helvetica" w:cs="Helvetica"/>
-          <w:color w:val="2D3B45"/>
-          <w:sz w:val="24"/>
-          <w:szCs w:val="24"/>
-        </w:rPr>
-        <w:t>; double sum = 0.0;</w:t>
-      </w:r>
-    </w:p>
-    <w:p>
-      <w:pPr>
-        <w:shd w:val="clear" w:color="auto" w:fill="FFFFFF"/>
-        <w:spacing w:before="180" w:after="180" w:line="240" w:lineRule="auto"/>
-        <w:rPr>
-          <w:rFonts w:ascii="Helvetica" w:eastAsia="Times New Roman" w:hAnsi="Helvetica" w:cs="Helvetica"/>
-          <w:color w:val="2D3B45"/>
-          <w:sz w:val="24"/>
-          <w:szCs w:val="24"/>
-        </w:rPr>
-      </w:pPr>
-      <w:r>
-        <w:rPr>
-          <w:rFonts w:ascii="Helvetica" w:eastAsia="Times New Roman" w:hAnsi="Helvetica" w:cs="Helvetica"/>
+          <w:b/>
+          <w:color w:val="2D3B45"/>
+          <w:sz w:val="24"/>
+          <w:szCs w:val="24"/>
+        </w:rPr>
+        <w:t>++)</w:t>
+      </w:r>
+    </w:p>
+    <w:p>
+      <w:pPr>
+        <w:shd w:val="clear" w:color="auto" w:fill="FFFFFF"/>
+        <w:spacing w:before="180" w:after="180" w:line="240" w:lineRule="auto"/>
+        <w:rPr>
+          <w:rFonts w:ascii="Helvetica" w:eastAsia="Times New Roman" w:hAnsi="Helvetica" w:cs="Helvetica"/>
+          <w:b/>
+          <w:color w:val="2D3B45"/>
+          <w:sz w:val="24"/>
+          <w:szCs w:val="24"/>
+        </w:rPr>
+      </w:pPr>
+      <w:r>
+        <w:rPr>
+          <w:rFonts w:ascii="Helvetica" w:eastAsia="Times New Roman" w:hAnsi="Helvetica" w:cs="Helvetica"/>
+          <w:b/>
+          <w:color w:val="2D3B45"/>
+          <w:sz w:val="24"/>
+          <w:szCs w:val="24"/>
+        </w:rPr>
+        <w:tab/>
+        <w:t>{</w:t>
+      </w:r>
+    </w:p>
+    <w:p>
+      <w:pPr>
+        <w:shd w:val="clear" w:color="auto" w:fill="FFFFFF"/>
+        <w:spacing w:before="180" w:after="180" w:line="240" w:lineRule="auto"/>
+        <w:rPr>
+          <w:rFonts w:ascii="Helvetica" w:eastAsia="Times New Roman" w:hAnsi="Helvetica" w:cs="Helvetica"/>
+          <w:b/>
+          <w:color w:val="2D3B45"/>
+          <w:sz w:val="24"/>
+          <w:szCs w:val="24"/>
+        </w:rPr>
+      </w:pPr>
+      <w:r>
+        <w:rPr>
+          <w:rFonts w:ascii="Helvetica" w:eastAsia="Times New Roman" w:hAnsi="Helvetica" w:cs="Helvetica"/>
+          <w:b/>
+          <w:color w:val="2D3B45"/>
+          <w:sz w:val="24"/>
+          <w:szCs w:val="24"/>
+        </w:rPr>
+        <w:tab/>
+      </w:r>
+      <w:r>
+        <w:rPr>
+          <w:rFonts w:ascii="Helvetica" w:eastAsia="Times New Roman" w:hAnsi="Helvetica" w:cs="Helvetica"/>
+          <w:b/>
+          <w:color w:val="2D3B45"/>
+          <w:sz w:val="24"/>
+          <w:szCs w:val="24"/>
+        </w:rPr>
+        <w:tab/>
+        <w:t>// Do something here first</w:t>
+      </w:r>
+    </w:p>
+    <w:p>
+      <w:pPr>
+        <w:shd w:val="clear" w:color="auto" w:fill="FFFFFF"/>
+        <w:spacing w:before="180" w:after="180" w:line="240" w:lineRule="auto"/>
+        <w:rPr>
+          <w:rFonts w:ascii="Helvetica" w:eastAsia="Times New Roman" w:hAnsi="Helvetica" w:cs="Helvetica"/>
+          <w:b/>
+          <w:color w:val="2D3B45"/>
+          <w:sz w:val="24"/>
+          <w:szCs w:val="24"/>
+        </w:rPr>
+      </w:pPr>
+      <w:r>
+        <w:rPr>
+          <w:rFonts w:ascii="Helvetica" w:eastAsia="Times New Roman" w:hAnsi="Helvetica" w:cs="Helvetica"/>
+          <w:b/>
+          <w:color w:val="2D3B45"/>
+          <w:sz w:val="24"/>
+          <w:szCs w:val="24"/>
+        </w:rPr>
+        <w:tab/>
+      </w:r>
+      <w:r>
+        <w:rPr>
+          <w:rFonts w:ascii="Helvetica" w:eastAsia="Times New Roman" w:hAnsi="Helvetica" w:cs="Helvetica"/>
+          <w:b/>
+          <w:color w:val="2D3B45"/>
+          <w:sz w:val="24"/>
+          <w:szCs w:val="24"/>
+        </w:rPr>
+        <w:tab/>
+      </w:r>
+      <w:r>
+        <w:rPr>
+          <w:rFonts w:ascii="Helvetica" w:eastAsia="Times New Roman" w:hAnsi="Helvetica" w:cs="Helvetica"/>
+          <w:b/>
           <w:color w:val="2D3B45"/>
           <w:sz w:val="24"/>
           <w:szCs w:val="24"/>
@@ -588,6 +1702,7 @@
       <w:r>
         <w:rPr>
           <w:rFonts w:ascii="Helvetica" w:eastAsia="Times New Roman" w:hAnsi="Helvetica" w:cs="Helvetica"/>
+          <w:b/>
           <w:color w:val="2D3B45"/>
           <w:sz w:val="24"/>
           <w:szCs w:val="24"/>
@@ -598,26 +1713,776 @@
       <w:r>
         <w:rPr>
           <w:rFonts w:ascii="Helvetica" w:eastAsia="Times New Roman" w:hAnsi="Helvetica" w:cs="Helvetica"/>
-          <w:color w:val="2D3B45"/>
-          <w:sz w:val="24"/>
-          <w:szCs w:val="24"/>
-        </w:rPr>
-        <w:t xml:space="preserve"> parallel for reduction(</w:t>
+          <w:b/>
+          <w:color w:val="2D3B45"/>
+          <w:sz w:val="24"/>
+          <w:szCs w:val="24"/>
+        </w:rPr>
+        <w:t xml:space="preserve"> ordered</w:t>
+      </w:r>
+    </w:p>
+    <w:p>
+      <w:pPr>
+        <w:shd w:val="clear" w:color="auto" w:fill="FFFFFF"/>
+        <w:spacing w:before="180" w:after="180" w:line="240" w:lineRule="auto"/>
+        <w:rPr>
+          <w:rFonts w:ascii="Helvetica" w:eastAsia="Times New Roman" w:hAnsi="Helvetica" w:cs="Helvetica"/>
+          <w:b/>
+          <w:color w:val="2D3B45"/>
+          <w:sz w:val="24"/>
+          <w:szCs w:val="24"/>
+        </w:rPr>
+      </w:pPr>
+      <w:r>
+        <w:rPr>
+          <w:rFonts w:ascii="Helvetica" w:eastAsia="Times New Roman" w:hAnsi="Helvetica" w:cs="Helvetica"/>
+          <w:b/>
+          <w:color w:val="2D3B45"/>
+          <w:sz w:val="24"/>
+          <w:szCs w:val="24"/>
+        </w:rPr>
+        <w:tab/>
+      </w:r>
+      <w:r>
+        <w:rPr>
+          <w:rFonts w:ascii="Helvetica" w:eastAsia="Times New Roman" w:hAnsi="Helvetica" w:cs="Helvetica"/>
+          <w:b/>
+          <w:color w:val="2D3B45"/>
+          <w:sz w:val="24"/>
+          <w:szCs w:val="24"/>
+        </w:rPr>
+        <w:tab/>
+        <w:t>{</w:t>
+      </w:r>
+    </w:p>
+    <w:p>
+      <w:pPr>
+        <w:shd w:val="clear" w:color="auto" w:fill="FFFFFF"/>
+        <w:spacing w:before="180" w:after="180" w:line="240" w:lineRule="auto"/>
+        <w:rPr>
+          <w:rFonts w:ascii="Helvetica" w:eastAsia="Times New Roman" w:hAnsi="Helvetica" w:cs="Helvetica"/>
+          <w:b/>
+          <w:color w:val="2D3B45"/>
+          <w:sz w:val="24"/>
+          <w:szCs w:val="24"/>
+        </w:rPr>
+      </w:pPr>
+      <w:r>
+        <w:rPr>
+          <w:rFonts w:ascii="Helvetica" w:eastAsia="Times New Roman" w:hAnsi="Helvetica" w:cs="Helvetica"/>
+          <w:b/>
+          <w:color w:val="2D3B45"/>
+          <w:sz w:val="24"/>
+          <w:szCs w:val="24"/>
+        </w:rPr>
+        <w:tab/>
+      </w:r>
+      <w:r>
+        <w:rPr>
+          <w:rFonts w:ascii="Helvetica" w:eastAsia="Times New Roman" w:hAnsi="Helvetica" w:cs="Helvetica"/>
+          <w:b/>
+          <w:color w:val="2D3B45"/>
+          <w:sz w:val="24"/>
+          <w:szCs w:val="24"/>
+        </w:rPr>
+        <w:tab/>
+      </w:r>
+      <w:r>
+        <w:rPr>
+          <w:rFonts w:ascii="Helvetica" w:eastAsia="Times New Roman" w:hAnsi="Helvetica" w:cs="Helvetica"/>
+          <w:b/>
+          <w:color w:val="2D3B45"/>
+          <w:sz w:val="24"/>
+          <w:szCs w:val="24"/>
+        </w:rPr>
+        <w:tab/>
+        <w:t>// Do these things in order</w:t>
+      </w:r>
+    </w:p>
+    <w:p>
+      <w:pPr>
+        <w:shd w:val="clear" w:color="auto" w:fill="FFFFFF"/>
+        <w:spacing w:before="180" w:after="180" w:line="240" w:lineRule="auto"/>
+        <w:rPr>
+          <w:rFonts w:ascii="Helvetica" w:eastAsia="Times New Roman" w:hAnsi="Helvetica" w:cs="Helvetica"/>
+          <w:b/>
+          <w:color w:val="2D3B45"/>
+          <w:sz w:val="24"/>
+          <w:szCs w:val="24"/>
+        </w:rPr>
+      </w:pPr>
+      <w:r>
+        <w:rPr>
+          <w:rFonts w:ascii="Helvetica" w:eastAsia="Times New Roman" w:hAnsi="Helvetica" w:cs="Helvetica"/>
+          <w:b/>
+          <w:color w:val="2D3B45"/>
+          <w:sz w:val="24"/>
+          <w:szCs w:val="24"/>
+        </w:rPr>
+        <w:tab/>
+      </w:r>
+      <w:r>
+        <w:rPr>
+          <w:rFonts w:ascii="Helvetica" w:eastAsia="Times New Roman" w:hAnsi="Helvetica" w:cs="Helvetica"/>
+          <w:b/>
+          <w:color w:val="2D3B45"/>
+          <w:sz w:val="24"/>
+          <w:szCs w:val="24"/>
+        </w:rPr>
+        <w:tab/>
+        <w:t>}</w:t>
+      </w:r>
+    </w:p>
+    <w:p>
+      <w:pPr>
+        <w:shd w:val="clear" w:color="auto" w:fill="FFFFFF"/>
+        <w:spacing w:before="180" w:after="180" w:line="240" w:lineRule="auto"/>
+        <w:rPr>
+          <w:rFonts w:ascii="Helvetica" w:eastAsia="Times New Roman" w:hAnsi="Helvetica" w:cs="Helvetica"/>
+          <w:b/>
+          <w:color w:val="2D3B45"/>
+          <w:sz w:val="24"/>
+          <w:szCs w:val="24"/>
+        </w:rPr>
+      </w:pPr>
+      <w:r>
+        <w:rPr>
+          <w:rFonts w:ascii="Helvetica" w:eastAsia="Times New Roman" w:hAnsi="Helvetica" w:cs="Helvetica"/>
+          <w:b/>
+          <w:color w:val="2D3B45"/>
+          <w:sz w:val="24"/>
+          <w:szCs w:val="24"/>
+        </w:rPr>
+        <w:tab/>
+      </w:r>
+      <w:r>
+        <w:rPr>
+          <w:rFonts w:ascii="Helvetica" w:eastAsia="Times New Roman" w:hAnsi="Helvetica" w:cs="Helvetica"/>
+          <w:b/>
+          <w:color w:val="2D3B45"/>
+          <w:sz w:val="24"/>
+          <w:szCs w:val="24"/>
+        </w:rPr>
+        <w:tab/>
+        <w:t>// Do some more stuff here</w:t>
+      </w:r>
+    </w:p>
+    <w:p>
+      <w:pPr>
+        <w:shd w:val="clear" w:color="auto" w:fill="FFFFFF"/>
+        <w:spacing w:before="180" w:after="180" w:line="240" w:lineRule="auto"/>
+        <w:rPr>
+          <w:rFonts w:ascii="Helvetica" w:eastAsia="Times New Roman" w:hAnsi="Helvetica" w:cs="Helvetica"/>
+          <w:b/>
+          <w:color w:val="2D3B45"/>
+          <w:sz w:val="24"/>
+          <w:szCs w:val="24"/>
+        </w:rPr>
+      </w:pPr>
+      <w:r>
+        <w:rPr>
+          <w:rFonts w:ascii="Helvetica" w:eastAsia="Times New Roman" w:hAnsi="Helvetica" w:cs="Helvetica"/>
+          <w:b/>
+          <w:color w:val="2D3B45"/>
+          <w:sz w:val="24"/>
+          <w:szCs w:val="24"/>
+        </w:rPr>
+        <w:tab/>
+        <w:t>}</w:t>
+      </w:r>
+    </w:p>
+    <w:p>
+      <w:pPr>
+        <w:shd w:val="clear" w:color="auto" w:fill="FFFFFF"/>
+        <w:spacing w:before="180" w:after="180" w:line="240" w:lineRule="auto"/>
+        <w:rPr>
+          <w:rFonts w:ascii="Helvetica" w:eastAsia="Times New Roman" w:hAnsi="Helvetica" w:cs="Helvetica"/>
+          <w:b/>
+          <w:color w:val="2D3B45"/>
+          <w:sz w:val="24"/>
+          <w:szCs w:val="24"/>
+        </w:rPr>
+      </w:pPr>
+      <w:r>
+        <w:rPr>
+          <w:rFonts w:ascii="Helvetica" w:eastAsia="Times New Roman" w:hAnsi="Helvetica" w:cs="Helvetica"/>
+          <w:b/>
+          <w:color w:val="2D3B45"/>
+          <w:sz w:val="24"/>
+          <w:szCs w:val="24"/>
+        </w:rPr>
+        <w:tab/>
+        <w:t xml:space="preserve">// </w:t>
+      </w:r>
+      <w:r>
+        <w:rPr>
+          <w:rFonts w:ascii="Helvetica" w:eastAsia="Times New Roman" w:hAnsi="Helvetica" w:cs="Helvetica"/>
+          <w:b/>
+          <w:color w:val="2D3B45"/>
+          <w:sz w:val="24"/>
+          <w:szCs w:val="24"/>
+        </w:rPr>
+        <w:t>Do something here first</w:t>
+      </w:r>
+    </w:p>
+    <w:p>
+      <w:pPr>
+        <w:shd w:val="clear" w:color="auto" w:fill="FFFFFF"/>
+        <w:spacing w:before="180" w:after="180" w:line="240" w:lineRule="auto"/>
+        <w:rPr>
+          <w:rFonts w:ascii="Helvetica" w:eastAsia="Times New Roman" w:hAnsi="Helvetica" w:cs="Helvetica"/>
+          <w:b/>
+          <w:color w:val="2D3B45"/>
+          <w:sz w:val="24"/>
+          <w:szCs w:val="24"/>
+        </w:rPr>
+      </w:pPr>
+      <w:r>
+        <w:rPr>
+          <w:rFonts w:ascii="Helvetica" w:eastAsia="Times New Roman" w:hAnsi="Helvetica" w:cs="Helvetica"/>
+          <w:b/>
+          <w:color w:val="2D3B45"/>
+          <w:sz w:val="24"/>
+          <w:szCs w:val="24"/>
+        </w:rPr>
+        <w:t>}</w:t>
+      </w:r>
+    </w:p>
+    <w:p>
+      <w:pPr>
+        <w:shd w:val="clear" w:color="auto" w:fill="FFFFFF"/>
+        <w:spacing w:before="180" w:after="180" w:line="240" w:lineRule="auto"/>
+        <w:rPr>
+          <w:rFonts w:ascii="Helvetica" w:eastAsia="Times New Roman" w:hAnsi="Helvetica" w:cs="Helvetica"/>
+          <w:b/>
+          <w:color w:val="2D3B45"/>
+          <w:sz w:val="24"/>
+          <w:szCs w:val="24"/>
+        </w:rPr>
+      </w:pPr>
+    </w:p>
+    <w:p>
+      <w:pPr>
+        <w:shd w:val="clear" w:color="auto" w:fill="FFFFFF"/>
+        <w:spacing w:before="180" w:after="180" w:line="240" w:lineRule="auto"/>
+        <w:rPr>
+          <w:rFonts w:ascii="Helvetica" w:eastAsia="Times New Roman" w:hAnsi="Helvetica" w:cs="Helvetica"/>
+          <w:b/>
+          <w:color w:val="2D3B45"/>
+          <w:sz w:val="24"/>
+          <w:szCs w:val="24"/>
+        </w:rPr>
+      </w:pPr>
+      <w:r>
+        <w:rPr>
+          <w:rFonts w:ascii="Helvetica" w:eastAsia="Times New Roman" w:hAnsi="Helvetica" w:cs="Helvetica"/>
+          <w:b/>
+          <w:color w:val="2D3B45"/>
+          <w:sz w:val="24"/>
+          <w:szCs w:val="24"/>
+        </w:rPr>
+        <w:t>Critical Directive – The critical directive will lock the structured block of code after the call to the directive until the current thread is finished, at which point it will release and allow the next thread in line to execute.  This allows threads to execute code that might affect shared memory variables without entering in race conditions.</w:t>
+      </w:r>
+    </w:p>
+    <w:p>
+      <w:pPr>
+        <w:shd w:val="clear" w:color="auto" w:fill="FFFFFF"/>
+        <w:spacing w:before="180" w:after="180" w:line="240" w:lineRule="auto"/>
+        <w:rPr>
+          <w:rFonts w:ascii="Helvetica" w:eastAsia="Times New Roman" w:hAnsi="Helvetica" w:cs="Helvetica"/>
+          <w:b/>
+          <w:color w:val="2D3B45"/>
+          <w:sz w:val="24"/>
+          <w:szCs w:val="24"/>
+        </w:rPr>
+      </w:pPr>
+      <w:r>
+        <w:rPr>
+          <w:rFonts w:ascii="Helvetica" w:eastAsia="Times New Roman" w:hAnsi="Helvetica" w:cs="Helvetica"/>
+          <w:b/>
+          <w:color w:val="2D3B45"/>
+          <w:sz w:val="24"/>
+          <w:szCs w:val="24"/>
+        </w:rPr>
+        <w:t>Example</w:t>
+      </w:r>
+    </w:p>
+    <w:p>
+      <w:pPr>
+        <w:shd w:val="clear" w:color="auto" w:fill="FFFFFF"/>
+        <w:spacing w:before="180" w:after="180" w:line="240" w:lineRule="auto"/>
+        <w:rPr>
+          <w:rFonts w:ascii="Helvetica" w:eastAsia="Times New Roman" w:hAnsi="Helvetica" w:cs="Helvetica"/>
+          <w:b/>
+          <w:color w:val="2D3B45"/>
+          <w:sz w:val="24"/>
+          <w:szCs w:val="24"/>
+        </w:rPr>
+      </w:pPr>
+      <w:r>
+        <w:rPr>
+          <w:rFonts w:ascii="Helvetica" w:eastAsia="Times New Roman" w:hAnsi="Helvetica" w:cs="Helvetica"/>
+          <w:b/>
+          <w:color w:val="2D3B45"/>
+          <w:sz w:val="24"/>
+          <w:szCs w:val="24"/>
+        </w:rPr>
+        <w:t>// Some code</w:t>
+      </w:r>
+    </w:p>
+    <w:p>
+      <w:pPr>
+        <w:shd w:val="clear" w:color="auto" w:fill="FFFFFF"/>
+        <w:spacing w:before="180" w:after="180" w:line="240" w:lineRule="auto"/>
+        <w:rPr>
+          <w:rFonts w:ascii="Helvetica" w:eastAsia="Times New Roman" w:hAnsi="Helvetica" w:cs="Helvetica"/>
+          <w:b/>
+          <w:color w:val="2D3B45"/>
+          <w:sz w:val="24"/>
+          <w:szCs w:val="24"/>
+        </w:rPr>
+      </w:pPr>
+      <w:r>
+        <w:rPr>
+          <w:rFonts w:ascii="Helvetica" w:eastAsia="Times New Roman" w:hAnsi="Helvetica" w:cs="Helvetica"/>
+          <w:b/>
+          <w:color w:val="2D3B45"/>
+          <w:sz w:val="24"/>
+          <w:szCs w:val="24"/>
+        </w:rPr>
+        <w:lastRenderedPageBreak/>
+        <w:t xml:space="preserve">#pragma </w:t>
+      </w:r>
+      <w:proofErr w:type="spellStart"/>
+      <w:r>
+        <w:rPr>
+          <w:rFonts w:ascii="Helvetica" w:eastAsia="Times New Roman" w:hAnsi="Helvetica" w:cs="Helvetica"/>
+          <w:b/>
+          <w:color w:val="2D3B45"/>
+          <w:sz w:val="24"/>
+          <w:szCs w:val="24"/>
+        </w:rPr>
+        <w:t>omp</w:t>
+      </w:r>
+      <w:proofErr w:type="spellEnd"/>
+      <w:r>
+        <w:rPr>
+          <w:rFonts w:ascii="Helvetica" w:eastAsia="Times New Roman" w:hAnsi="Helvetica" w:cs="Helvetica"/>
+          <w:b/>
+          <w:color w:val="2D3B45"/>
+          <w:sz w:val="24"/>
+          <w:szCs w:val="24"/>
+        </w:rPr>
+        <w:t xml:space="preserve"> critical </w:t>
+      </w:r>
+      <w:proofErr w:type="spellStart"/>
+      <w:r>
+        <w:rPr>
+          <w:rFonts w:ascii="Helvetica" w:eastAsia="Times New Roman" w:hAnsi="Helvetica" w:cs="Helvetica"/>
+          <w:b/>
+          <w:color w:val="2D3B45"/>
+          <w:sz w:val="24"/>
+          <w:szCs w:val="24"/>
+        </w:rPr>
+        <w:t>my_critical_section</w:t>
+      </w:r>
+      <w:proofErr w:type="spellEnd"/>
+    </w:p>
+    <w:p>
+      <w:pPr>
+        <w:shd w:val="clear" w:color="auto" w:fill="FFFFFF"/>
+        <w:spacing w:before="180" w:after="180" w:line="240" w:lineRule="auto"/>
+        <w:rPr>
+          <w:rFonts w:ascii="Helvetica" w:eastAsia="Times New Roman" w:hAnsi="Helvetica" w:cs="Helvetica"/>
+          <w:b/>
+          <w:color w:val="2D3B45"/>
+          <w:sz w:val="24"/>
+          <w:szCs w:val="24"/>
+        </w:rPr>
+      </w:pPr>
+      <w:r>
+        <w:rPr>
+          <w:rFonts w:ascii="Helvetica" w:eastAsia="Times New Roman" w:hAnsi="Helvetica" w:cs="Helvetica"/>
+          <w:b/>
+          <w:color w:val="2D3B45"/>
+          <w:sz w:val="24"/>
+          <w:szCs w:val="24"/>
+        </w:rPr>
+        <w:t>{</w:t>
+      </w:r>
+    </w:p>
+    <w:p>
+      <w:pPr>
+        <w:shd w:val="clear" w:color="auto" w:fill="FFFFFF"/>
+        <w:spacing w:before="180" w:after="180" w:line="240" w:lineRule="auto"/>
+        <w:rPr>
+          <w:rFonts w:ascii="Helvetica" w:eastAsia="Times New Roman" w:hAnsi="Helvetica" w:cs="Helvetica"/>
+          <w:b/>
+          <w:color w:val="2D3B45"/>
+          <w:sz w:val="24"/>
+          <w:szCs w:val="24"/>
+        </w:rPr>
+      </w:pPr>
+      <w:r>
+        <w:rPr>
+          <w:rFonts w:ascii="Helvetica" w:eastAsia="Times New Roman" w:hAnsi="Helvetica" w:cs="Helvetica"/>
+          <w:b/>
+          <w:color w:val="2D3B45"/>
+          <w:sz w:val="24"/>
+          <w:szCs w:val="24"/>
+        </w:rPr>
+        <w:tab/>
+        <w:t>// Critical Section Code</w:t>
+      </w:r>
+    </w:p>
+    <w:p>
+      <w:pPr>
+        <w:shd w:val="clear" w:color="auto" w:fill="FFFFFF"/>
+        <w:spacing w:before="180" w:after="180" w:line="240" w:lineRule="auto"/>
+        <w:rPr>
+          <w:rFonts w:ascii="Helvetica" w:eastAsia="Times New Roman" w:hAnsi="Helvetica" w:cs="Helvetica"/>
+          <w:b/>
+          <w:color w:val="2D3B45"/>
+          <w:sz w:val="24"/>
+          <w:szCs w:val="24"/>
+        </w:rPr>
+      </w:pPr>
+      <w:r>
+        <w:rPr>
+          <w:rFonts w:ascii="Helvetica" w:eastAsia="Times New Roman" w:hAnsi="Helvetica" w:cs="Helvetica"/>
+          <w:b/>
+          <w:color w:val="2D3B45"/>
+          <w:sz w:val="24"/>
+          <w:szCs w:val="24"/>
+        </w:rPr>
+        <w:t>}</w:t>
+      </w:r>
+    </w:p>
+    <w:p>
+      <w:pPr>
+        <w:shd w:val="clear" w:color="auto" w:fill="FFFFFF"/>
+        <w:spacing w:before="180" w:after="180" w:line="240" w:lineRule="auto"/>
+        <w:rPr>
+          <w:rFonts w:ascii="Helvetica" w:eastAsia="Times New Roman" w:hAnsi="Helvetica" w:cs="Helvetica"/>
+          <w:b/>
+          <w:color w:val="2D3B45"/>
+          <w:sz w:val="24"/>
+          <w:szCs w:val="24"/>
+        </w:rPr>
+      </w:pPr>
+      <w:r>
+        <w:rPr>
+          <w:rFonts w:ascii="Helvetica" w:eastAsia="Times New Roman" w:hAnsi="Helvetica" w:cs="Helvetica"/>
+          <w:b/>
+          <w:color w:val="2D3B45"/>
+          <w:sz w:val="24"/>
+          <w:szCs w:val="24"/>
+        </w:rPr>
+        <w:t xml:space="preserve">TODO: Check on the implicit barrier for </w:t>
       </w:r>
       <w:proofErr w:type="gramStart"/>
       <w:r>
         <w:rPr>
           <w:rFonts w:ascii="Helvetica" w:eastAsia="Times New Roman" w:hAnsi="Helvetica" w:cs="Helvetica"/>
-          <w:color w:val="2D3B45"/>
-          <w:sz w:val="24"/>
-          <w:szCs w:val="24"/>
-        </w:rPr>
-        <w:t>+:sum</w:t>
+          <w:b/>
+          <w:color w:val="2D3B45"/>
+          <w:sz w:val="24"/>
+          <w:szCs w:val="24"/>
+        </w:rPr>
+        <w:t>both of these</w:t>
       </w:r>
       <w:proofErr w:type="gramEnd"/>
       <w:r>
         <w:rPr>
           <w:rFonts w:ascii="Helvetica" w:eastAsia="Times New Roman" w:hAnsi="Helvetica" w:cs="Helvetica"/>
+          <w:b/>
+          <w:color w:val="2D3B45"/>
+          <w:sz w:val="24"/>
+          <w:szCs w:val="24"/>
+        </w:rPr>
+        <w:t xml:space="preserve"> directives.</w:t>
+      </w:r>
+      <w:r>
+        <w:rPr>
+          <w:rFonts w:ascii="Helvetica" w:eastAsia="Times New Roman" w:hAnsi="Helvetica" w:cs="Helvetica"/>
+          <w:b/>
+          <w:color w:val="2D3B45"/>
+          <w:sz w:val="24"/>
+          <w:szCs w:val="24"/>
+        </w:rPr>
+        <w:t xml:space="preserve">  Maybe an example of global synchronization would be the parallel directive as it has an implicit barrier to wait for everyone.</w:t>
+      </w:r>
+    </w:p>
+    <w:p>
+      <w:pPr>
+        <w:shd w:val="clear" w:color="auto" w:fill="FFFFFF"/>
+        <w:spacing w:before="180" w:after="180" w:line="240" w:lineRule="auto"/>
+        <w:rPr>
+          <w:rFonts w:ascii="Helvetica" w:eastAsia="Times New Roman" w:hAnsi="Helvetica" w:cs="Helvetica"/>
+          <w:b/>
+          <w:color w:val="2D3B45"/>
+          <w:sz w:val="24"/>
+          <w:szCs w:val="24"/>
+        </w:rPr>
+      </w:pPr>
+      <w:r>
+        <w:rPr>
+          <w:rFonts w:ascii="Helvetica" w:eastAsia="Times New Roman" w:hAnsi="Helvetica" w:cs="Helvetica"/>
+          <w:b/>
+          <w:color w:val="2D3B45"/>
+          <w:sz w:val="24"/>
+          <w:szCs w:val="24"/>
+        </w:rPr>
+        <w:t xml:space="preserve">The ordered directive is not really used for synchronization, but to make sure that a block of statements </w:t>
+      </w:r>
+      <w:proofErr w:type="gramStart"/>
+      <w:r>
+        <w:rPr>
+          <w:rFonts w:ascii="Helvetica" w:eastAsia="Times New Roman" w:hAnsi="Helvetica" w:cs="Helvetica"/>
+          <w:b/>
+          <w:color w:val="2D3B45"/>
+          <w:sz w:val="24"/>
+          <w:szCs w:val="24"/>
+        </w:rPr>
+        <w:t>are</w:t>
+      </w:r>
+      <w:proofErr w:type="gramEnd"/>
+      <w:r>
+        <w:rPr>
+          <w:rFonts w:ascii="Helvetica" w:eastAsia="Times New Roman" w:hAnsi="Helvetica" w:cs="Helvetica"/>
+          <w:b/>
+          <w:color w:val="2D3B45"/>
+          <w:sz w:val="24"/>
+          <w:szCs w:val="24"/>
+        </w:rPr>
+        <w:t xml:space="preserve"> executed in sequential order.  </w:t>
+      </w:r>
+    </w:p>
+    <w:p>
+      <w:pPr>
+        <w:shd w:val="clear" w:color="auto" w:fill="FFFFFF"/>
+        <w:spacing w:before="180" w:after="180" w:line="240" w:lineRule="auto"/>
+        <w:rPr>
+          <w:rFonts w:ascii="Helvetica" w:eastAsia="Times New Roman" w:hAnsi="Helvetica" w:cs="Helvetica"/>
+          <w:b/>
+          <w:color w:val="2D3B45"/>
+          <w:sz w:val="24"/>
+          <w:szCs w:val="24"/>
+        </w:rPr>
+      </w:pPr>
+      <w:r>
+        <w:rPr>
+          <w:rFonts w:ascii="Helvetica" w:eastAsia="Times New Roman" w:hAnsi="Helvetica" w:cs="Helvetica"/>
+          <w:b/>
+          <w:color w:val="2D3B45"/>
+          <w:sz w:val="24"/>
+          <w:szCs w:val="24"/>
+        </w:rPr>
+        <w:t xml:space="preserve">The critical section however is a good example of </w:t>
+      </w:r>
+      <w:r>
+        <w:rPr>
+          <w:rFonts w:ascii="Helvetica" w:eastAsia="Times New Roman" w:hAnsi="Helvetica" w:cs="Helvetica"/>
+          <w:b/>
+          <w:color w:val="2D3B45"/>
+          <w:sz w:val="24"/>
+          <w:szCs w:val="24"/>
+        </w:rPr>
+        <w:t>local</w:t>
+      </w:r>
+      <w:r>
+        <w:rPr>
+          <w:rFonts w:ascii="Helvetica" w:eastAsia="Times New Roman" w:hAnsi="Helvetica" w:cs="Helvetica"/>
+          <w:b/>
+          <w:color w:val="2D3B45"/>
+          <w:sz w:val="24"/>
+          <w:szCs w:val="24"/>
+        </w:rPr>
+        <w:t xml:space="preserve"> synchronization as it will block a portion of code from the rest of the threads on the team until the locking thread is finished with the task</w:t>
+      </w:r>
+      <w:r>
+        <w:rPr>
+          <w:rFonts w:ascii="Helvetica" w:eastAsia="Times New Roman" w:hAnsi="Helvetica" w:cs="Helvetica"/>
+          <w:b/>
+          <w:color w:val="2D3B45"/>
+          <w:sz w:val="24"/>
+          <w:szCs w:val="24"/>
+        </w:rPr>
+        <w:t xml:space="preserve"> at which point the previously locking thread can move on to the next set of instructions</w:t>
+      </w:r>
+      <w:r>
+        <w:rPr>
+          <w:rFonts w:ascii="Helvetica" w:eastAsia="Times New Roman" w:hAnsi="Helvetica" w:cs="Helvetica"/>
+          <w:b/>
+          <w:color w:val="2D3B45"/>
+          <w:sz w:val="24"/>
+          <w:szCs w:val="24"/>
+        </w:rPr>
+        <w:t xml:space="preserve">.  </w:t>
+      </w:r>
+    </w:p>
+    <w:p>
+      <w:pPr>
+        <w:shd w:val="clear" w:color="auto" w:fill="FFFFFF"/>
+        <w:spacing w:before="180" w:after="180" w:line="240" w:lineRule="auto"/>
+        <w:rPr>
+          <w:rFonts w:ascii="Helvetica" w:eastAsia="Times New Roman" w:hAnsi="Helvetica" w:cs="Helvetica"/>
+          <w:b/>
+          <w:color w:val="2D3B45"/>
+          <w:sz w:val="24"/>
+          <w:szCs w:val="24"/>
+        </w:rPr>
+      </w:pPr>
+    </w:p>
+    <w:p>
+      <w:pPr>
+        <w:shd w:val="clear" w:color="auto" w:fill="FFFFFF"/>
+        <w:spacing w:before="180" w:after="180" w:line="240" w:lineRule="auto"/>
+        <w:rPr>
+          <w:rFonts w:ascii="Helvetica" w:eastAsia="Times New Roman" w:hAnsi="Helvetica" w:cs="Helvetica"/>
+          <w:color w:val="2D3B45"/>
+          <w:sz w:val="24"/>
+          <w:szCs w:val="24"/>
+        </w:rPr>
+      </w:pPr>
+      <w:r>
+        <w:rPr>
+          <w:rFonts w:ascii="Helvetica" w:eastAsia="Times New Roman" w:hAnsi="Helvetica" w:cs="Helvetica"/>
+          <w:color w:val="2D3B45"/>
+          <w:sz w:val="24"/>
+          <w:szCs w:val="24"/>
+        </w:rPr>
+        <w:t>e) What is the difference between the single and master section directives in OpenMP? Give separate examples of the use of both constructs.</w:t>
+      </w:r>
+    </w:p>
+    <w:p>
+      <w:pPr>
+        <w:shd w:val="clear" w:color="auto" w:fill="FFFFFF"/>
+        <w:spacing w:before="180" w:after="180" w:line="240" w:lineRule="auto"/>
+        <w:rPr>
+          <w:rFonts w:ascii="Helvetica" w:eastAsia="Times New Roman" w:hAnsi="Helvetica" w:cs="Helvetica"/>
+          <w:b/>
+          <w:color w:val="2D3B45"/>
+          <w:sz w:val="24"/>
+          <w:szCs w:val="24"/>
+        </w:rPr>
+      </w:pPr>
+      <w:r>
+        <w:rPr>
+          <w:rFonts w:ascii="Helvetica" w:eastAsia="Times New Roman" w:hAnsi="Helvetica" w:cs="Helvetica"/>
+          <w:b/>
+          <w:color w:val="2D3B45"/>
+          <w:sz w:val="24"/>
+          <w:szCs w:val="24"/>
+        </w:rPr>
+        <w:t>Master Directive – The master directive specifies that a piece of code should be executed by the master thread.</w:t>
+      </w:r>
+    </w:p>
+    <w:p>
+      <w:pPr>
+        <w:shd w:val="clear" w:color="auto" w:fill="FFFFFF"/>
+        <w:spacing w:before="180" w:after="180" w:line="240" w:lineRule="auto"/>
+        <w:rPr>
+          <w:rFonts w:ascii="Helvetica" w:eastAsia="Times New Roman" w:hAnsi="Helvetica" w:cs="Helvetica"/>
+          <w:b/>
+          <w:color w:val="2D3B45"/>
+          <w:sz w:val="24"/>
+          <w:szCs w:val="24"/>
+        </w:rPr>
+      </w:pPr>
+      <w:r>
+        <w:rPr>
+          <w:rFonts w:ascii="Helvetica" w:eastAsia="Times New Roman" w:hAnsi="Helvetica" w:cs="Helvetica"/>
+          <w:b/>
+          <w:color w:val="2D3B45"/>
+          <w:sz w:val="24"/>
+          <w:szCs w:val="24"/>
+        </w:rPr>
+        <w:t>Example:</w:t>
+      </w:r>
+    </w:p>
+    <w:p>
+      <w:pPr>
+        <w:shd w:val="clear" w:color="auto" w:fill="FFFFFF"/>
+        <w:spacing w:before="180" w:after="180" w:line="240" w:lineRule="auto"/>
+        <w:rPr>
+          <w:rFonts w:ascii="Helvetica" w:eastAsia="Times New Roman" w:hAnsi="Helvetica" w:cs="Helvetica"/>
+          <w:b/>
+          <w:color w:val="2D3B45"/>
+          <w:sz w:val="24"/>
+          <w:szCs w:val="24"/>
+        </w:rPr>
+      </w:pPr>
+      <w:r>
+        <w:rPr>
+          <w:rFonts w:ascii="Helvetica" w:eastAsia="Times New Roman" w:hAnsi="Helvetica" w:cs="Helvetica"/>
+          <w:b/>
+          <w:color w:val="2D3B45"/>
+          <w:sz w:val="24"/>
+          <w:szCs w:val="24"/>
+        </w:rPr>
+        <w:t xml:space="preserve">#pragma </w:t>
+      </w:r>
+      <w:proofErr w:type="spellStart"/>
+      <w:r>
+        <w:rPr>
+          <w:rFonts w:ascii="Helvetica" w:eastAsia="Times New Roman" w:hAnsi="Helvetica" w:cs="Helvetica"/>
+          <w:b/>
+          <w:color w:val="2D3B45"/>
+          <w:sz w:val="24"/>
+          <w:szCs w:val="24"/>
+        </w:rPr>
+        <w:t>omp</w:t>
+      </w:r>
+      <w:proofErr w:type="spellEnd"/>
+      <w:r>
+        <w:rPr>
+          <w:rFonts w:ascii="Helvetica" w:eastAsia="Times New Roman" w:hAnsi="Helvetica" w:cs="Helvetica"/>
+          <w:b/>
+          <w:color w:val="2D3B45"/>
+          <w:sz w:val="24"/>
+          <w:szCs w:val="24"/>
+        </w:rPr>
+        <w:t xml:space="preserve"> parallel </w:t>
+      </w:r>
+      <w:proofErr w:type="spellStart"/>
+      <w:r>
+        <w:rPr>
+          <w:rFonts w:ascii="Helvetica" w:eastAsia="Times New Roman" w:hAnsi="Helvetica" w:cs="Helvetica"/>
+          <w:b/>
+          <w:color w:val="2D3B45"/>
+          <w:sz w:val="24"/>
+          <w:szCs w:val="24"/>
+        </w:rPr>
+        <w:t>num_threads</w:t>
+      </w:r>
+      <w:proofErr w:type="spellEnd"/>
+      <w:r>
+        <w:rPr>
+          <w:rFonts w:ascii="Helvetica" w:eastAsia="Times New Roman" w:hAnsi="Helvetica" w:cs="Helvetica"/>
+          <w:b/>
+          <w:color w:val="2D3B45"/>
+          <w:sz w:val="24"/>
+          <w:szCs w:val="24"/>
+        </w:rPr>
+        <w:t>(</w:t>
+      </w:r>
+      <w:proofErr w:type="spellStart"/>
+      <w:r>
+        <w:rPr>
+          <w:rFonts w:ascii="Helvetica" w:eastAsia="Times New Roman" w:hAnsi="Helvetica" w:cs="Helvetica"/>
+          <w:b/>
+          <w:color w:val="2D3B45"/>
+          <w:sz w:val="24"/>
+          <w:szCs w:val="24"/>
+        </w:rPr>
+        <w:t>thread_count</w:t>
+      </w:r>
+      <w:proofErr w:type="spellEnd"/>
+      <w:r>
+        <w:rPr>
+          <w:rFonts w:ascii="Helvetica" w:eastAsia="Times New Roman" w:hAnsi="Helvetica" w:cs="Helvetica"/>
+          <w:b/>
           <w:color w:val="2D3B45"/>
           <w:sz w:val="24"/>
           <w:szCs w:val="24"/>
@@ -631,242 +2496,939 @@
         <w:spacing w:before="180" w:after="180" w:line="240" w:lineRule="auto"/>
         <w:rPr>
           <w:rFonts w:ascii="Helvetica" w:eastAsia="Times New Roman" w:hAnsi="Helvetica" w:cs="Helvetica"/>
-          <w:color w:val="2D3B45"/>
-          <w:sz w:val="24"/>
-          <w:szCs w:val="24"/>
-        </w:rPr>
-      </w:pPr>
-      <w:r>
-        <w:rPr>
-          <w:rFonts w:ascii="Helvetica" w:eastAsia="Times New Roman" w:hAnsi="Helvetica" w:cs="Helvetica"/>
-          <w:color w:val="2D3B45"/>
-          <w:sz w:val="24"/>
-          <w:szCs w:val="24"/>
-        </w:rPr>
-        <w:t>for (</w:t>
-      </w:r>
-      <w:proofErr w:type="spellStart"/>
-      <w:r>
-        <w:rPr>
-          <w:rFonts w:ascii="Helvetica" w:eastAsia="Times New Roman" w:hAnsi="Helvetica" w:cs="Helvetica"/>
-          <w:color w:val="2D3B45"/>
-          <w:sz w:val="24"/>
-          <w:szCs w:val="24"/>
-        </w:rPr>
-        <w:t>i</w:t>
-      </w:r>
-      <w:proofErr w:type="spellEnd"/>
-      <w:r>
-        <w:rPr>
-          <w:rFonts w:ascii="Helvetica" w:eastAsia="Times New Roman" w:hAnsi="Helvetica" w:cs="Helvetica"/>
-          <w:color w:val="2D3B45"/>
-          <w:sz w:val="24"/>
-          <w:szCs w:val="24"/>
-        </w:rPr>
-        <w:t xml:space="preserve">=1; </w:t>
-      </w:r>
-      <w:proofErr w:type="spellStart"/>
-      <w:r>
-        <w:rPr>
-          <w:rFonts w:ascii="Helvetica" w:eastAsia="Times New Roman" w:hAnsi="Helvetica" w:cs="Helvetica"/>
-          <w:color w:val="2D3B45"/>
-          <w:sz w:val="24"/>
-          <w:szCs w:val="24"/>
-        </w:rPr>
-        <w:t>i</w:t>
-      </w:r>
-      <w:proofErr w:type="spellEnd"/>
-      <w:r>
-        <w:rPr>
-          <w:rFonts w:ascii="Helvetica" w:eastAsia="Times New Roman" w:hAnsi="Helvetica" w:cs="Helvetica"/>
-          <w:color w:val="2D3B45"/>
-          <w:sz w:val="24"/>
-          <w:szCs w:val="24"/>
-        </w:rPr>
-        <w:t xml:space="preserve"> &lt;= 4; </w:t>
-      </w:r>
-      <w:proofErr w:type="spellStart"/>
-      <w:r>
-        <w:rPr>
-          <w:rFonts w:ascii="Helvetica" w:eastAsia="Times New Roman" w:hAnsi="Helvetica" w:cs="Helvetica"/>
-          <w:color w:val="2D3B45"/>
-          <w:sz w:val="24"/>
-          <w:szCs w:val="24"/>
-        </w:rPr>
-        <w:t>i</w:t>
-      </w:r>
-      <w:proofErr w:type="spellEnd"/>
-      <w:r>
-        <w:rPr>
-          <w:rFonts w:ascii="Helvetica" w:eastAsia="Times New Roman" w:hAnsi="Helvetica" w:cs="Helvetica"/>
-          <w:color w:val="2D3B45"/>
-          <w:sz w:val="24"/>
-          <w:szCs w:val="24"/>
-        </w:rPr>
-        <w:t>++)</w:t>
-      </w:r>
-    </w:p>
-    <w:p>
-      <w:pPr>
-        <w:shd w:val="clear" w:color="auto" w:fill="FFFFFF"/>
-        <w:spacing w:before="180" w:after="180" w:line="240" w:lineRule="auto"/>
-        <w:rPr>
-          <w:rFonts w:ascii="Helvetica" w:eastAsia="Times New Roman" w:hAnsi="Helvetica" w:cs="Helvetica"/>
-          <w:color w:val="2D3B45"/>
-          <w:sz w:val="24"/>
-          <w:szCs w:val="24"/>
-        </w:rPr>
-      </w:pPr>
-      <w:r>
-        <w:rPr>
-          <w:rFonts w:ascii="Helvetica" w:eastAsia="Times New Roman" w:hAnsi="Helvetica" w:cs="Helvetica"/>
-          <w:color w:val="2D3B45"/>
-          <w:sz w:val="24"/>
-          <w:szCs w:val="24"/>
-        </w:rPr>
-        <w:t xml:space="preserve">sum = sum + </w:t>
-      </w:r>
-      <w:proofErr w:type="spellStart"/>
-      <w:r>
-        <w:rPr>
-          <w:rFonts w:ascii="Helvetica" w:eastAsia="Times New Roman" w:hAnsi="Helvetica" w:cs="Helvetica"/>
-          <w:color w:val="2D3B45"/>
-          <w:sz w:val="24"/>
-          <w:szCs w:val="24"/>
-        </w:rPr>
-        <w:t>i</w:t>
-      </w:r>
-      <w:proofErr w:type="spellEnd"/>
-      <w:r>
-        <w:rPr>
-          <w:rFonts w:ascii="Helvetica" w:eastAsia="Times New Roman" w:hAnsi="Helvetica" w:cs="Helvetica"/>
-          <w:color w:val="2D3B45"/>
-          <w:sz w:val="24"/>
-          <w:szCs w:val="24"/>
-        </w:rPr>
-        <w:t>;</w:t>
-      </w:r>
-    </w:p>
-    <w:p>
-      <w:pPr>
-        <w:shd w:val="clear" w:color="auto" w:fill="FFFFFF"/>
-        <w:spacing w:before="180" w:after="180" w:line="240" w:lineRule="auto"/>
-        <w:rPr>
-          <w:rFonts w:ascii="Helvetica" w:eastAsia="Times New Roman" w:hAnsi="Helvetica" w:cs="Helvetica"/>
-          <w:color w:val="2D3B45"/>
-          <w:sz w:val="24"/>
-          <w:szCs w:val="24"/>
-        </w:rPr>
-      </w:pPr>
-      <w:r>
-        <w:rPr>
-          <w:rFonts w:ascii="Helvetica" w:eastAsia="Times New Roman" w:hAnsi="Helvetica" w:cs="Helvetica"/>
-          <w:color w:val="2D3B45"/>
-          <w:sz w:val="24"/>
-          <w:szCs w:val="24"/>
-        </w:rPr>
-        <w:t> </w:t>
-      </w:r>
-      <w:proofErr w:type="spellStart"/>
-      <w:r>
-        <w:rPr>
-          <w:rFonts w:ascii="Helvetica" w:eastAsia="Times New Roman" w:hAnsi="Helvetica" w:cs="Helvetica"/>
-          <w:color w:val="2D3B45"/>
-          <w:sz w:val="24"/>
-          <w:szCs w:val="24"/>
-        </w:rPr>
-        <w:t>cout</w:t>
-      </w:r>
-      <w:proofErr w:type="spellEnd"/>
-      <w:r>
-        <w:rPr>
-          <w:rFonts w:ascii="Helvetica" w:eastAsia="Times New Roman" w:hAnsi="Helvetica" w:cs="Helvetica"/>
-          <w:color w:val="2D3B45"/>
-          <w:sz w:val="24"/>
-          <w:szCs w:val="24"/>
-        </w:rPr>
-        <w:t xml:space="preserve"> &lt;&lt; "The sum is " &lt;&lt; sum &lt;&lt; </w:t>
-      </w:r>
-      <w:proofErr w:type="spellStart"/>
-      <w:r>
-        <w:rPr>
-          <w:rFonts w:ascii="Helvetica" w:eastAsia="Times New Roman" w:hAnsi="Helvetica" w:cs="Helvetica"/>
-          <w:color w:val="2D3B45"/>
-          <w:sz w:val="24"/>
-          <w:szCs w:val="24"/>
-        </w:rPr>
-        <w:t>endl</w:t>
-      </w:r>
-      <w:proofErr w:type="spellEnd"/>
-      <w:r>
-        <w:rPr>
-          <w:rFonts w:ascii="Helvetica" w:eastAsia="Times New Roman" w:hAnsi="Helvetica" w:cs="Helvetica"/>
-          <w:color w:val="2D3B45"/>
-          <w:sz w:val="24"/>
-          <w:szCs w:val="24"/>
-        </w:rPr>
-        <w:t>;</w:t>
-      </w:r>
-    </w:p>
-    <w:p>
-      <w:pPr>
-        <w:shd w:val="clear" w:color="auto" w:fill="FFFFFF"/>
-        <w:spacing w:before="180" w:after="180" w:line="240" w:lineRule="auto"/>
-        <w:rPr>
-          <w:rFonts w:ascii="Helvetica" w:eastAsia="Times New Roman" w:hAnsi="Helvetica" w:cs="Helvetica"/>
-          <w:color w:val="2D3B45"/>
-          <w:sz w:val="24"/>
-          <w:szCs w:val="24"/>
-        </w:rPr>
-      </w:pPr>
-      <w:r>
-        <w:rPr>
-          <w:rFonts w:ascii="Helvetica" w:eastAsia="Times New Roman" w:hAnsi="Helvetica" w:cs="Helvetica"/>
-          <w:color w:val="2D3B45"/>
-          <w:sz w:val="24"/>
-          <w:szCs w:val="24"/>
-        </w:rPr>
-        <w:t xml:space="preserve">c) For the following </w:t>
-      </w:r>
-      <w:proofErr w:type="spellStart"/>
-      <w:r>
-        <w:rPr>
-          <w:rFonts w:ascii="Helvetica" w:eastAsia="Times New Roman" w:hAnsi="Helvetica" w:cs="Helvetica"/>
-          <w:color w:val="2D3B45"/>
-          <w:sz w:val="24"/>
-          <w:szCs w:val="24"/>
-        </w:rPr>
-        <w:t>pthread</w:t>
-      </w:r>
-      <w:proofErr w:type="spellEnd"/>
-      <w:r>
-        <w:rPr>
-          <w:rFonts w:ascii="Helvetica" w:eastAsia="Times New Roman" w:hAnsi="Helvetica" w:cs="Helvetica"/>
-          <w:color w:val="2D3B45"/>
-          <w:sz w:val="24"/>
-          <w:szCs w:val="24"/>
-        </w:rPr>
-        <w:t xml:space="preserve"> code what is (are) the possible value(s) of </w:t>
-      </w:r>
-      <w:proofErr w:type="spellStart"/>
-      <w:r>
-        <w:rPr>
-          <w:rFonts w:ascii="Helvetica" w:eastAsia="Times New Roman" w:hAnsi="Helvetica" w:cs="Helvetica"/>
-          <w:color w:val="2D3B45"/>
-          <w:sz w:val="24"/>
-          <w:szCs w:val="24"/>
-        </w:rPr>
-        <w:t>num</w:t>
-      </w:r>
-      <w:proofErr w:type="spellEnd"/>
-      <w:r>
-        <w:rPr>
-          <w:rFonts w:ascii="Helvetica" w:eastAsia="Times New Roman" w:hAnsi="Helvetica" w:cs="Helvetica"/>
-          <w:color w:val="2D3B45"/>
-          <w:sz w:val="24"/>
-          <w:szCs w:val="24"/>
-        </w:rPr>
-        <w:t xml:space="preserve"> if there are no assumptions regarding the targeted system or the </w:t>
+          <w:b/>
+          <w:color w:val="2D3B45"/>
+          <w:sz w:val="24"/>
+          <w:szCs w:val="24"/>
+        </w:rPr>
+      </w:pPr>
+      <w:r>
+        <w:rPr>
+          <w:rFonts w:ascii="Helvetica" w:eastAsia="Times New Roman" w:hAnsi="Helvetica" w:cs="Helvetica"/>
+          <w:b/>
+          <w:color w:val="2D3B45"/>
+          <w:sz w:val="24"/>
+          <w:szCs w:val="24"/>
+        </w:rPr>
+        <w:t>{</w:t>
+      </w:r>
+    </w:p>
+    <w:p>
+      <w:pPr>
+        <w:shd w:val="clear" w:color="auto" w:fill="FFFFFF"/>
+        <w:spacing w:before="180" w:after="180" w:line="240" w:lineRule="auto"/>
+        <w:rPr>
+          <w:rFonts w:ascii="Helvetica" w:eastAsia="Times New Roman" w:hAnsi="Helvetica" w:cs="Helvetica"/>
+          <w:b/>
+          <w:color w:val="2D3B45"/>
+          <w:sz w:val="24"/>
+          <w:szCs w:val="24"/>
+        </w:rPr>
+      </w:pPr>
+      <w:r>
+        <w:rPr>
+          <w:rFonts w:ascii="Helvetica" w:eastAsia="Times New Roman" w:hAnsi="Helvetica" w:cs="Helvetica"/>
+          <w:b/>
+          <w:color w:val="2D3B45"/>
+          <w:sz w:val="24"/>
+          <w:szCs w:val="24"/>
+        </w:rPr>
+        <w:tab/>
+        <w:t>// Do some stuff</w:t>
+      </w:r>
+    </w:p>
+    <w:p>
+      <w:pPr>
+        <w:shd w:val="clear" w:color="auto" w:fill="FFFFFF"/>
+        <w:spacing w:before="180" w:after="180" w:line="240" w:lineRule="auto"/>
+        <w:rPr>
+          <w:rFonts w:ascii="Helvetica" w:eastAsia="Times New Roman" w:hAnsi="Helvetica" w:cs="Helvetica"/>
+          <w:b/>
+          <w:color w:val="2D3B45"/>
+          <w:sz w:val="24"/>
+          <w:szCs w:val="24"/>
+        </w:rPr>
+      </w:pPr>
+      <w:r>
+        <w:rPr>
+          <w:rFonts w:ascii="Helvetica" w:eastAsia="Times New Roman" w:hAnsi="Helvetica" w:cs="Helvetica"/>
+          <w:b/>
+          <w:color w:val="2D3B45"/>
+          <w:sz w:val="24"/>
+          <w:szCs w:val="24"/>
+        </w:rPr>
+        <w:tab/>
+        <w:t xml:space="preserve">#pragma </w:t>
+      </w:r>
+      <w:proofErr w:type="spellStart"/>
+      <w:r>
+        <w:rPr>
+          <w:rFonts w:ascii="Helvetica" w:eastAsia="Times New Roman" w:hAnsi="Helvetica" w:cs="Helvetica"/>
+          <w:b/>
+          <w:color w:val="2D3B45"/>
+          <w:sz w:val="24"/>
+          <w:szCs w:val="24"/>
+        </w:rPr>
+        <w:t>omp</w:t>
+      </w:r>
+      <w:proofErr w:type="spellEnd"/>
+      <w:r>
+        <w:rPr>
+          <w:rFonts w:ascii="Helvetica" w:eastAsia="Times New Roman" w:hAnsi="Helvetica" w:cs="Helvetica"/>
+          <w:b/>
+          <w:color w:val="2D3B45"/>
+          <w:sz w:val="24"/>
+          <w:szCs w:val="24"/>
+        </w:rPr>
+        <w:t xml:space="preserve"> master</w:t>
+      </w:r>
+    </w:p>
+    <w:p>
+      <w:pPr>
+        <w:shd w:val="clear" w:color="auto" w:fill="FFFFFF"/>
+        <w:spacing w:before="180" w:after="180" w:line="240" w:lineRule="auto"/>
+        <w:rPr>
+          <w:rFonts w:ascii="Helvetica" w:eastAsia="Times New Roman" w:hAnsi="Helvetica" w:cs="Helvetica"/>
+          <w:b/>
+          <w:color w:val="2D3B45"/>
+          <w:sz w:val="24"/>
+          <w:szCs w:val="24"/>
+        </w:rPr>
+      </w:pPr>
+      <w:r>
+        <w:rPr>
+          <w:rFonts w:ascii="Helvetica" w:eastAsia="Times New Roman" w:hAnsi="Helvetica" w:cs="Helvetica"/>
+          <w:b/>
+          <w:color w:val="2D3B45"/>
+          <w:sz w:val="24"/>
+          <w:szCs w:val="24"/>
+        </w:rPr>
+        <w:tab/>
+        <w:t>{</w:t>
+      </w:r>
+    </w:p>
+    <w:p>
+      <w:pPr>
+        <w:shd w:val="clear" w:color="auto" w:fill="FFFFFF"/>
+        <w:spacing w:before="180" w:after="180" w:line="240" w:lineRule="auto"/>
+        <w:rPr>
+          <w:rFonts w:ascii="Helvetica" w:eastAsia="Times New Roman" w:hAnsi="Helvetica" w:cs="Helvetica"/>
+          <w:b/>
+          <w:color w:val="2D3B45"/>
+          <w:sz w:val="24"/>
+          <w:szCs w:val="24"/>
+        </w:rPr>
+      </w:pPr>
+      <w:r>
+        <w:rPr>
+          <w:rFonts w:ascii="Helvetica" w:eastAsia="Times New Roman" w:hAnsi="Helvetica" w:cs="Helvetica"/>
+          <w:b/>
+          <w:color w:val="2D3B45"/>
+          <w:sz w:val="24"/>
+          <w:szCs w:val="24"/>
+        </w:rPr>
+        <w:tab/>
+      </w:r>
+      <w:r>
+        <w:rPr>
+          <w:rFonts w:ascii="Helvetica" w:eastAsia="Times New Roman" w:hAnsi="Helvetica" w:cs="Helvetica"/>
+          <w:b/>
+          <w:color w:val="2D3B45"/>
+          <w:sz w:val="24"/>
+          <w:szCs w:val="24"/>
+        </w:rPr>
+        <w:tab/>
+        <w:t>// Allow master to do something specific</w:t>
+      </w:r>
+    </w:p>
+    <w:p>
+      <w:pPr>
+        <w:shd w:val="clear" w:color="auto" w:fill="FFFFFF"/>
+        <w:spacing w:before="180" w:after="180" w:line="240" w:lineRule="auto"/>
+        <w:rPr>
+          <w:rFonts w:ascii="Helvetica" w:eastAsia="Times New Roman" w:hAnsi="Helvetica" w:cs="Helvetica"/>
+          <w:b/>
+          <w:color w:val="2D3B45"/>
+          <w:sz w:val="24"/>
+          <w:szCs w:val="24"/>
+        </w:rPr>
+      </w:pPr>
+      <w:r>
+        <w:rPr>
+          <w:rFonts w:ascii="Helvetica" w:eastAsia="Times New Roman" w:hAnsi="Helvetica" w:cs="Helvetica"/>
+          <w:b/>
+          <w:color w:val="2D3B45"/>
+          <w:sz w:val="24"/>
+          <w:szCs w:val="24"/>
+        </w:rPr>
+        <w:tab/>
+      </w:r>
+      <w:r>
+        <w:rPr>
+          <w:rFonts w:ascii="Helvetica" w:eastAsia="Times New Roman" w:hAnsi="Helvetica" w:cs="Helvetica"/>
+          <w:b/>
+          <w:color w:val="2D3B45"/>
+          <w:sz w:val="24"/>
+          <w:szCs w:val="24"/>
+        </w:rPr>
+        <w:tab/>
+        <w:t xml:space="preserve">// Maybe output something to </w:t>
+      </w:r>
+      <w:proofErr w:type="spellStart"/>
+      <w:r>
+        <w:rPr>
+          <w:rFonts w:ascii="Helvetica" w:eastAsia="Times New Roman" w:hAnsi="Helvetica" w:cs="Helvetica"/>
+          <w:b/>
+          <w:color w:val="2D3B45"/>
+          <w:sz w:val="24"/>
+          <w:szCs w:val="24"/>
+        </w:rPr>
+        <w:t>std</w:t>
+      </w:r>
+      <w:proofErr w:type="spellEnd"/>
+      <w:r>
+        <w:rPr>
+          <w:rFonts w:ascii="Helvetica" w:eastAsia="Times New Roman" w:hAnsi="Helvetica" w:cs="Helvetica"/>
+          <w:b/>
+          <w:color w:val="2D3B45"/>
+          <w:sz w:val="24"/>
+          <w:szCs w:val="24"/>
+        </w:rPr>
+        <w:t xml:space="preserve"> out</w:t>
+      </w:r>
+    </w:p>
+    <w:p>
+      <w:pPr>
+        <w:shd w:val="clear" w:color="auto" w:fill="FFFFFF"/>
+        <w:spacing w:before="180" w:after="180" w:line="240" w:lineRule="auto"/>
+        <w:rPr>
+          <w:rFonts w:ascii="Helvetica" w:eastAsia="Times New Roman" w:hAnsi="Helvetica" w:cs="Helvetica"/>
+          <w:b/>
+          <w:color w:val="2D3B45"/>
+          <w:sz w:val="24"/>
+          <w:szCs w:val="24"/>
+        </w:rPr>
+      </w:pPr>
+      <w:r>
+        <w:rPr>
+          <w:rFonts w:ascii="Helvetica" w:eastAsia="Times New Roman" w:hAnsi="Helvetica" w:cs="Helvetica"/>
+          <w:b/>
+          <w:color w:val="2D3B45"/>
+          <w:sz w:val="24"/>
+          <w:szCs w:val="24"/>
+        </w:rPr>
+        <w:tab/>
+        <w:t>}</w:t>
+      </w:r>
+    </w:p>
+    <w:p>
+      <w:pPr>
+        <w:shd w:val="clear" w:color="auto" w:fill="FFFFFF"/>
+        <w:spacing w:before="180" w:after="180" w:line="240" w:lineRule="auto"/>
+        <w:rPr>
+          <w:rFonts w:ascii="Helvetica" w:eastAsia="Times New Roman" w:hAnsi="Helvetica" w:cs="Helvetica"/>
+          <w:b/>
+          <w:color w:val="2D3B45"/>
+          <w:sz w:val="24"/>
+          <w:szCs w:val="24"/>
+        </w:rPr>
+      </w:pPr>
+      <w:r>
+        <w:rPr>
+          <w:rFonts w:ascii="Helvetica" w:eastAsia="Times New Roman" w:hAnsi="Helvetica" w:cs="Helvetica"/>
+          <w:b/>
+          <w:color w:val="2D3B45"/>
+          <w:sz w:val="24"/>
+          <w:szCs w:val="24"/>
+        </w:rPr>
+        <w:t>}</w:t>
+      </w:r>
+    </w:p>
+    <w:p>
+      <w:pPr>
+        <w:shd w:val="clear" w:color="auto" w:fill="FFFFFF"/>
+        <w:spacing w:before="180" w:after="180" w:line="240" w:lineRule="auto"/>
+        <w:rPr>
+          <w:rFonts w:ascii="Helvetica" w:eastAsia="Times New Roman" w:hAnsi="Helvetica" w:cs="Helvetica"/>
+          <w:b/>
+          <w:color w:val="2D3B45"/>
+          <w:sz w:val="24"/>
+          <w:szCs w:val="24"/>
+        </w:rPr>
+      </w:pPr>
+    </w:p>
+    <w:p>
+      <w:pPr>
+        <w:shd w:val="clear" w:color="auto" w:fill="FFFFFF"/>
+        <w:spacing w:before="180" w:after="180" w:line="240" w:lineRule="auto"/>
+        <w:rPr>
+          <w:rFonts w:ascii="Helvetica" w:eastAsia="Times New Roman" w:hAnsi="Helvetica" w:cs="Helvetica"/>
+          <w:b/>
+          <w:color w:val="2D3B45"/>
+          <w:sz w:val="24"/>
+          <w:szCs w:val="24"/>
+        </w:rPr>
+      </w:pPr>
+      <w:r>
+        <w:rPr>
+          <w:rFonts w:ascii="Helvetica" w:eastAsia="Times New Roman" w:hAnsi="Helvetica" w:cs="Helvetica"/>
+          <w:b/>
+          <w:color w:val="2D3B45"/>
+          <w:sz w:val="24"/>
+          <w:szCs w:val="24"/>
+        </w:rPr>
+        <w:t>Single Directive – The single directive specifies that a piece of code should be executed by a single thread, but the thread is not required to be the master thread.</w:t>
+      </w:r>
+    </w:p>
+    <w:p>
+      <w:pPr>
+        <w:shd w:val="clear" w:color="auto" w:fill="FFFFFF"/>
+        <w:spacing w:before="180" w:after="180" w:line="240" w:lineRule="auto"/>
+        <w:rPr>
+          <w:rFonts w:ascii="Helvetica" w:eastAsia="Times New Roman" w:hAnsi="Helvetica" w:cs="Helvetica"/>
+          <w:b/>
+          <w:color w:val="2D3B45"/>
+          <w:sz w:val="24"/>
+          <w:szCs w:val="24"/>
+        </w:rPr>
+      </w:pPr>
+      <w:r>
+        <w:rPr>
+          <w:rFonts w:ascii="Helvetica" w:eastAsia="Times New Roman" w:hAnsi="Helvetica" w:cs="Helvetica"/>
+          <w:b/>
+          <w:color w:val="2D3B45"/>
+          <w:sz w:val="24"/>
+          <w:szCs w:val="24"/>
+        </w:rPr>
+        <w:lastRenderedPageBreak/>
+        <w:t>Example:</w:t>
+      </w:r>
+    </w:p>
+    <w:p>
+      <w:pPr>
+        <w:shd w:val="clear" w:color="auto" w:fill="FFFFFF"/>
+        <w:spacing w:before="180" w:after="180" w:line="240" w:lineRule="auto"/>
+        <w:rPr>
+          <w:rFonts w:ascii="Helvetica" w:eastAsia="Times New Roman" w:hAnsi="Helvetica" w:cs="Helvetica"/>
+          <w:b/>
+          <w:color w:val="2D3B45"/>
+          <w:sz w:val="24"/>
+          <w:szCs w:val="24"/>
+        </w:rPr>
+      </w:pPr>
+      <w:r>
+        <w:rPr>
+          <w:rFonts w:ascii="Helvetica" w:eastAsia="Times New Roman" w:hAnsi="Helvetica" w:cs="Helvetica"/>
+          <w:b/>
+          <w:color w:val="2D3B45"/>
+          <w:sz w:val="24"/>
+          <w:szCs w:val="24"/>
+        </w:rPr>
+        <w:t xml:space="preserve">#pragma </w:t>
+      </w:r>
+      <w:proofErr w:type="spellStart"/>
+      <w:r>
+        <w:rPr>
+          <w:rFonts w:ascii="Helvetica" w:eastAsia="Times New Roman" w:hAnsi="Helvetica" w:cs="Helvetica"/>
+          <w:b/>
+          <w:color w:val="2D3B45"/>
+          <w:sz w:val="24"/>
+          <w:szCs w:val="24"/>
+        </w:rPr>
+        <w:t>omp</w:t>
+      </w:r>
+      <w:proofErr w:type="spellEnd"/>
+      <w:r>
+        <w:rPr>
+          <w:rFonts w:ascii="Helvetica" w:eastAsia="Times New Roman" w:hAnsi="Helvetica" w:cs="Helvetica"/>
+          <w:b/>
+          <w:color w:val="2D3B45"/>
+          <w:sz w:val="24"/>
+          <w:szCs w:val="24"/>
+        </w:rPr>
+        <w:t xml:space="preserve"> parallel </w:t>
+      </w:r>
+      <w:proofErr w:type="spellStart"/>
+      <w:r>
+        <w:rPr>
+          <w:rFonts w:ascii="Helvetica" w:eastAsia="Times New Roman" w:hAnsi="Helvetica" w:cs="Helvetica"/>
+          <w:b/>
+          <w:color w:val="2D3B45"/>
+          <w:sz w:val="24"/>
+          <w:szCs w:val="24"/>
+        </w:rPr>
+        <w:t>num_threads</w:t>
+      </w:r>
+      <w:proofErr w:type="spellEnd"/>
+      <w:r>
+        <w:rPr>
+          <w:rFonts w:ascii="Helvetica" w:eastAsia="Times New Roman" w:hAnsi="Helvetica" w:cs="Helvetica"/>
+          <w:b/>
+          <w:color w:val="2D3B45"/>
+          <w:sz w:val="24"/>
+          <w:szCs w:val="24"/>
+        </w:rPr>
+        <w:t>(</w:t>
+      </w:r>
+      <w:proofErr w:type="spellStart"/>
+      <w:r>
+        <w:rPr>
+          <w:rFonts w:ascii="Helvetica" w:eastAsia="Times New Roman" w:hAnsi="Helvetica" w:cs="Helvetica"/>
+          <w:b/>
+          <w:color w:val="2D3B45"/>
+          <w:sz w:val="24"/>
+          <w:szCs w:val="24"/>
+        </w:rPr>
+        <w:t>thread_count</w:t>
+      </w:r>
+      <w:proofErr w:type="spellEnd"/>
+      <w:r>
+        <w:rPr>
+          <w:rFonts w:ascii="Helvetica" w:eastAsia="Times New Roman" w:hAnsi="Helvetica" w:cs="Helvetica"/>
+          <w:b/>
+          <w:color w:val="2D3B45"/>
+          <w:sz w:val="24"/>
+          <w:szCs w:val="24"/>
+        </w:rPr>
+        <w:t>)</w:t>
+      </w:r>
+    </w:p>
+    <w:p>
+      <w:pPr>
+        <w:shd w:val="clear" w:color="auto" w:fill="FFFFFF"/>
+        <w:spacing w:before="180" w:after="180" w:line="240" w:lineRule="auto"/>
+        <w:rPr>
+          <w:rFonts w:ascii="Helvetica" w:eastAsia="Times New Roman" w:hAnsi="Helvetica" w:cs="Helvetica"/>
+          <w:b/>
+          <w:color w:val="2D3B45"/>
+          <w:sz w:val="24"/>
+          <w:szCs w:val="24"/>
+        </w:rPr>
+      </w:pPr>
+      <w:r>
+        <w:rPr>
+          <w:rFonts w:ascii="Helvetica" w:eastAsia="Times New Roman" w:hAnsi="Helvetica" w:cs="Helvetica"/>
+          <w:b/>
+          <w:color w:val="2D3B45"/>
+          <w:sz w:val="24"/>
+          <w:szCs w:val="24"/>
+        </w:rPr>
+        <w:t>{</w:t>
+      </w:r>
+    </w:p>
+    <w:p>
+      <w:pPr>
+        <w:shd w:val="clear" w:color="auto" w:fill="FFFFFF"/>
+        <w:spacing w:before="180" w:after="180" w:line="240" w:lineRule="auto"/>
+        <w:rPr>
+          <w:rFonts w:ascii="Helvetica" w:eastAsia="Times New Roman" w:hAnsi="Helvetica" w:cs="Helvetica"/>
+          <w:b/>
+          <w:color w:val="2D3B45"/>
+          <w:sz w:val="24"/>
+          <w:szCs w:val="24"/>
+        </w:rPr>
+      </w:pPr>
+      <w:r>
+        <w:rPr>
+          <w:rFonts w:ascii="Helvetica" w:eastAsia="Times New Roman" w:hAnsi="Helvetica" w:cs="Helvetica"/>
+          <w:b/>
+          <w:color w:val="2D3B45"/>
+          <w:sz w:val="24"/>
+          <w:szCs w:val="24"/>
+        </w:rPr>
+        <w:tab/>
+        <w:t>// Do some stuff</w:t>
+      </w:r>
+    </w:p>
+    <w:p>
+      <w:pPr>
+        <w:shd w:val="clear" w:color="auto" w:fill="FFFFFF"/>
+        <w:spacing w:before="180" w:after="180" w:line="240" w:lineRule="auto"/>
+        <w:rPr>
+          <w:rFonts w:ascii="Helvetica" w:eastAsia="Times New Roman" w:hAnsi="Helvetica" w:cs="Helvetica"/>
+          <w:b/>
+          <w:color w:val="2D3B45"/>
+          <w:sz w:val="24"/>
+          <w:szCs w:val="24"/>
+        </w:rPr>
+      </w:pPr>
+      <w:r>
+        <w:rPr>
+          <w:rFonts w:ascii="Helvetica" w:eastAsia="Times New Roman" w:hAnsi="Helvetica" w:cs="Helvetica"/>
+          <w:b/>
+          <w:color w:val="2D3B45"/>
+          <w:sz w:val="24"/>
+          <w:szCs w:val="24"/>
+        </w:rPr>
+        <w:tab/>
+        <w:t xml:space="preserve">#pragma </w:t>
+      </w:r>
+      <w:proofErr w:type="spellStart"/>
+      <w:r>
+        <w:rPr>
+          <w:rFonts w:ascii="Helvetica" w:eastAsia="Times New Roman" w:hAnsi="Helvetica" w:cs="Helvetica"/>
+          <w:b/>
+          <w:color w:val="2D3B45"/>
+          <w:sz w:val="24"/>
+          <w:szCs w:val="24"/>
+        </w:rPr>
+        <w:t>omp</w:t>
+      </w:r>
+      <w:proofErr w:type="spellEnd"/>
+      <w:r>
+        <w:rPr>
+          <w:rFonts w:ascii="Helvetica" w:eastAsia="Times New Roman" w:hAnsi="Helvetica" w:cs="Helvetica"/>
+          <w:b/>
+          <w:color w:val="2D3B45"/>
+          <w:sz w:val="24"/>
+          <w:szCs w:val="24"/>
+        </w:rPr>
+        <w:t xml:space="preserve"> single</w:t>
+      </w:r>
+    </w:p>
+    <w:p>
+      <w:pPr>
+        <w:shd w:val="clear" w:color="auto" w:fill="FFFFFF"/>
+        <w:spacing w:before="180" w:after="180" w:line="240" w:lineRule="auto"/>
+        <w:rPr>
+          <w:rFonts w:ascii="Helvetica" w:eastAsia="Times New Roman" w:hAnsi="Helvetica" w:cs="Helvetica"/>
+          <w:b/>
+          <w:color w:val="2D3B45"/>
+          <w:sz w:val="24"/>
+          <w:szCs w:val="24"/>
+        </w:rPr>
+      </w:pPr>
+      <w:r>
+        <w:rPr>
+          <w:rFonts w:ascii="Helvetica" w:eastAsia="Times New Roman" w:hAnsi="Helvetica" w:cs="Helvetica"/>
+          <w:b/>
+          <w:color w:val="2D3B45"/>
+          <w:sz w:val="24"/>
+          <w:szCs w:val="24"/>
+        </w:rPr>
+        <w:tab/>
+        <w:t>{</w:t>
+      </w:r>
+    </w:p>
+    <w:p>
+      <w:pPr>
+        <w:shd w:val="clear" w:color="auto" w:fill="FFFFFF"/>
+        <w:spacing w:before="180" w:after="180" w:line="240" w:lineRule="auto"/>
+        <w:rPr>
+          <w:rFonts w:ascii="Helvetica" w:eastAsia="Times New Roman" w:hAnsi="Helvetica" w:cs="Helvetica"/>
+          <w:b/>
+          <w:color w:val="2D3B45"/>
+          <w:sz w:val="24"/>
+          <w:szCs w:val="24"/>
+        </w:rPr>
+      </w:pPr>
+      <w:r>
+        <w:rPr>
+          <w:rFonts w:ascii="Helvetica" w:eastAsia="Times New Roman" w:hAnsi="Helvetica" w:cs="Helvetica"/>
+          <w:b/>
+          <w:color w:val="2D3B45"/>
+          <w:sz w:val="24"/>
+          <w:szCs w:val="24"/>
+        </w:rPr>
+        <w:tab/>
+      </w:r>
+      <w:r>
+        <w:rPr>
+          <w:rFonts w:ascii="Helvetica" w:eastAsia="Times New Roman" w:hAnsi="Helvetica" w:cs="Helvetica"/>
+          <w:b/>
+          <w:color w:val="2D3B45"/>
+          <w:sz w:val="24"/>
+          <w:szCs w:val="24"/>
+        </w:rPr>
+        <w:tab/>
+        <w:t>// Allow a single thread to do something specific</w:t>
+      </w:r>
+    </w:p>
+    <w:p>
+      <w:pPr>
+        <w:shd w:val="clear" w:color="auto" w:fill="FFFFFF"/>
+        <w:spacing w:before="180" w:after="180" w:line="240" w:lineRule="auto"/>
+        <w:rPr>
+          <w:rFonts w:ascii="Helvetica" w:eastAsia="Times New Roman" w:hAnsi="Helvetica" w:cs="Helvetica"/>
+          <w:b/>
+          <w:color w:val="2D3B45"/>
+          <w:sz w:val="24"/>
+          <w:szCs w:val="24"/>
+        </w:rPr>
+      </w:pPr>
+      <w:r>
+        <w:rPr>
+          <w:rFonts w:ascii="Helvetica" w:eastAsia="Times New Roman" w:hAnsi="Helvetica" w:cs="Helvetica"/>
+          <w:b/>
+          <w:color w:val="2D3B45"/>
+          <w:sz w:val="24"/>
+          <w:szCs w:val="24"/>
+        </w:rPr>
+        <w:tab/>
+      </w:r>
+      <w:r>
+        <w:rPr>
+          <w:rFonts w:ascii="Helvetica" w:eastAsia="Times New Roman" w:hAnsi="Helvetica" w:cs="Helvetica"/>
+          <w:b/>
+          <w:color w:val="2D3B45"/>
+          <w:sz w:val="24"/>
+          <w:szCs w:val="24"/>
+        </w:rPr>
+        <w:tab/>
+        <w:t>// Note the thread doesn’t have to be the master thread</w:t>
+      </w:r>
+    </w:p>
+    <w:p>
+      <w:pPr>
+        <w:shd w:val="clear" w:color="auto" w:fill="FFFFFF"/>
+        <w:spacing w:before="180" w:after="180" w:line="240" w:lineRule="auto"/>
+        <w:rPr>
+          <w:rFonts w:ascii="Helvetica" w:eastAsia="Times New Roman" w:hAnsi="Helvetica" w:cs="Helvetica"/>
+          <w:b/>
+          <w:color w:val="2D3B45"/>
+          <w:sz w:val="24"/>
+          <w:szCs w:val="24"/>
+        </w:rPr>
+      </w:pPr>
+      <w:r>
+        <w:rPr>
+          <w:rFonts w:ascii="Helvetica" w:eastAsia="Times New Roman" w:hAnsi="Helvetica" w:cs="Helvetica"/>
+          <w:b/>
+          <w:color w:val="2D3B45"/>
+          <w:sz w:val="24"/>
+          <w:szCs w:val="24"/>
+        </w:rPr>
+        <w:tab/>
+        <w:t>}</w:t>
+      </w:r>
+    </w:p>
+    <w:p>
+      <w:pPr>
+        <w:shd w:val="clear" w:color="auto" w:fill="FFFFFF"/>
+        <w:spacing w:before="180" w:after="180" w:line="240" w:lineRule="auto"/>
+        <w:rPr>
+          <w:rFonts w:ascii="Helvetica" w:eastAsia="Times New Roman" w:hAnsi="Helvetica" w:cs="Helvetica"/>
+          <w:b/>
+          <w:color w:val="2D3B45"/>
+          <w:sz w:val="24"/>
+          <w:szCs w:val="24"/>
+        </w:rPr>
+      </w:pPr>
+      <w:r>
+        <w:rPr>
+          <w:rFonts w:ascii="Helvetica" w:eastAsia="Times New Roman" w:hAnsi="Helvetica" w:cs="Helvetica"/>
+          <w:b/>
+          <w:color w:val="2D3B45"/>
+          <w:sz w:val="24"/>
+          <w:szCs w:val="24"/>
+        </w:rPr>
+        <w:t>}</w:t>
+      </w:r>
+    </w:p>
+    <w:p>
+      <w:pPr>
+        <w:shd w:val="clear" w:color="auto" w:fill="FFFFFF"/>
+        <w:spacing w:before="180" w:after="180" w:line="240" w:lineRule="auto"/>
+        <w:rPr>
+          <w:rFonts w:ascii="Helvetica" w:eastAsia="Times New Roman" w:hAnsi="Helvetica" w:cs="Helvetica"/>
+          <w:b/>
+          <w:color w:val="2D3B45"/>
+          <w:sz w:val="24"/>
+          <w:szCs w:val="24"/>
+        </w:rPr>
+      </w:pPr>
+    </w:p>
+    <w:p>
+      <w:pPr>
+        <w:shd w:val="clear" w:color="auto" w:fill="FFFFFF"/>
+        <w:spacing w:before="180" w:after="180" w:line="240" w:lineRule="auto"/>
+        <w:rPr>
+          <w:rFonts w:ascii="Helvetica" w:eastAsia="Times New Roman" w:hAnsi="Helvetica" w:cs="Helvetica"/>
+          <w:color w:val="2D3B45"/>
+          <w:sz w:val="24"/>
+          <w:szCs w:val="24"/>
+        </w:rPr>
+      </w:pPr>
+      <w:r>
+        <w:rPr>
+          <w:rFonts w:ascii="Helvetica" w:eastAsia="Times New Roman" w:hAnsi="Helvetica" w:cs="Helvetica"/>
+          <w:color w:val="2D3B45"/>
+          <w:sz w:val="24"/>
+          <w:szCs w:val="24"/>
+        </w:rPr>
+        <w:t>f) Explain why static mapping of data blocks to processors may be bad for the Mandelbrot program that was discussed in the class lecture.</w:t>
+      </w:r>
+    </w:p>
+    <w:p>
+      <w:pPr>
+        <w:shd w:val="clear" w:color="auto" w:fill="FFFFFF"/>
+        <w:spacing w:before="180" w:after="180" w:line="240" w:lineRule="auto"/>
+        <w:rPr>
+          <w:rFonts w:ascii="Helvetica" w:eastAsia="Times New Roman" w:hAnsi="Helvetica" w:cs="Helvetica"/>
+          <w:b/>
+          <w:color w:val="2D3B45"/>
+          <w:sz w:val="24"/>
+          <w:szCs w:val="24"/>
+        </w:rPr>
+      </w:pPr>
+      <w:r>
+        <w:rPr>
+          <w:rFonts w:ascii="Helvetica" w:eastAsia="Times New Roman" w:hAnsi="Helvetica" w:cs="Helvetica"/>
+          <w:b/>
+          <w:color w:val="2D3B45"/>
+          <w:sz w:val="24"/>
+          <w:szCs w:val="24"/>
+        </w:rPr>
+        <w:t>TODO: Figure out what the Mandelbrot program is and answer the question</w:t>
+      </w:r>
+    </w:p>
+    <w:p>
+      <w:pPr>
+        <w:shd w:val="clear" w:color="auto" w:fill="FFFFFF"/>
+        <w:spacing w:before="180" w:after="180" w:line="240" w:lineRule="auto"/>
+        <w:rPr>
+          <w:rFonts w:ascii="Helvetica" w:eastAsia="Times New Roman" w:hAnsi="Helvetica" w:cs="Helvetica"/>
+          <w:color w:val="2D3B45"/>
+          <w:sz w:val="24"/>
+          <w:szCs w:val="24"/>
+        </w:rPr>
+      </w:pPr>
+      <w:r>
+        <w:rPr>
+          <w:rFonts w:ascii="Helvetica" w:eastAsia="Times New Roman" w:hAnsi="Helvetica" w:cs="Helvetica"/>
+          <w:color w:val="2D3B45"/>
+          <w:sz w:val="24"/>
+          <w:szCs w:val="24"/>
+        </w:rPr>
+        <w:t>g) What is the basic idea of a Monte Carlo simulation. Describe how this technique can be used to solve the numerical integration problem? What makes this technique so attractive for parallel processing? What are the major issues that could affect its accuracy when it is parallelized?</w:t>
+      </w:r>
+    </w:p>
+    <w:p>
+      <w:pPr>
+        <w:shd w:val="clear" w:color="auto" w:fill="FFFFFF"/>
+        <w:spacing w:before="180" w:after="180" w:line="240" w:lineRule="auto"/>
+        <w:rPr>
+          <w:rFonts w:ascii="Helvetica" w:eastAsia="Times New Roman" w:hAnsi="Helvetica" w:cs="Helvetica"/>
+          <w:b/>
+          <w:color w:val="2D3B45"/>
+          <w:sz w:val="24"/>
+          <w:szCs w:val="24"/>
+        </w:rPr>
+      </w:pPr>
+      <w:r>
+        <w:rPr>
+          <w:rFonts w:ascii="Helvetica" w:eastAsia="Times New Roman" w:hAnsi="Helvetica" w:cs="Helvetica"/>
+          <w:b/>
+          <w:color w:val="2D3B45"/>
+          <w:sz w:val="24"/>
+          <w:szCs w:val="24"/>
+        </w:rPr>
+        <w:t>TODO: Answer this question fully</w:t>
+      </w:r>
+    </w:p>
+    <w:p>
+      <w:pPr>
+        <w:shd w:val="clear" w:color="auto" w:fill="FFFFFF"/>
+        <w:spacing w:before="180" w:after="180" w:line="240" w:lineRule="auto"/>
+        <w:rPr>
+          <w:rFonts w:ascii="Helvetica" w:eastAsia="Times New Roman" w:hAnsi="Helvetica" w:cs="Helvetica"/>
+          <w:b/>
+          <w:color w:val="2D3B45"/>
+          <w:sz w:val="24"/>
+          <w:szCs w:val="24"/>
+        </w:rPr>
+      </w:pPr>
+      <w:r>
+        <w:rPr>
+          <w:rFonts w:ascii="Helvetica" w:eastAsia="Times New Roman" w:hAnsi="Helvetica" w:cs="Helvetica"/>
+          <w:b/>
+          <w:color w:val="2D3B45"/>
+          <w:sz w:val="24"/>
+          <w:szCs w:val="24"/>
+        </w:rPr>
+        <w:t xml:space="preserve">Basic idea of the Monte Carlo simulation is to exercise all test cases for a given system.  </w:t>
+      </w:r>
+    </w:p>
+    <w:p>
+      <w:pPr>
+        <w:shd w:val="clear" w:color="auto" w:fill="FFFFFF"/>
+        <w:spacing w:before="180" w:after="180" w:line="240" w:lineRule="auto"/>
+        <w:rPr>
+          <w:rFonts w:ascii="Helvetica" w:eastAsia="Times New Roman" w:hAnsi="Helvetica" w:cs="Helvetica"/>
+          <w:b/>
+          <w:color w:val="2D3B45"/>
+          <w:sz w:val="24"/>
+          <w:szCs w:val="24"/>
+        </w:rPr>
+      </w:pPr>
+      <w:r>
+        <w:rPr>
+          <w:rFonts w:ascii="Helvetica" w:eastAsia="Times New Roman" w:hAnsi="Helvetica" w:cs="Helvetica"/>
+          <w:b/>
+          <w:color w:val="2D3B45"/>
+          <w:sz w:val="24"/>
+          <w:szCs w:val="24"/>
+        </w:rPr>
+        <w:t>TODO: How can this be used to solve the numerical integration problem?</w:t>
+      </w:r>
+    </w:p>
+    <w:p>
+      <w:pPr>
+        <w:shd w:val="clear" w:color="auto" w:fill="FFFFFF"/>
+        <w:spacing w:before="180" w:after="180" w:line="240" w:lineRule="auto"/>
+        <w:rPr>
+          <w:rFonts w:ascii="Helvetica" w:eastAsia="Times New Roman" w:hAnsi="Helvetica" w:cs="Helvetica"/>
+          <w:b/>
+          <w:color w:val="2D3B45"/>
+          <w:sz w:val="24"/>
+          <w:szCs w:val="24"/>
+        </w:rPr>
+      </w:pPr>
+      <w:r>
+        <w:rPr>
+          <w:rFonts w:ascii="Helvetica" w:eastAsia="Times New Roman" w:hAnsi="Helvetica" w:cs="Helvetica"/>
+          <w:b/>
+          <w:color w:val="2D3B45"/>
+          <w:sz w:val="24"/>
+          <w:szCs w:val="24"/>
+        </w:rPr>
+        <w:t xml:space="preserve">This technique is attractive to parallel programming because most use cases of the Monte Carlo technique are very time consuming.  The use or parallel processing can divide the tasks up and hopefully complete the suite of simulations in a </w:t>
+      </w:r>
+      <w:r>
+        <w:rPr>
+          <w:rFonts w:ascii="Helvetica" w:eastAsia="Times New Roman" w:hAnsi="Helvetica" w:cs="Helvetica"/>
+          <w:b/>
+          <w:color w:val="2D3B45"/>
+          <w:sz w:val="24"/>
+          <w:szCs w:val="24"/>
+        </w:rPr>
+        <w:t>timelier</w:t>
+      </w:r>
+      <w:r>
+        <w:rPr>
+          <w:rFonts w:ascii="Helvetica" w:eastAsia="Times New Roman" w:hAnsi="Helvetica" w:cs="Helvetica"/>
+          <w:b/>
+          <w:color w:val="2D3B45"/>
+          <w:sz w:val="24"/>
+          <w:szCs w:val="24"/>
+        </w:rPr>
+        <w:t xml:space="preserve"> manner.</w:t>
+      </w:r>
+    </w:p>
+    <w:p>
+      <w:pPr>
+        <w:shd w:val="clear" w:color="auto" w:fill="FFFFFF"/>
+        <w:spacing w:before="180" w:after="180" w:line="240" w:lineRule="auto"/>
+        <w:rPr>
+          <w:rFonts w:ascii="Helvetica" w:eastAsia="Times New Roman" w:hAnsi="Helvetica" w:cs="Helvetica"/>
+          <w:b/>
+          <w:color w:val="2D3B45"/>
+          <w:sz w:val="24"/>
+          <w:szCs w:val="24"/>
+        </w:rPr>
+      </w:pPr>
+      <w:r>
+        <w:rPr>
+          <w:rFonts w:ascii="Helvetica" w:eastAsia="Times New Roman" w:hAnsi="Helvetica" w:cs="Helvetica"/>
+          <w:b/>
+          <w:color w:val="2D3B45"/>
+          <w:sz w:val="24"/>
+          <w:szCs w:val="24"/>
+        </w:rPr>
+        <w:t>TODO: What are the major issues</w:t>
+      </w:r>
+      <w:r>
+        <w:rPr>
+          <w:rFonts w:ascii="Helvetica" w:eastAsia="Times New Roman" w:hAnsi="Helvetica" w:cs="Helvetica"/>
+          <w:b/>
+          <w:color w:val="2D3B45"/>
+          <w:sz w:val="24"/>
+          <w:szCs w:val="24"/>
+        </w:rPr>
+        <w:t xml:space="preserve"> that could affect its accuracy when it’s parallelized?</w:t>
+      </w:r>
+    </w:p>
+    <w:p>
+      <w:pPr>
+        <w:shd w:val="clear" w:color="auto" w:fill="FFFFFF"/>
+        <w:spacing w:before="180" w:after="180" w:line="240" w:lineRule="auto"/>
+        <w:rPr>
+          <w:rFonts w:ascii="Helvetica" w:eastAsia="Times New Roman" w:hAnsi="Helvetica" w:cs="Helvetica"/>
+          <w:color w:val="2D3B45"/>
+          <w:sz w:val="24"/>
+          <w:szCs w:val="24"/>
+        </w:rPr>
+      </w:pPr>
+      <w:r>
+        <w:rPr>
+          <w:rFonts w:ascii="Helvetica" w:eastAsia="Times New Roman" w:hAnsi="Helvetica" w:cs="Helvetica"/>
+          <w:color w:val="2D3B45"/>
+          <w:sz w:val="24"/>
+          <w:szCs w:val="24"/>
+        </w:rPr>
+        <w:t xml:space="preserve">2. You have been provided with a sequential exhaustive search traveling salesman program that you are to parallelize using OpenMP, or </w:t>
+      </w:r>
+      <w:proofErr w:type="spellStart"/>
+      <w:r>
+        <w:rPr>
+          <w:rFonts w:ascii="Helvetica" w:eastAsia="Times New Roman" w:hAnsi="Helvetica" w:cs="Helvetica"/>
+          <w:color w:val="2D3B45"/>
+          <w:sz w:val="24"/>
+          <w:szCs w:val="24"/>
+        </w:rPr>
+        <w:t>pThreads</w:t>
+      </w:r>
+      <w:proofErr w:type="spellEnd"/>
+      <w:r>
+        <w:rPr>
+          <w:rFonts w:ascii="Helvetica" w:eastAsia="Times New Roman" w:hAnsi="Helvetica" w:cs="Helvetica"/>
+          <w:color w:val="2D3B45"/>
+          <w:sz w:val="24"/>
+          <w:szCs w:val="24"/>
+        </w:rPr>
+        <w:t xml:space="preserve">. This sequential program which is named tsp_serial.cpp, can be found on the CPE 512/412 </w:t>
+      </w:r>
+      <w:proofErr w:type="spellStart"/>
+      <w:r>
+        <w:rPr>
+          <w:rFonts w:ascii="Helvetica" w:eastAsia="Times New Roman" w:hAnsi="Helvetica" w:cs="Helvetica"/>
+          <w:color w:val="2D3B45"/>
+          <w:sz w:val="24"/>
+          <w:szCs w:val="24"/>
+        </w:rPr>
+        <w:t>CanvasTM</w:t>
+      </w:r>
+      <w:proofErr w:type="spellEnd"/>
+      <w:r>
+        <w:rPr>
+          <w:rFonts w:ascii="Helvetica" w:eastAsia="Times New Roman" w:hAnsi="Helvetica" w:cs="Helvetica"/>
+          <w:color w:val="2D3B45"/>
+          <w:sz w:val="24"/>
+          <w:szCs w:val="24"/>
+        </w:rPr>
+        <w:t xml:space="preserve"> site (or can be copied from /cpe412/exam2/tsp_serial.cpp on the UAH Jetson system).</w:t>
+      </w:r>
+    </w:p>
+    <w:p>
+      <w:pPr>
+        <w:shd w:val="clear" w:color="auto" w:fill="FFFFFF"/>
+        <w:spacing w:before="180" w:after="180" w:line="240" w:lineRule="auto"/>
+        <w:rPr>
+          <w:rFonts w:ascii="Helvetica" w:eastAsia="Times New Roman" w:hAnsi="Helvetica" w:cs="Helvetica"/>
+          <w:color w:val="2D3B45"/>
+          <w:sz w:val="24"/>
+          <w:szCs w:val="24"/>
+        </w:rPr>
+      </w:pPr>
+      <w:r>
+        <w:rPr>
+          <w:rFonts w:ascii="Helvetica" w:eastAsia="Times New Roman" w:hAnsi="Helvetica" w:cs="Helvetica"/>
+          <w:color w:val="2D3B45"/>
+          <w:sz w:val="24"/>
+          <w:szCs w:val="24"/>
+        </w:rPr>
+        <w:lastRenderedPageBreak/>
+        <w:t xml:space="preserve">a) Examine this program and modify it so that you can measure the execution time. Using the queuing system on the Jetson system, as discussed in class, record the execution times for a 3,4,5,6,7,8,9,10,11,12, and 13 city </w:t>
       </w:r>
       <w:proofErr w:type="gramStart"/>
       <w:r>
@@ -876,7 +3438,7 @@
           <w:sz w:val="24"/>
           <w:szCs w:val="24"/>
         </w:rPr>
-        <w:t>manner in which</w:t>
+        <w:t>tour</w:t>
       </w:r>
       <w:proofErr w:type="gramEnd"/>
       <w:r>
@@ -886,192 +3448,28 @@
           <w:sz w:val="24"/>
           <w:szCs w:val="24"/>
         </w:rPr>
-        <w:t xml:space="preserve"> the </w:t>
-      </w:r>
-      <w:proofErr w:type="spellStart"/>
-      <w:r>
-        <w:rPr>
-          <w:rFonts w:ascii="Helvetica" w:eastAsia="Times New Roman" w:hAnsi="Helvetica" w:cs="Helvetica"/>
-          <w:color w:val="2D3B45"/>
-          <w:sz w:val="24"/>
-          <w:szCs w:val="24"/>
-        </w:rPr>
-        <w:t>pthread</w:t>
-      </w:r>
-      <w:proofErr w:type="spellEnd"/>
-      <w:r>
-        <w:rPr>
-          <w:rFonts w:ascii="Helvetica" w:eastAsia="Times New Roman" w:hAnsi="Helvetica" w:cs="Helvetica"/>
-          <w:color w:val="2D3B45"/>
-          <w:sz w:val="24"/>
-          <w:szCs w:val="24"/>
-        </w:rPr>
-        <w:t xml:space="preserve"> scheduler will operate? Justify your answer.</w:t>
-      </w:r>
-    </w:p>
-    <w:p>
-      <w:pPr>
-        <w:shd w:val="clear" w:color="auto" w:fill="FFFFFF"/>
-        <w:spacing w:before="180" w:after="180" w:line="240" w:lineRule="auto"/>
-        <w:rPr>
-          <w:rFonts w:ascii="Helvetica" w:eastAsia="Times New Roman" w:hAnsi="Helvetica" w:cs="Helvetica"/>
-          <w:color w:val="2D3B45"/>
-          <w:sz w:val="24"/>
-          <w:szCs w:val="24"/>
-        </w:rPr>
-      </w:pPr>
-      <w:r>
-        <w:rPr>
-          <w:rFonts w:ascii="Helvetica" w:eastAsia="Times New Roman" w:hAnsi="Helvetica" w:cs="Helvetica"/>
-          <w:color w:val="2D3B45"/>
-          <w:sz w:val="24"/>
-          <w:szCs w:val="24"/>
-        </w:rPr>
-        <w:t xml:space="preserve">d) What is the difference between the ordered directive and the critical section directives in </w:t>
-      </w:r>
-      <w:proofErr w:type="spellStart"/>
-      <w:r>
-        <w:rPr>
-          <w:rFonts w:ascii="Helvetica" w:eastAsia="Times New Roman" w:hAnsi="Helvetica" w:cs="Helvetica"/>
-          <w:color w:val="2D3B45"/>
-          <w:sz w:val="24"/>
-          <w:szCs w:val="24"/>
-        </w:rPr>
-        <w:t>OpenMP</w:t>
-      </w:r>
-      <w:proofErr w:type="spellEnd"/>
-      <w:r>
-        <w:rPr>
-          <w:rFonts w:ascii="Helvetica" w:eastAsia="Times New Roman" w:hAnsi="Helvetica" w:cs="Helvetica"/>
-          <w:color w:val="2D3B45"/>
-          <w:sz w:val="24"/>
-          <w:szCs w:val="24"/>
-        </w:rPr>
-        <w:t>? Give separate examples of the use of both constructs. Which constructs might be useful to support local synchronization? Which constructs are useful for or global synchronization? Explain.</w:t>
-      </w:r>
-    </w:p>
-    <w:p>
-      <w:pPr>
-        <w:shd w:val="clear" w:color="auto" w:fill="FFFFFF"/>
-        <w:spacing w:before="180" w:after="180" w:line="240" w:lineRule="auto"/>
-        <w:rPr>
-          <w:rFonts w:ascii="Helvetica" w:eastAsia="Times New Roman" w:hAnsi="Helvetica" w:cs="Helvetica"/>
-          <w:color w:val="2D3B45"/>
-          <w:sz w:val="24"/>
-          <w:szCs w:val="24"/>
-        </w:rPr>
-      </w:pPr>
-      <w:r>
-        <w:rPr>
-          <w:rFonts w:ascii="Helvetica" w:eastAsia="Times New Roman" w:hAnsi="Helvetica" w:cs="Helvetica"/>
-          <w:color w:val="2D3B45"/>
-          <w:sz w:val="24"/>
-          <w:szCs w:val="24"/>
-        </w:rPr>
-        <w:t xml:space="preserve">e) What is the difference between the single and master section directives in </w:t>
-      </w:r>
-      <w:proofErr w:type="spellStart"/>
-      <w:r>
-        <w:rPr>
-          <w:rFonts w:ascii="Helvetica" w:eastAsia="Times New Roman" w:hAnsi="Helvetica" w:cs="Helvetica"/>
-          <w:color w:val="2D3B45"/>
-          <w:sz w:val="24"/>
-          <w:szCs w:val="24"/>
-        </w:rPr>
-        <w:t>OpenMP</w:t>
-      </w:r>
-      <w:proofErr w:type="spellEnd"/>
-      <w:r>
-        <w:rPr>
-          <w:rFonts w:ascii="Helvetica" w:eastAsia="Times New Roman" w:hAnsi="Helvetica" w:cs="Helvetica"/>
-          <w:color w:val="2D3B45"/>
-          <w:sz w:val="24"/>
-          <w:szCs w:val="24"/>
-        </w:rPr>
-        <w:t>? Give separate examples of the use of both constructs.</w:t>
-      </w:r>
-    </w:p>
-    <w:p>
-      <w:pPr>
-        <w:shd w:val="clear" w:color="auto" w:fill="FFFFFF"/>
-        <w:spacing w:before="180" w:after="180" w:line="240" w:lineRule="auto"/>
-        <w:rPr>
-          <w:rFonts w:ascii="Helvetica" w:eastAsia="Times New Roman" w:hAnsi="Helvetica" w:cs="Helvetica"/>
-          <w:color w:val="2D3B45"/>
-          <w:sz w:val="24"/>
-          <w:szCs w:val="24"/>
-        </w:rPr>
-      </w:pPr>
-      <w:r>
-        <w:rPr>
-          <w:rFonts w:ascii="Helvetica" w:eastAsia="Times New Roman" w:hAnsi="Helvetica" w:cs="Helvetica"/>
-          <w:color w:val="2D3B45"/>
-          <w:sz w:val="24"/>
-          <w:szCs w:val="24"/>
-        </w:rPr>
-        <w:t>f) Explain why static mapping of data blocks to processors may be bad for the Mandelbrot program that was discussed in the class lecture.</w:t>
-      </w:r>
-    </w:p>
-    <w:p>
-      <w:pPr>
-        <w:shd w:val="clear" w:color="auto" w:fill="FFFFFF"/>
-        <w:spacing w:before="180" w:after="180" w:line="240" w:lineRule="auto"/>
-        <w:rPr>
-          <w:rFonts w:ascii="Helvetica" w:eastAsia="Times New Roman" w:hAnsi="Helvetica" w:cs="Helvetica"/>
-          <w:color w:val="2D3B45"/>
-          <w:sz w:val="24"/>
-          <w:szCs w:val="24"/>
-        </w:rPr>
-      </w:pPr>
-      <w:r>
-        <w:rPr>
-          <w:rFonts w:ascii="Helvetica" w:eastAsia="Times New Roman" w:hAnsi="Helvetica" w:cs="Helvetica"/>
-          <w:color w:val="2D3B45"/>
-          <w:sz w:val="24"/>
-          <w:szCs w:val="24"/>
-        </w:rPr>
-        <w:t>g) What is the basic idea of a Monte Carlo simulation. Describe how this technique can be used to solve the numerical integration problem? What makes this technique so attractive for parallel processing? What are the major issues that could affect its accuracy when it is parallelized?</w:t>
-      </w:r>
-    </w:p>
-    <w:p>
-      <w:pPr>
-        <w:shd w:val="clear" w:color="auto" w:fill="FFFFFF"/>
-        <w:spacing w:before="180" w:after="180" w:line="240" w:lineRule="auto"/>
-        <w:rPr>
-          <w:rFonts w:ascii="Helvetica" w:eastAsia="Times New Roman" w:hAnsi="Helvetica" w:cs="Helvetica"/>
-          <w:color w:val="2D3B45"/>
-          <w:sz w:val="24"/>
-          <w:szCs w:val="24"/>
-        </w:rPr>
-      </w:pPr>
-      <w:r>
-        <w:rPr>
-          <w:rFonts w:ascii="Helvetica" w:eastAsia="Times New Roman" w:hAnsi="Helvetica" w:cs="Helvetica"/>
-          <w:color w:val="2D3B45"/>
-          <w:sz w:val="24"/>
-          <w:szCs w:val="24"/>
-        </w:rPr>
-        <w:t xml:space="preserve">2. You have been provided with a sequential exhaustive search traveling salesman program that you are to parallelize using </w:t>
-      </w:r>
-      <w:proofErr w:type="spellStart"/>
-      <w:r>
-        <w:rPr>
-          <w:rFonts w:ascii="Helvetica" w:eastAsia="Times New Roman" w:hAnsi="Helvetica" w:cs="Helvetica"/>
-          <w:color w:val="2D3B45"/>
-          <w:sz w:val="24"/>
-          <w:szCs w:val="24"/>
-        </w:rPr>
-        <w:t>OpenMP</w:t>
-      </w:r>
-      <w:proofErr w:type="spellEnd"/>
-      <w:r>
-        <w:rPr>
-          <w:rFonts w:ascii="Helvetica" w:eastAsia="Times New Roman" w:hAnsi="Helvetica" w:cs="Helvetica"/>
-          <w:color w:val="2D3B45"/>
-          <w:sz w:val="24"/>
-          <w:szCs w:val="24"/>
-        </w:rPr>
-        <w:t xml:space="preserve">, or </w:t>
+        <w:t>. What is the time complexity of this algorithm? Develop an equation that can be used to estimate the execution time of the base sequential algorithm. Why do you think this problem is a challenging problem to solve, and inexact heuristics are utilized instead of exhaustively searching through all solutions as is done in this program?</w:t>
+      </w:r>
+    </w:p>
+    <w:p>
+      <w:pPr>
+        <w:shd w:val="clear" w:color="auto" w:fill="FFFFFF"/>
+        <w:spacing w:before="180" w:after="180" w:line="240" w:lineRule="auto"/>
+        <w:rPr>
+          <w:rFonts w:ascii="Helvetica" w:eastAsia="Times New Roman" w:hAnsi="Helvetica" w:cs="Helvetica"/>
+          <w:color w:val="2D3B45"/>
+          <w:sz w:val="24"/>
+          <w:szCs w:val="24"/>
+        </w:rPr>
+      </w:pPr>
+      <w:r>
+        <w:rPr>
+          <w:rFonts w:ascii="Helvetica" w:eastAsia="Times New Roman" w:hAnsi="Helvetica" w:cs="Helvetica"/>
+          <w:color w:val="2D3B45"/>
+          <w:sz w:val="24"/>
+          <w:szCs w:val="24"/>
+        </w:rPr>
+        <w:t xml:space="preserve">b) Develop a general multi-threaded version of the sequential program in either </w:t>
       </w:r>
       <w:proofErr w:type="spellStart"/>
       <w:r>
@@ -1091,7 +3489,71 @@
           <w:sz w:val="24"/>
           <w:szCs w:val="24"/>
         </w:rPr>
-        <w:t xml:space="preserve">. This sequential program which is named tsp_serial.cpp, can be found on the CPE 512/412 </w:t>
+        <w:t xml:space="preserve"> or OpenMP that will effectively divide up the amount of work that is performed. Using a single node of the Jetson queuing system, measure the execution times for an 8,9,10,11,12, and 13 city </w:t>
+      </w:r>
+      <w:proofErr w:type="gramStart"/>
+      <w:r>
+        <w:rPr>
+          <w:rFonts w:ascii="Helvetica" w:eastAsia="Times New Roman" w:hAnsi="Helvetica" w:cs="Helvetica"/>
+          <w:color w:val="2D3B45"/>
+          <w:sz w:val="24"/>
+          <w:szCs w:val="24"/>
+        </w:rPr>
+        <w:t>tour</w:t>
+      </w:r>
+      <w:proofErr w:type="gramEnd"/>
+      <w:r>
+        <w:rPr>
+          <w:rFonts w:ascii="Helvetica" w:eastAsia="Times New Roman" w:hAnsi="Helvetica" w:cs="Helvetica"/>
+          <w:color w:val="2D3B45"/>
+          <w:sz w:val="24"/>
+          <w:szCs w:val="24"/>
+        </w:rPr>
+        <w:t xml:space="preserve"> on a 1, 2, 3, and 4 thread implementation. For each multi-threaded implementation show the speedup, efficiency, and cost as a function of the number of cities in the tour.</w:t>
+      </w:r>
+    </w:p>
+    <w:p>
+      <w:pPr>
+        <w:shd w:val="clear" w:color="auto" w:fill="FFFFFF"/>
+        <w:spacing w:before="180" w:after="180" w:line="240" w:lineRule="auto"/>
+        <w:rPr>
+          <w:rFonts w:ascii="Helvetica" w:eastAsia="Times New Roman" w:hAnsi="Helvetica" w:cs="Helvetica"/>
+          <w:b/>
+          <w:color w:val="2D3B45"/>
+          <w:sz w:val="24"/>
+          <w:szCs w:val="24"/>
+        </w:rPr>
+      </w:pPr>
+      <w:r>
+        <w:rPr>
+          <w:rFonts w:ascii="Helvetica" w:eastAsia="Times New Roman" w:hAnsi="Helvetica" w:cs="Helvetica"/>
+          <w:b/>
+          <w:color w:val="2D3B45"/>
+          <w:sz w:val="24"/>
+          <w:szCs w:val="24"/>
+        </w:rPr>
+        <w:t>TODO: Finish this problem</w:t>
+      </w:r>
+    </w:p>
+    <w:p>
+      <w:pPr>
+        <w:shd w:val="clear" w:color="auto" w:fill="FFFFFF"/>
+        <w:spacing w:before="180" w:after="180" w:line="240" w:lineRule="auto"/>
+        <w:rPr>
+          <w:rFonts w:ascii="Helvetica" w:eastAsia="Times New Roman" w:hAnsi="Helvetica" w:cs="Helvetica"/>
+          <w:color w:val="2D3B45"/>
+          <w:sz w:val="24"/>
+          <w:szCs w:val="24"/>
+        </w:rPr>
+      </w:pPr>
+      <w:r>
+        <w:rPr>
+          <w:rFonts w:ascii="Helvetica" w:eastAsia="Times New Roman" w:hAnsi="Helvetica" w:cs="Helvetica"/>
+          <w:color w:val="2D3B45"/>
+          <w:sz w:val="24"/>
+          <w:szCs w:val="24"/>
+        </w:rPr>
+        <w:t xml:space="preserve">3. Expand the mm_mult_serial.cpp program on the CPE 512/412 </w:t>
       </w:r>
       <w:proofErr w:type="spellStart"/>
       <w:r>
@@ -1111,28 +3573,47 @@
           <w:sz w:val="24"/>
           <w:szCs w:val="24"/>
         </w:rPr>
-        <w:t xml:space="preserve"> site (or can be copied from /cpe412/exam2/tsp_serial.cpp on the UAH Jetson system).</w:t>
-      </w:r>
-    </w:p>
-    <w:p>
-      <w:pPr>
-        <w:shd w:val="clear" w:color="auto" w:fill="FFFFFF"/>
-        <w:spacing w:before="180" w:after="180" w:line="240" w:lineRule="auto"/>
-        <w:rPr>
-          <w:rFonts w:ascii="Helvetica" w:eastAsia="Times New Roman" w:hAnsi="Helvetica" w:cs="Helvetica"/>
-          <w:color w:val="2D3B45"/>
-          <w:sz w:val="24"/>
-          <w:szCs w:val="24"/>
-        </w:rPr>
-      </w:pPr>
-      <w:r>
-        <w:rPr>
-          <w:rFonts w:ascii="Helvetica" w:eastAsia="Times New Roman" w:hAnsi="Helvetica" w:cs="Helvetica"/>
-          <w:color w:val="2D3B45"/>
-          <w:sz w:val="24"/>
-          <w:szCs w:val="24"/>
-        </w:rPr>
-        <w:t xml:space="preserve">a) Examine this program and modify it so that you can measure the execution time. Using the queuing system on the Jetson system, as discussed in class, record the execution times for a 3,4,5,6,7,8,9,10,11,12, and 13 city </w:t>
+        <w:t xml:space="preserve"> site (or copy this program from /cpe412/exam2/mm_mult_serial.cpp on the UAH Jetson system) to create a hybrid multi-threaded/message passing implementation of a matrix/matrix multiplication program where the first matrix is of size </w:t>
+      </w:r>
+      <w:proofErr w:type="spellStart"/>
+      <w:r>
+        <w:rPr>
+          <w:rFonts w:ascii="Helvetica" w:eastAsia="Times New Roman" w:hAnsi="Helvetica" w:cs="Helvetica"/>
+          <w:color w:val="2D3B45"/>
+          <w:sz w:val="24"/>
+          <w:szCs w:val="24"/>
+        </w:rPr>
+        <w:t>lxm</w:t>
+      </w:r>
+      <w:proofErr w:type="spellEnd"/>
+      <w:r>
+        <w:rPr>
+          <w:rFonts w:ascii="Helvetica" w:eastAsia="Times New Roman" w:hAnsi="Helvetica" w:cs="Helvetica"/>
+          <w:color w:val="2D3B45"/>
+          <w:sz w:val="24"/>
+          <w:szCs w:val="24"/>
+        </w:rPr>
+        <w:t xml:space="preserve"> and the second matrix is of size </w:t>
+      </w:r>
+      <w:proofErr w:type="spellStart"/>
+      <w:r>
+        <w:rPr>
+          <w:rFonts w:ascii="Helvetica" w:eastAsia="Times New Roman" w:hAnsi="Helvetica" w:cs="Helvetica"/>
+          <w:color w:val="2D3B45"/>
+          <w:sz w:val="24"/>
+          <w:szCs w:val="24"/>
+        </w:rPr>
+        <w:t>mxn</w:t>
+      </w:r>
+      <w:proofErr w:type="spellEnd"/>
+      <w:r>
+        <w:rPr>
+          <w:rFonts w:ascii="Helvetica" w:eastAsia="Times New Roman" w:hAnsi="Helvetica" w:cs="Helvetica"/>
+          <w:color w:val="2D3B45"/>
+          <w:sz w:val="24"/>
+          <w:szCs w:val="24"/>
+        </w:rPr>
+        <w:t xml:space="preserve">. Assume that the quantities being multiplied are of type float. Write the program in a general manner to allows the number of message passing processes and the number of threads per message passing process to be independently set by the user at run time. The program should be designed using the same row-wise decomposition method that was used in the two homework assignments. It should be written in a manner that will result in the total amount of computation to be divided as evenly as possible among the message-passing processes with the computation that is assigned to each message-passing </w:t>
       </w:r>
       <w:proofErr w:type="gramStart"/>
       <w:r>
@@ -1142,7 +3623,7 @@
           <w:sz w:val="24"/>
           <w:szCs w:val="24"/>
         </w:rPr>
-        <w:t>tour</w:t>
+        <w:t>processes</w:t>
       </w:r>
       <w:proofErr w:type="gramEnd"/>
       <w:r>
@@ -1152,219 +3633,7 @@
           <w:sz w:val="24"/>
           <w:szCs w:val="24"/>
         </w:rPr>
-        <w:t xml:space="preserve">. What is the time complexity of this algorithm? Develop an equation that can be used to estimate the </w:t>
-      </w:r>
-      <w:r>
-        <w:rPr>
-          <w:rFonts w:ascii="Helvetica" w:eastAsia="Times New Roman" w:hAnsi="Helvetica" w:cs="Helvetica"/>
-          <w:color w:val="2D3B45"/>
-          <w:sz w:val="24"/>
-          <w:szCs w:val="24"/>
-        </w:rPr>
-        <w:lastRenderedPageBreak/>
-        <w:t>execution time of the base sequential algorithm. Why do you think this problem is a challenging problem to solve, and inexact heuristics are utilized instead of exhaustively searching through all solutions as is done in this program?</w:t>
-      </w:r>
-    </w:p>
-    <w:p>
-      <w:pPr>
-        <w:shd w:val="clear" w:color="auto" w:fill="FFFFFF"/>
-        <w:spacing w:before="180" w:after="180" w:line="240" w:lineRule="auto"/>
-        <w:rPr>
-          <w:rFonts w:ascii="Helvetica" w:eastAsia="Times New Roman" w:hAnsi="Helvetica" w:cs="Helvetica"/>
-          <w:color w:val="2D3B45"/>
-          <w:sz w:val="24"/>
-          <w:szCs w:val="24"/>
-        </w:rPr>
-      </w:pPr>
-      <w:r>
-        <w:rPr>
-          <w:rFonts w:ascii="Helvetica" w:eastAsia="Times New Roman" w:hAnsi="Helvetica" w:cs="Helvetica"/>
-          <w:color w:val="2D3B45"/>
-          <w:sz w:val="24"/>
-          <w:szCs w:val="24"/>
-        </w:rPr>
-        <w:t xml:space="preserve">b) Develop a general multi-threaded version of the sequential program in either </w:t>
-      </w:r>
-      <w:proofErr w:type="spellStart"/>
-      <w:r>
-        <w:rPr>
-          <w:rFonts w:ascii="Helvetica" w:eastAsia="Times New Roman" w:hAnsi="Helvetica" w:cs="Helvetica"/>
-          <w:color w:val="2D3B45"/>
-          <w:sz w:val="24"/>
-          <w:szCs w:val="24"/>
-        </w:rPr>
-        <w:t>pThreads</w:t>
-      </w:r>
-      <w:proofErr w:type="spellEnd"/>
-      <w:r>
-        <w:rPr>
-          <w:rFonts w:ascii="Helvetica" w:eastAsia="Times New Roman" w:hAnsi="Helvetica" w:cs="Helvetica"/>
-          <w:color w:val="2D3B45"/>
-          <w:sz w:val="24"/>
-          <w:szCs w:val="24"/>
-        </w:rPr>
-        <w:t xml:space="preserve"> or </w:t>
-      </w:r>
-      <w:proofErr w:type="spellStart"/>
-      <w:r>
-        <w:rPr>
-          <w:rFonts w:ascii="Helvetica" w:eastAsia="Times New Roman" w:hAnsi="Helvetica" w:cs="Helvetica"/>
-          <w:color w:val="2D3B45"/>
-          <w:sz w:val="24"/>
-          <w:szCs w:val="24"/>
-        </w:rPr>
-        <w:t>OpenMP</w:t>
-      </w:r>
-      <w:proofErr w:type="spellEnd"/>
-      <w:r>
-        <w:rPr>
-          <w:rFonts w:ascii="Helvetica" w:eastAsia="Times New Roman" w:hAnsi="Helvetica" w:cs="Helvetica"/>
-          <w:color w:val="2D3B45"/>
-          <w:sz w:val="24"/>
-          <w:szCs w:val="24"/>
-        </w:rPr>
-        <w:t xml:space="preserve"> that will effectively divide up the amount of work that is performed. Using a single node of the Jetson queuing system, measure the execution times for an 8,9,10,11,12, and 13 city </w:t>
-      </w:r>
-      <w:proofErr w:type="gramStart"/>
-      <w:r>
-        <w:rPr>
-          <w:rFonts w:ascii="Helvetica" w:eastAsia="Times New Roman" w:hAnsi="Helvetica" w:cs="Helvetica"/>
-          <w:color w:val="2D3B45"/>
-          <w:sz w:val="24"/>
-          <w:szCs w:val="24"/>
-        </w:rPr>
-        <w:t>tour</w:t>
-      </w:r>
-      <w:proofErr w:type="gramEnd"/>
-      <w:r>
-        <w:rPr>
-          <w:rFonts w:ascii="Helvetica" w:eastAsia="Times New Roman" w:hAnsi="Helvetica" w:cs="Helvetica"/>
-          <w:color w:val="2D3B45"/>
-          <w:sz w:val="24"/>
-          <w:szCs w:val="24"/>
-        </w:rPr>
-        <w:t xml:space="preserve"> on a 1, 2, 3, and 4 thread implementation. For each multi-threaded implementation show the speedup, efficiency, and cost as a function of the number of cities in the tour.</w:t>
-      </w:r>
-    </w:p>
-    <w:p>
-      <w:pPr>
-        <w:shd w:val="clear" w:color="auto" w:fill="FFFFFF"/>
-        <w:spacing w:before="180" w:after="180" w:line="240" w:lineRule="auto"/>
-        <w:rPr>
-          <w:rFonts w:ascii="Helvetica" w:eastAsia="Times New Roman" w:hAnsi="Helvetica" w:cs="Helvetica"/>
-          <w:color w:val="2D3B45"/>
-          <w:sz w:val="24"/>
-          <w:szCs w:val="24"/>
-        </w:rPr>
-      </w:pPr>
-      <w:r>
-        <w:rPr>
-          <w:rFonts w:ascii="Helvetica" w:eastAsia="Times New Roman" w:hAnsi="Helvetica" w:cs="Helvetica"/>
-          <w:color w:val="2D3B45"/>
-          <w:sz w:val="24"/>
-          <w:szCs w:val="24"/>
-        </w:rPr>
-        <w:t xml:space="preserve">3. Expand the mm_mult_serial.cpp program on the CPE 512/412 </w:t>
-      </w:r>
-      <w:proofErr w:type="spellStart"/>
-      <w:r>
-        <w:rPr>
-          <w:rFonts w:ascii="Helvetica" w:eastAsia="Times New Roman" w:hAnsi="Helvetica" w:cs="Helvetica"/>
-          <w:color w:val="2D3B45"/>
-          <w:sz w:val="24"/>
-          <w:szCs w:val="24"/>
-        </w:rPr>
-        <w:t>CanvasTM</w:t>
-      </w:r>
-      <w:proofErr w:type="spellEnd"/>
-      <w:r>
-        <w:rPr>
-          <w:rFonts w:ascii="Helvetica" w:eastAsia="Times New Roman" w:hAnsi="Helvetica" w:cs="Helvetica"/>
-          <w:color w:val="2D3B45"/>
-          <w:sz w:val="24"/>
-          <w:szCs w:val="24"/>
-        </w:rPr>
-        <w:t xml:space="preserve"> site (or copy this program from /cpe412/exam2/mm_mult_serial.cpp on the UAH Jetson system) to create a hybrid multi-threaded/message passing implementation of a matrix/matrix multiplication program where the first matrix is of size </w:t>
-      </w:r>
-      <w:proofErr w:type="spellStart"/>
-      <w:r>
-        <w:rPr>
-          <w:rFonts w:ascii="Helvetica" w:eastAsia="Times New Roman" w:hAnsi="Helvetica" w:cs="Helvetica"/>
-          <w:color w:val="2D3B45"/>
-          <w:sz w:val="24"/>
-          <w:szCs w:val="24"/>
-        </w:rPr>
-        <w:t>lxm</w:t>
-      </w:r>
-      <w:proofErr w:type="spellEnd"/>
-      <w:r>
-        <w:rPr>
-          <w:rFonts w:ascii="Helvetica" w:eastAsia="Times New Roman" w:hAnsi="Helvetica" w:cs="Helvetica"/>
-          <w:color w:val="2D3B45"/>
-          <w:sz w:val="24"/>
-          <w:szCs w:val="24"/>
-        </w:rPr>
-        <w:t xml:space="preserve"> and the second matrix is of size </w:t>
-      </w:r>
-      <w:proofErr w:type="spellStart"/>
-      <w:r>
-        <w:rPr>
-          <w:rFonts w:ascii="Helvetica" w:eastAsia="Times New Roman" w:hAnsi="Helvetica" w:cs="Helvetica"/>
-          <w:color w:val="2D3B45"/>
-          <w:sz w:val="24"/>
-          <w:szCs w:val="24"/>
-        </w:rPr>
-        <w:t>mxn</w:t>
-      </w:r>
-      <w:proofErr w:type="spellEnd"/>
-      <w:r>
-        <w:rPr>
-          <w:rFonts w:ascii="Helvetica" w:eastAsia="Times New Roman" w:hAnsi="Helvetica" w:cs="Helvetica"/>
-          <w:color w:val="2D3B45"/>
-          <w:sz w:val="24"/>
-          <w:szCs w:val="24"/>
-        </w:rPr>
-        <w:t xml:space="preserve">. Assume that the quantities being multiplied are of type float. Write the program in a general manner to allows the number of message passing processes and the number of threads per message passing process to be independently set by the user at run time. The program should be designed using the same row-wise decomposition method that was used in the two homework assignments. It should be written in a manner that will result in the total amount of computation to be divided as evenly as possible among the message-passing processes with the computation that is assigned to each message-passing </w:t>
-      </w:r>
-      <w:proofErr w:type="gramStart"/>
-      <w:r>
-        <w:rPr>
-          <w:rFonts w:ascii="Helvetica" w:eastAsia="Times New Roman" w:hAnsi="Helvetica" w:cs="Helvetica"/>
-          <w:color w:val="2D3B45"/>
-          <w:sz w:val="24"/>
-          <w:szCs w:val="24"/>
-        </w:rPr>
-        <w:t>processes</w:t>
-      </w:r>
-      <w:proofErr w:type="gramEnd"/>
-      <w:r>
-        <w:rPr>
-          <w:rFonts w:ascii="Helvetica" w:eastAsia="Times New Roman" w:hAnsi="Helvetica" w:cs="Helvetica"/>
-          <w:color w:val="2D3B45"/>
-          <w:sz w:val="24"/>
-          <w:szCs w:val="24"/>
-        </w:rPr>
-        <w:t xml:space="preserve"> in turn being further divided as evenly as possible between the associated threads. You are to use a combination of MPI and either </w:t>
-      </w:r>
-      <w:proofErr w:type="spellStart"/>
-      <w:r>
-        <w:rPr>
-          <w:rFonts w:ascii="Helvetica" w:eastAsia="Times New Roman" w:hAnsi="Helvetica" w:cs="Helvetica"/>
-          <w:color w:val="2D3B45"/>
-          <w:sz w:val="24"/>
-          <w:szCs w:val="24"/>
-        </w:rPr>
-        <w:t>OpenMP</w:t>
-      </w:r>
-      <w:proofErr w:type="spellEnd"/>
-      <w:r>
-        <w:rPr>
-          <w:rFonts w:ascii="Helvetica" w:eastAsia="Times New Roman" w:hAnsi="Helvetica" w:cs="Helvetica"/>
-          <w:color w:val="2D3B45"/>
-          <w:sz w:val="24"/>
-          <w:szCs w:val="24"/>
-        </w:rPr>
-        <w:t xml:space="preserve"> or </w:t>
+        <w:t xml:space="preserve"> in turn being further divided as evenly as possible between the associated threads. You are to use a combination of MPI and either OpenMP or </w:t>
       </w:r>
       <w:proofErr w:type="spellStart"/>
       <w:r>
@@ -1647,6 +3916,7 @@
           <w:sz w:val="24"/>
           <w:szCs w:val="24"/>
         </w:rPr>
+        <w:lastRenderedPageBreak/>
         <w:t xml:space="preserve">b) Then perform a set of timing experiments under the same set of MPI process/thread combinations of part a (but with the output suppressed) for the cases where the </w:t>
       </w:r>
       <w:proofErr w:type="spellStart"/>
@@ -1707,17 +3977,170 @@
           <w:sz w:val="24"/>
           <w:szCs w:val="24"/>
         </w:rPr>
-        <w:t xml:space="preserve">=5,000. Record the execution time associated with each multi-threaded case and compare these times with that of the original serial program. What is the relative speedup and efficiency for each case. Is there a significant difference between the various parallel implementations? If so give a possible explanation as to why the execution time was not the same for each case given that the total number of </w:t>
-      </w:r>
-      <w:r>
-        <w:rPr>
-          <w:rFonts w:ascii="Helvetica" w:eastAsia="Times New Roman" w:hAnsi="Helvetica" w:cs="Helvetica"/>
-          <w:color w:val="2D3B45"/>
-          <w:sz w:val="24"/>
-          <w:szCs w:val="24"/>
-        </w:rPr>
-        <w:lastRenderedPageBreak/>
-        <w:t>threads is the same in all cases and your code was designed to evenly distribute the workload among the threads.</w:t>
+        <w:t>=5,000. Record the execution time associated with each multi-threaded case and compare these times with that of the original serial program. What is the relative speedup and efficiency for each case. Is there a significant difference between the various parallel implementations? If so give a possible explanation as to why the execution time was not the same for each case given that the total number of threads is the same in all cases and your code was designed to evenly distribut</w:t>
+      </w:r>
+      <w:r>
+        <w:rPr>
+          <w:rFonts w:ascii="Helvetica" w:eastAsia="Times New Roman" w:hAnsi="Helvetica" w:cs="Helvetica"/>
+          <w:color w:val="2D3B45"/>
+          <w:sz w:val="24"/>
+          <w:szCs w:val="24"/>
+        </w:rPr>
+        <w:t>e the workload among the threads</w:t>
+      </w:r>
+      <w:r>
+        <w:rPr>
+          <w:rFonts w:ascii="Helvetica" w:eastAsia="Times New Roman" w:hAnsi="Helvetica" w:cs="Helvetica"/>
+          <w:color w:val="2D3B45"/>
+          <w:sz w:val="24"/>
+          <w:szCs w:val="24"/>
+        </w:rPr>
+        <w:t>.</w:t>
+      </w:r>
+    </w:p>
+    <w:p>
+      <w:pPr>
+        <w:shd w:val="clear" w:color="auto" w:fill="FFFFFF"/>
+        <w:spacing w:before="180" w:after="180" w:line="240" w:lineRule="auto"/>
+        <w:rPr>
+          <w:rFonts w:ascii="Helvetica" w:eastAsia="Times New Roman" w:hAnsi="Helvetica" w:cs="Helvetica"/>
+          <w:b/>
+          <w:color w:val="2D3B45"/>
+          <w:sz w:val="24"/>
+          <w:szCs w:val="24"/>
+        </w:rPr>
+      </w:pPr>
+      <w:r>
+        <w:rPr>
+          <w:rFonts w:ascii="Helvetica" w:eastAsia="Times New Roman" w:hAnsi="Helvetica" w:cs="Helvetica"/>
+          <w:b/>
+          <w:color w:val="2D3B45"/>
+          <w:sz w:val="24"/>
+          <w:szCs w:val="24"/>
+        </w:rPr>
+        <w:t xml:space="preserve">TODO: Update the command line read to read in the thread count for the </w:t>
+      </w:r>
+      <w:proofErr w:type="spellStart"/>
+      <w:r>
+        <w:rPr>
+          <w:rFonts w:ascii="Helvetica" w:eastAsia="Times New Roman" w:hAnsi="Helvetica" w:cs="Helvetica"/>
+          <w:b/>
+          <w:color w:val="2D3B45"/>
+          <w:sz w:val="24"/>
+          <w:szCs w:val="24"/>
+        </w:rPr>
+        <w:t>openmp</w:t>
+      </w:r>
+      <w:proofErr w:type="spellEnd"/>
+      <w:r>
+        <w:rPr>
+          <w:rFonts w:ascii="Helvetica" w:eastAsia="Times New Roman" w:hAnsi="Helvetica" w:cs="Helvetica"/>
+          <w:b/>
+          <w:color w:val="2D3B45"/>
+          <w:sz w:val="24"/>
+          <w:szCs w:val="24"/>
+        </w:rPr>
+        <w:t xml:space="preserve"> process.</w:t>
+      </w:r>
+    </w:p>
+    <w:p>
+      <w:pPr>
+        <w:shd w:val="clear" w:color="auto" w:fill="FFFFFF"/>
+        <w:spacing w:before="180" w:after="180" w:line="240" w:lineRule="auto"/>
+        <w:rPr>
+          <w:rFonts w:ascii="Helvetica" w:eastAsia="Times New Roman" w:hAnsi="Helvetica" w:cs="Helvetica"/>
+          <w:b/>
+          <w:color w:val="2D3B45"/>
+          <w:sz w:val="24"/>
+          <w:szCs w:val="24"/>
+        </w:rPr>
+      </w:pPr>
+      <w:r>
+        <w:rPr>
+          <w:rFonts w:ascii="Helvetica" w:eastAsia="Times New Roman" w:hAnsi="Helvetica" w:cs="Helvetica"/>
+          <w:b/>
+          <w:color w:val="2D3B45"/>
+          <w:sz w:val="24"/>
+          <w:szCs w:val="24"/>
+        </w:rPr>
+        <w:t xml:space="preserve">TODO: Make the test run and do </w:t>
+      </w:r>
+      <w:proofErr w:type="gramStart"/>
+      <w:r>
+        <w:rPr>
+          <w:rFonts w:ascii="Helvetica" w:eastAsia="Times New Roman" w:hAnsi="Helvetica" w:cs="Helvetica"/>
+          <w:b/>
+          <w:color w:val="2D3B45"/>
+          <w:sz w:val="24"/>
+          <w:szCs w:val="24"/>
+        </w:rPr>
+        <w:t>all of</w:t>
+      </w:r>
+      <w:proofErr w:type="gramEnd"/>
+      <w:r>
+        <w:rPr>
+          <w:rFonts w:ascii="Helvetica" w:eastAsia="Times New Roman" w:hAnsi="Helvetica" w:cs="Helvetica"/>
+          <w:b/>
+          <w:color w:val="2D3B45"/>
+          <w:sz w:val="24"/>
+          <w:szCs w:val="24"/>
+        </w:rPr>
+        <w:t xml:space="preserve"> the analysis, doesn’t look like adding the </w:t>
+      </w:r>
+      <w:proofErr w:type="spellStart"/>
+      <w:r>
+        <w:rPr>
+          <w:rFonts w:ascii="Helvetica" w:eastAsia="Times New Roman" w:hAnsi="Helvetica" w:cs="Helvetica"/>
+          <w:b/>
+          <w:color w:val="2D3B45"/>
+          <w:sz w:val="24"/>
+          <w:szCs w:val="24"/>
+        </w:rPr>
+        <w:t>openmp</w:t>
+      </w:r>
+      <w:proofErr w:type="spellEnd"/>
+      <w:r>
+        <w:rPr>
+          <w:rFonts w:ascii="Helvetica" w:eastAsia="Times New Roman" w:hAnsi="Helvetica" w:cs="Helvetica"/>
+          <w:b/>
+          <w:color w:val="2D3B45"/>
+          <w:sz w:val="24"/>
+          <w:szCs w:val="24"/>
+        </w:rPr>
+        <w:t xml:space="preserve"> to my implementation is actually speeding anything up.</w:t>
+      </w:r>
+    </w:p>
+    <w:p>
+      <w:pPr>
+        <w:shd w:val="clear" w:color="auto" w:fill="FFFFFF"/>
+        <w:spacing w:before="180" w:after="180" w:line="240" w:lineRule="auto"/>
+        <w:rPr>
+          <w:rFonts w:ascii="Helvetica" w:eastAsia="Times New Roman" w:hAnsi="Helvetica" w:cs="Helvetica"/>
+          <w:b/>
+          <w:color w:val="2D3B45"/>
+          <w:sz w:val="24"/>
+          <w:szCs w:val="24"/>
+        </w:rPr>
+      </w:pPr>
+      <w:r>
+        <w:rPr>
+          <w:rFonts w:ascii="Helvetica" w:eastAsia="Times New Roman" w:hAnsi="Helvetica" w:cs="Helvetica"/>
+          <w:b/>
+          <w:color w:val="2D3B45"/>
+          <w:sz w:val="24"/>
+          <w:szCs w:val="24"/>
+        </w:rPr>
+        <w:t xml:space="preserve">TODO: </w:t>
+      </w:r>
+      <w:r>
+        <w:rPr>
+          <w:rFonts w:ascii="Helvetica" w:eastAsia="Times New Roman" w:hAnsi="Helvetica" w:cs="Helvetica"/>
+          <w:b/>
+          <w:color w:val="2D3B45"/>
+          <w:sz w:val="24"/>
+          <w:szCs w:val="24"/>
+        </w:rPr>
+        <w:t>Finish this problem</w:t>
       </w:r>
     </w:p>
     <w:p>
@@ -1740,27 +4163,7 @@
           <w:sz w:val="24"/>
           <w:szCs w:val="24"/>
         </w:rPr>
-        <w:t xml:space="preserve">4. Answer the following question for the code segment shown below assuming that we have a computing node that has 4 active cores that are dedicated to processing our problem and that were are utilizing </w:t>
-      </w:r>
-      <w:proofErr w:type="spellStart"/>
-      <w:r>
-        <w:rPr>
-          <w:rFonts w:ascii="Helvetica" w:eastAsia="Times New Roman" w:hAnsi="Helvetica" w:cs="Helvetica"/>
-          <w:color w:val="2D3B45"/>
-          <w:sz w:val="24"/>
-          <w:szCs w:val="24"/>
-        </w:rPr>
-        <w:t>OpenMP</w:t>
-      </w:r>
-      <w:proofErr w:type="spellEnd"/>
-      <w:r>
-        <w:rPr>
-          <w:rFonts w:ascii="Helvetica" w:eastAsia="Times New Roman" w:hAnsi="Helvetica" w:cs="Helvetica"/>
-          <w:color w:val="2D3B45"/>
-          <w:sz w:val="24"/>
-          <w:szCs w:val="24"/>
-        </w:rPr>
-        <w:t xml:space="preserve"> to parallelize a for-loop that initializes the upper triangle portion of a 100 ∞ 100 matrix to the values returned by the function, </w:t>
+        <w:t xml:space="preserve">4. Answer the following question for the code segment shown below assuming that we have a computing node that has 4 active cores that are dedicated to processing our problem and that were are utilizing OpenMP to parallelize a for-loop that initializes the upper triangle portion of a 100 ∞ 100 matrix to the values returned by the function, </w:t>
       </w:r>
       <w:proofErr w:type="spellStart"/>
       <w:r>
@@ -2186,6 +4589,29 @@
           <w:szCs w:val="24"/>
         </w:rPr>
         <w:t>) clause have been left undefined. Below are six example schedule clauses that could be used. Rank these clauses from slowest to fasted by closely examining the characteristics of this problem. To do this note that each iteration of the inner loop above does just one assignment and we can estimate the execution time by counting how many assignments each thread does. (Also note the total number of assignments the problem performs is exactly 4,950 assignments). For each schedule clause, estimate how long the parallelized loop will run. Explain how you arrived at your estimates.</w:t>
+      </w:r>
+    </w:p>
+    <w:p>
+      <w:pPr>
+        <w:shd w:val="clear" w:color="auto" w:fill="FFFFFF"/>
+        <w:spacing w:before="180" w:after="180" w:line="240" w:lineRule="auto"/>
+        <w:rPr>
+          <w:rFonts w:ascii="Helvetica" w:eastAsia="Times New Roman" w:hAnsi="Helvetica" w:cs="Helvetica"/>
+          <w:b/>
+          <w:color w:val="2D3B45"/>
+          <w:sz w:val="24"/>
+          <w:szCs w:val="24"/>
+        </w:rPr>
+      </w:pPr>
+      <w:r>
+        <w:rPr>
+          <w:rFonts w:ascii="Helvetica" w:eastAsia="Times New Roman" w:hAnsi="Helvetica" w:cs="Helvetica"/>
+          <w:b/>
+          <w:color w:val="2D3B45"/>
+          <w:sz w:val="24"/>
+          <w:szCs w:val="24"/>
+        </w:rPr>
+        <w:t>TODO: Finish this problem</w:t>
       </w:r>
     </w:p>
     <w:p>
@@ -2210,7 +4636,7 @@
         <mc:AlternateContent>
           <mc:Choice Requires="wps">
             <w:drawing>
-              <wp:inline distT="0" distB="0" distL="0" distR="0">
+              <wp:inline distT="0" distB="0" distL="0" distR="0" wp14:anchorId="64025A52" wp14:editId="64025A53">
                 <wp:extent cx="308610" cy="308610"/>
                 <wp:effectExtent l="0" t="0" r="0" b="0"/>
                 <wp:docPr id="1" name="Rectangle 1" descr="https://uah.instructure.com/courses/22886/assignments/exam2_2016_takehome_exam-3.gif"/>
@@ -2295,27 +4721,8 @@
           <w:sz w:val="24"/>
           <w:szCs w:val="24"/>
         </w:rPr>
-        <w:t xml:space="preserve">5. Expand upon the bounded_buffer.cpp that is provided on Canvas (or copy this program from /cpe412/exam2/bounded_buffer.cpp on the Jetson system) to create two separate </w:t>
-      </w:r>
-      <w:proofErr w:type="spellStart"/>
-      <w:r>
-        <w:rPr>
-          <w:rFonts w:ascii="Helvetica" w:eastAsia="Times New Roman" w:hAnsi="Helvetica" w:cs="Helvetica"/>
-          <w:color w:val="2D3B45"/>
-          <w:sz w:val="24"/>
-          <w:szCs w:val="24"/>
-        </w:rPr>
-        <w:t>OpenMP</w:t>
-      </w:r>
-      <w:proofErr w:type="spellEnd"/>
-      <w:r>
-        <w:rPr>
-          <w:rFonts w:ascii="Helvetica" w:eastAsia="Times New Roman" w:hAnsi="Helvetica" w:cs="Helvetica"/>
-          <w:color w:val="2D3B45"/>
-          <w:sz w:val="24"/>
-          <w:szCs w:val="24"/>
-        </w:rPr>
-        <w:t xml:space="preserve"> implementations of the producer/consumer bounded buffer-problem discussed in class that utilizes a common shared memory (between threads) and counting semaphores to ensure proper synchronization. [Note you will also need to link this program with the </w:t>
+        <w:lastRenderedPageBreak/>
+        <w:t xml:space="preserve">5. Expand upon the bounded_buffer.cpp that is provided on Canvas (or copy this program from /cpe412/exam2/bounded_buffer.cpp on the Jetson system) to create two separate OpenMP implementations of the producer/consumer bounded buffer-problem discussed in class that utilizes a common shared memory (between threads) and counting semaphores to ensure proper synchronization. [Note you will also need to link this program with the </w:t>
       </w:r>
       <w:proofErr w:type="spellStart"/>
       <w:proofErr w:type="gramStart"/>
@@ -2357,47 +4764,7 @@
           <w:sz w:val="24"/>
           <w:szCs w:val="24"/>
         </w:rPr>
-        <w:t xml:space="preserve">] One implementation should use </w:t>
-      </w:r>
-      <w:proofErr w:type="spellStart"/>
-      <w:r>
-        <w:rPr>
-          <w:rFonts w:ascii="Helvetica" w:eastAsia="Times New Roman" w:hAnsi="Helvetica" w:cs="Helvetica"/>
-          <w:color w:val="2D3B45"/>
-          <w:sz w:val="24"/>
-          <w:szCs w:val="24"/>
-        </w:rPr>
-        <w:t>OpenMP's</w:t>
-      </w:r>
-      <w:proofErr w:type="spellEnd"/>
-      <w:r>
-        <w:rPr>
-          <w:rFonts w:ascii="Helvetica" w:eastAsia="Times New Roman" w:hAnsi="Helvetica" w:cs="Helvetica"/>
-          <w:color w:val="2D3B45"/>
-          <w:sz w:val="24"/>
-          <w:szCs w:val="24"/>
-        </w:rPr>
-        <w:t xml:space="preserve"> standard parallel and work sharing data parallel constructs to start up the separate consumer and producer threads. The other implementation should utilize the </w:t>
-      </w:r>
-      <w:proofErr w:type="spellStart"/>
-      <w:r>
-        <w:rPr>
-          <w:rFonts w:ascii="Helvetica" w:eastAsia="Times New Roman" w:hAnsi="Helvetica" w:cs="Helvetica"/>
-          <w:color w:val="2D3B45"/>
-          <w:sz w:val="24"/>
-          <w:szCs w:val="24"/>
-        </w:rPr>
-        <w:t>OpenMP</w:t>
-      </w:r>
-      <w:proofErr w:type="spellEnd"/>
-      <w:r>
-        <w:rPr>
-          <w:rFonts w:ascii="Helvetica" w:eastAsia="Times New Roman" w:hAnsi="Helvetica" w:cs="Helvetica"/>
-          <w:color w:val="2D3B45"/>
-          <w:sz w:val="24"/>
-          <w:szCs w:val="24"/>
-        </w:rPr>
-        <w:t xml:space="preserve"> tasking model. Verify that both models function correctly and answer the following questions:</w:t>
+        <w:t>] One implementation should use OpenMP's standard parallel and work sharing data parallel constructs to start up the separate consumer and producer threads. The other implementation should utilize the OpenMP tasking model. Verify that both models function correctly and answer the following questions:</w:t>
       </w:r>
     </w:p>
     <w:p>
@@ -2466,7 +4833,6 @@
           <w:sz w:val="24"/>
           <w:szCs w:val="24"/>
         </w:rPr>
-        <w:lastRenderedPageBreak/>
         <w:t>c) Execute both versions of the producer/consumer program with two producers, two consumers, number of messages of 100 and with a buffer size of 5. How many actual threads are generated when you run each version? Are they the same? How do they relate to the number of producers/consumers that are specified at run time?</w:t>
       </w:r>
     </w:p>
@@ -2534,6 +4900,29 @@
           <w:szCs w:val="24"/>
         </w:rPr>
         <w:t>e) Experiment with different size buffers, messages, and consumer processes and producer processes. From the diary file and other files can you determine if the semaphore releasing strategy is fair? Explain your answer.</w:t>
+      </w:r>
+    </w:p>
+    <w:p>
+      <w:pPr>
+        <w:shd w:val="clear" w:color="auto" w:fill="FFFFFF"/>
+        <w:spacing w:before="180" w:after="180" w:line="240" w:lineRule="auto"/>
+        <w:rPr>
+          <w:rFonts w:ascii="Helvetica" w:eastAsia="Times New Roman" w:hAnsi="Helvetica" w:cs="Helvetica"/>
+          <w:b/>
+          <w:color w:val="2D3B45"/>
+          <w:sz w:val="24"/>
+          <w:szCs w:val="24"/>
+        </w:rPr>
+      </w:pPr>
+      <w:r>
+        <w:rPr>
+          <w:rFonts w:ascii="Helvetica" w:eastAsia="Times New Roman" w:hAnsi="Helvetica" w:cs="Helvetica"/>
+          <w:b/>
+          <w:color w:val="2D3B45"/>
+          <w:sz w:val="24"/>
+          <w:szCs w:val="24"/>
+        </w:rPr>
+        <w:t>TODO: Try to finish this problem and hope for some credit.</w:t>
       </w:r>
     </w:p>
     <w:p>

</xml_diff>

<commit_message>
Exam 2 Problem 4
Updated the solutio for exam 2 problem 4.  This problem is very close to being done, it really only needs polishing and a decision on the dynamic scheduling on which is faster.
</commit_message>
<xml_diff>
--- a/Exam2/Exam_2_Answers.docx
+++ b/Exam2/Exam_2_Answers.docx
@@ -40,7 +40,7 @@
                     </pic:cNvPicPr>
                   </pic:nvPicPr>
                   <pic:blipFill>
-                    <a:blip r:embed="rId4">
+                    <a:blip r:embed="rId5">
                       <a:extLst>
                         <a:ext uri="{28A0092B-C50C-407E-A947-70E740481C1C}">
                           <a14:useLocalDpi xmlns:a14="http://schemas.microsoft.com/office/drawing/2010/main" val="0"/>
@@ -3480,17 +3480,47 @@
           <w:sz w:val="24"/>
           <w:szCs w:val="24"/>
         </w:rPr>
-        <w:t xml:space="preserve">, each iteration of the loop is assigned to a thread before it executes, </w:t>
-      </w:r>
-      <w:r>
-        <w:rPr>
-          <w:rFonts w:ascii="Helvetica" w:eastAsia="Times New Roman" w:hAnsi="Helvetica" w:cs="Helvetica"/>
-          <w:b/>
-          <w:color w:val="2D3B45"/>
-          <w:sz w:val="24"/>
-          <w:szCs w:val="24"/>
-        </w:rPr>
-        <w:t xml:space="preserve">then there can be some significant idle time </w:t>
+        <w:t>, each iteration of the loop is assigned to a thread before it executes</w:t>
+      </w:r>
+      <w:r>
+        <w:rPr>
+          <w:rFonts w:ascii="Helvetica" w:eastAsia="Times New Roman" w:hAnsi="Helvetica" w:cs="Helvetica"/>
+          <w:b/>
+          <w:color w:val="2D3B45"/>
+          <w:sz w:val="24"/>
+          <w:szCs w:val="24"/>
+        </w:rPr>
+        <w:t xml:space="preserve"> which can introduce load imbalance</w:t>
+      </w:r>
+      <w:r>
+        <w:rPr>
+          <w:rFonts w:ascii="Helvetica" w:eastAsia="Times New Roman" w:hAnsi="Helvetica" w:cs="Helvetica"/>
+          <w:b/>
+          <w:color w:val="2D3B45"/>
+          <w:sz w:val="24"/>
+          <w:szCs w:val="24"/>
+        </w:rPr>
+        <w:t xml:space="preserve">, </w:t>
+      </w:r>
+      <w:r>
+        <w:rPr>
+          <w:rFonts w:ascii="Helvetica" w:eastAsia="Times New Roman" w:hAnsi="Helvetica" w:cs="Helvetica"/>
+          <w:b/>
+          <w:color w:val="2D3B45"/>
+          <w:sz w:val="24"/>
+          <w:szCs w:val="24"/>
+        </w:rPr>
+        <w:t xml:space="preserve">where </w:t>
+      </w:r>
+      <w:r>
+        <w:rPr>
+          <w:rFonts w:ascii="Helvetica" w:eastAsia="Times New Roman" w:hAnsi="Helvetica" w:cs="Helvetica"/>
+          <w:b/>
+          <w:color w:val="2D3B45"/>
+          <w:sz w:val="24"/>
+          <w:szCs w:val="24"/>
+        </w:rPr>
+        <w:t xml:space="preserve">there can be some significant idle time </w:t>
       </w:r>
       <w:r>
         <w:rPr>
@@ -4275,7 +4305,7 @@
                     </pic:cNvPicPr>
                   </pic:nvPicPr>
                   <pic:blipFill>
-                    <a:blip r:embed="rId5">
+                    <a:blip r:embed="rId6">
                       <a:extLst>
                         <a:ext uri="{28A0092B-C50C-407E-A947-70E740481C1C}">
                           <a14:useLocalDpi xmlns:a14="http://schemas.microsoft.com/office/drawing/2010/main" val="0"/>
@@ -4404,7 +4434,7 @@
                     </pic:cNvPicPr>
                   </pic:nvPicPr>
                   <pic:blipFill>
-                    <a:blip r:embed="rId6">
+                    <a:blip r:embed="rId7">
                       <a:extLst>
                         <a:ext uri="{28A0092B-C50C-407E-A947-70E740481C1C}">
                           <a14:useLocalDpi xmlns:a14="http://schemas.microsoft.com/office/drawing/2010/main" val="0"/>
@@ -4508,7 +4538,7 @@
                     </pic:cNvPicPr>
                   </pic:nvPicPr>
                   <pic:blipFill>
-                    <a:blip r:embed="rId7">
+                    <a:blip r:embed="rId8">
                       <a:extLst>
                         <a:ext uri="{28A0092B-C50C-407E-A947-70E740481C1C}">
                           <a14:useLocalDpi xmlns:a14="http://schemas.microsoft.com/office/drawing/2010/main" val="0"/>
@@ -4570,7 +4600,7 @@
             <wp:cNvGraphicFramePr/>
             <a:graphic xmlns:a="http://schemas.openxmlformats.org/drawingml/2006/main">
               <a:graphicData uri="http://schemas.openxmlformats.org/drawingml/2006/chart">
-                <c:chart xmlns:c="http://schemas.openxmlformats.org/drawingml/2006/chart" xmlns:r="http://schemas.openxmlformats.org/officeDocument/2006/relationships" r:id="rId8"/>
+                <c:chart xmlns:c="http://schemas.openxmlformats.org/drawingml/2006/chart" xmlns:r="http://schemas.openxmlformats.org/officeDocument/2006/relationships" r:id="rId9"/>
               </a:graphicData>
             </a:graphic>
           </wp:inline>
@@ -4633,7 +4663,7 @@
             <wp:cNvGraphicFramePr/>
             <a:graphic xmlns:a="http://schemas.openxmlformats.org/drawingml/2006/main">
               <a:graphicData uri="http://schemas.openxmlformats.org/drawingml/2006/chart">
-                <c:chart xmlns:c="http://schemas.openxmlformats.org/drawingml/2006/chart" xmlns:r="http://schemas.openxmlformats.org/officeDocument/2006/relationships" r:id="rId9"/>
+                <c:chart xmlns:c="http://schemas.openxmlformats.org/drawingml/2006/chart" xmlns:r="http://schemas.openxmlformats.org/officeDocument/2006/relationships" r:id="rId10"/>
               </a:graphicData>
             </a:graphic>
           </wp:inline>
@@ -4696,7 +4726,7 @@
             <wp:cNvGraphicFramePr/>
             <a:graphic xmlns:a="http://schemas.openxmlformats.org/drawingml/2006/main">
               <a:graphicData uri="http://schemas.openxmlformats.org/drawingml/2006/chart">
-                <c:chart xmlns:c="http://schemas.openxmlformats.org/drawingml/2006/chart" xmlns:r="http://schemas.openxmlformats.org/officeDocument/2006/relationships" r:id="rId10"/>
+                <c:chart xmlns:c="http://schemas.openxmlformats.org/drawingml/2006/chart" xmlns:r="http://schemas.openxmlformats.org/officeDocument/2006/relationships" r:id="rId11"/>
               </a:graphicData>
             </a:graphic>
           </wp:inline>
@@ -7644,236 +7674,6 @@
                 <pic:pic xmlns:pic="http://schemas.openxmlformats.org/drawingml/2006/picture">
                   <pic:nvPicPr>
                     <pic:cNvPr id="0" name="Picture 5"/>
-                    <pic:cNvPicPr>
-                      <a:picLocks noChangeAspect="1" noChangeArrowheads="1"/>
-                    </pic:cNvPicPr>
-                  </pic:nvPicPr>
-                  <pic:blipFill>
-                    <a:blip r:embed="rId11">
-                      <a:extLst>
-                        <a:ext uri="{28A0092B-C50C-407E-A947-70E740481C1C}">
-                          <a14:useLocalDpi xmlns:a14="http://schemas.microsoft.com/office/drawing/2010/main" val="0"/>
-                        </a:ext>
-                      </a:extLst>
-                    </a:blip>
-                    <a:srcRect/>
-                    <a:stretch>
-                      <a:fillRect/>
-                    </a:stretch>
-                  </pic:blipFill>
-                  <pic:spPr bwMode="auto">
-                    <a:xfrm>
-                      <a:off x="0" y="0"/>
-                      <a:ext cx="5943600" cy="936552"/>
-                    </a:xfrm>
-                    <a:prstGeom prst="rect">
-                      <a:avLst/>
-                    </a:prstGeom>
-                    <a:noFill/>
-                    <a:ln>
-                      <a:noFill/>
-                    </a:ln>
-                  </pic:spPr>
-                </pic:pic>
-              </a:graphicData>
-            </a:graphic>
-          </wp:inline>
-        </w:drawing>
-      </w:r>
-    </w:p>
-    <w:p>
-      <w:pPr>
-        <w:shd w:val="clear" w:color="auto" w:fill="FFFFFF"/>
-        <w:spacing w:before="180" w:after="180" w:line="240" w:lineRule="auto"/>
-        <w:rPr>
-          <w:rFonts w:ascii="Helvetica" w:eastAsia="Times New Roman" w:hAnsi="Helvetica" w:cs="Helvetica"/>
-          <w:b/>
-          <w:color w:val="2D3B45"/>
-          <w:sz w:val="24"/>
-          <w:szCs w:val="24"/>
-        </w:rPr>
-      </w:pPr>
-      <w:r>
-        <w:rPr>
-          <w:rFonts w:ascii="Helvetica" w:eastAsia="Times New Roman" w:hAnsi="Helvetica" w:cs="Helvetica"/>
-          <w:b/>
-          <w:color w:val="2D3B45"/>
-          <w:sz w:val="24"/>
-          <w:szCs w:val="24"/>
-        </w:rPr>
-        <w:t xml:space="preserve">Yes, there is a significant difference between the various parallel implementations.  Looking at the table above it is easy to see that the case with </w:t>
-      </w:r>
-      <w:r>
-        <w:rPr>
-          <w:rFonts w:ascii="Helvetica" w:eastAsia="Times New Roman" w:hAnsi="Helvetica" w:cs="Helvetica"/>
-          <w:b/>
-          <w:color w:val="2D3B45"/>
-          <w:sz w:val="24"/>
-          <w:szCs w:val="24"/>
-        </w:rPr>
-        <w:t>8</w:t>
-      </w:r>
-      <w:r>
-        <w:rPr>
-          <w:rFonts w:ascii="Helvetica" w:eastAsia="Times New Roman" w:hAnsi="Helvetica" w:cs="Helvetica"/>
-          <w:b/>
-          <w:color w:val="2D3B45"/>
-          <w:sz w:val="24"/>
-          <w:szCs w:val="24"/>
-        </w:rPr>
-        <w:t xml:space="preserve"> MPI processes and </w:t>
-      </w:r>
-      <w:r>
-        <w:rPr>
-          <w:rFonts w:ascii="Helvetica" w:eastAsia="Times New Roman" w:hAnsi="Helvetica" w:cs="Helvetica"/>
-          <w:b/>
-          <w:color w:val="2D3B45"/>
-          <w:sz w:val="24"/>
-          <w:szCs w:val="24"/>
-        </w:rPr>
-        <w:t>1 thread</w:t>
-      </w:r>
-      <w:r>
-        <w:rPr>
-          <w:rFonts w:ascii="Helvetica" w:eastAsia="Times New Roman" w:hAnsi="Helvetica" w:cs="Helvetica"/>
-          <w:b/>
-          <w:color w:val="2D3B45"/>
-          <w:sz w:val="24"/>
-          <w:szCs w:val="24"/>
-        </w:rPr>
-        <w:t xml:space="preserve"> executed with the most efficiency.  </w:t>
-      </w:r>
-      <w:r>
-        <w:rPr>
-          <w:rFonts w:ascii="Helvetica" w:eastAsia="Times New Roman" w:hAnsi="Helvetica" w:cs="Helvetica"/>
-          <w:b/>
-          <w:color w:val="2D3B45"/>
-          <w:sz w:val="24"/>
-          <w:szCs w:val="24"/>
-        </w:rPr>
-        <w:t>I</w:t>
-      </w:r>
-      <w:r>
-        <w:rPr>
-          <w:rFonts w:ascii="Helvetica" w:eastAsia="Times New Roman" w:hAnsi="Helvetica" w:cs="Helvetica"/>
-          <w:b/>
-          <w:color w:val="2D3B45"/>
-          <w:sz w:val="24"/>
-          <w:szCs w:val="24"/>
-        </w:rPr>
-        <w:t xml:space="preserve">n the cases with more OpenMP threads than MPI processes, the threads must compete for shared resources such as cores and memory.  However, we can see in the cases where the number of MPI processors is greater we achieve a higher efficiency.  This is more than likely because we have evenly distributed the problem to a cluster of machines that can now each </w:t>
-      </w:r>
-      <w:r>
-        <w:rPr>
-          <w:rFonts w:ascii="Helvetica" w:eastAsia="Times New Roman" w:hAnsi="Helvetica" w:cs="Helvetica"/>
-          <w:b/>
-          <w:color w:val="2D3B45"/>
-          <w:sz w:val="24"/>
-          <w:szCs w:val="24"/>
-        </w:rPr>
-        <w:t xml:space="preserve">evenly </w:t>
-      </w:r>
-      <w:r>
-        <w:rPr>
-          <w:rFonts w:ascii="Helvetica" w:eastAsia="Times New Roman" w:hAnsi="Helvetica" w:cs="Helvetica"/>
-          <w:b/>
-          <w:color w:val="2D3B45"/>
-          <w:sz w:val="24"/>
-          <w:szCs w:val="24"/>
-        </w:rPr>
-        <w:t xml:space="preserve">distribute the workload amongst </w:t>
-      </w:r>
-      <w:r>
-        <w:rPr>
-          <w:rFonts w:ascii="Helvetica" w:eastAsia="Times New Roman" w:hAnsi="Helvetica" w:cs="Helvetica"/>
-          <w:b/>
-          <w:color w:val="2D3B45"/>
-          <w:sz w:val="24"/>
-          <w:szCs w:val="24"/>
-        </w:rPr>
-        <w:t xml:space="preserve">their own </w:t>
-      </w:r>
-      <w:r>
-        <w:rPr>
-          <w:rFonts w:ascii="Helvetica" w:eastAsia="Times New Roman" w:hAnsi="Helvetica" w:cs="Helvetica"/>
-          <w:b/>
-          <w:color w:val="2D3B45"/>
-          <w:sz w:val="24"/>
-          <w:szCs w:val="24"/>
-        </w:rPr>
-        <w:t>shared memory threads, hopefully reducing the strain on shared resources.</w:t>
-      </w:r>
-      <w:r>
-        <w:rPr>
-          <w:rFonts w:ascii="Helvetica" w:eastAsia="Times New Roman" w:hAnsi="Helvetica" w:cs="Helvetica"/>
-          <w:b/>
-          <w:color w:val="2D3B45"/>
-          <w:sz w:val="24"/>
-          <w:szCs w:val="24"/>
-        </w:rPr>
-        <w:t xml:space="preserve">  </w:t>
-      </w:r>
-      <w:r>
-        <w:rPr>
-          <w:rFonts w:ascii="Helvetica" w:eastAsia="Times New Roman" w:hAnsi="Helvetica" w:cs="Helvetica"/>
-          <w:b/>
-          <w:color w:val="2D3B45"/>
-          <w:sz w:val="24"/>
-          <w:szCs w:val="24"/>
-        </w:rPr>
-        <w:t xml:space="preserve">Being curious, I went back and ran the test with the number of threads set to 1 and just varied the number of MPI processes.  </w:t>
-      </w:r>
-    </w:p>
-    <w:p>
-      <w:pPr>
-        <w:shd w:val="clear" w:color="auto" w:fill="FFFFFF"/>
-        <w:spacing w:before="180" w:after="180" w:line="240" w:lineRule="auto"/>
-        <w:jc w:val="center"/>
-        <w:rPr>
-          <w:rFonts w:ascii="Helvetica" w:eastAsia="Times New Roman" w:hAnsi="Helvetica" w:cs="Helvetica"/>
-          <w:b/>
-          <w:color w:val="2D3B45"/>
-          <w:sz w:val="24"/>
-          <w:szCs w:val="24"/>
-        </w:rPr>
-      </w:pPr>
-      <w:r>
-        <w:rPr>
-          <w:rFonts w:ascii="Helvetica" w:eastAsia="Times New Roman" w:hAnsi="Helvetica" w:cs="Helvetica"/>
-          <w:b/>
-          <w:color w:val="2D3B45"/>
-          <w:sz w:val="24"/>
-          <w:szCs w:val="24"/>
-        </w:rPr>
-        <w:t>Table 5: Timing Analysis with NT = 1</w:t>
-      </w:r>
-    </w:p>
-    <w:p>
-      <w:pPr>
-        <w:shd w:val="clear" w:color="auto" w:fill="FFFFFF"/>
-        <w:spacing w:before="180" w:after="180" w:line="240" w:lineRule="auto"/>
-        <w:rPr>
-          <w:rFonts w:ascii="Helvetica" w:eastAsia="Times New Roman" w:hAnsi="Helvetica" w:cs="Helvetica"/>
-          <w:b/>
-          <w:color w:val="2D3B45"/>
-          <w:sz w:val="24"/>
-          <w:szCs w:val="24"/>
-        </w:rPr>
-      </w:pPr>
-      <w:r>
-        <w:drawing>
-          <wp:inline distT="0" distB="0" distL="0" distR="0" wp14:anchorId="3A4DE8E3" wp14:editId="59EC2D6C">
-            <wp:extent cx="5943600" cy="936552"/>
-            <wp:effectExtent l="0" t="0" r="0" b="0"/>
-            <wp:docPr id="6" name="Picture 6"/>
-            <wp:cNvGraphicFramePr>
-              <a:graphicFrameLocks xmlns:a="http://schemas.openxmlformats.org/drawingml/2006/main" noChangeAspect="1"/>
-            </wp:cNvGraphicFramePr>
-            <a:graphic xmlns:a="http://schemas.openxmlformats.org/drawingml/2006/main">
-              <a:graphicData uri="http://schemas.openxmlformats.org/drawingml/2006/picture">
-                <pic:pic xmlns:pic="http://schemas.openxmlformats.org/drawingml/2006/picture">
-                  <pic:nvPicPr>
-                    <pic:cNvPr id="0" name="Picture 1"/>
                     <pic:cNvPicPr>
                       <a:picLocks noChangeAspect="1" noChangeArrowheads="1"/>
                     </pic:cNvPicPr>
@@ -7931,6 +7731,239 @@
           <w:sz w:val="24"/>
           <w:szCs w:val="24"/>
         </w:rPr>
+        <w:t xml:space="preserve">Yes, there is a significant difference between the various parallel implementations.  Looking at the table above it is easy to see that the case with </w:t>
+      </w:r>
+      <w:r>
+        <w:rPr>
+          <w:rFonts w:ascii="Helvetica" w:eastAsia="Times New Roman" w:hAnsi="Helvetica" w:cs="Helvetica"/>
+          <w:b/>
+          <w:color w:val="2D3B45"/>
+          <w:sz w:val="24"/>
+          <w:szCs w:val="24"/>
+        </w:rPr>
+        <w:t>8</w:t>
+      </w:r>
+      <w:r>
+        <w:rPr>
+          <w:rFonts w:ascii="Helvetica" w:eastAsia="Times New Roman" w:hAnsi="Helvetica" w:cs="Helvetica"/>
+          <w:b/>
+          <w:color w:val="2D3B45"/>
+          <w:sz w:val="24"/>
+          <w:szCs w:val="24"/>
+        </w:rPr>
+        <w:t xml:space="preserve"> MPI processes and </w:t>
+      </w:r>
+      <w:r>
+        <w:rPr>
+          <w:rFonts w:ascii="Helvetica" w:eastAsia="Times New Roman" w:hAnsi="Helvetica" w:cs="Helvetica"/>
+          <w:b/>
+          <w:color w:val="2D3B45"/>
+          <w:sz w:val="24"/>
+          <w:szCs w:val="24"/>
+        </w:rPr>
+        <w:t>1 thread</w:t>
+      </w:r>
+      <w:r>
+        <w:rPr>
+          <w:rFonts w:ascii="Helvetica" w:eastAsia="Times New Roman" w:hAnsi="Helvetica" w:cs="Helvetica"/>
+          <w:b/>
+          <w:color w:val="2D3B45"/>
+          <w:sz w:val="24"/>
+          <w:szCs w:val="24"/>
+        </w:rPr>
+        <w:t xml:space="preserve"> executed with the most efficiency.  </w:t>
+      </w:r>
+      <w:r>
+        <w:rPr>
+          <w:rFonts w:ascii="Helvetica" w:eastAsia="Times New Roman" w:hAnsi="Helvetica" w:cs="Helvetica"/>
+          <w:b/>
+          <w:color w:val="2D3B45"/>
+          <w:sz w:val="24"/>
+          <w:szCs w:val="24"/>
+        </w:rPr>
+        <w:t>I</w:t>
+      </w:r>
+      <w:r>
+        <w:rPr>
+          <w:rFonts w:ascii="Helvetica" w:eastAsia="Times New Roman" w:hAnsi="Helvetica" w:cs="Helvetica"/>
+          <w:b/>
+          <w:color w:val="2D3B45"/>
+          <w:sz w:val="24"/>
+          <w:szCs w:val="24"/>
+        </w:rPr>
+        <w:t xml:space="preserve">n the cases with more OpenMP threads than MPI processes, the threads must compete for shared resources such as cores and memory.  However, we can see in the cases where the number of MPI processors is greater we achieve a higher efficiency.  This is more than likely because we have evenly distributed the problem to a cluster of machines that can now each </w:t>
+      </w:r>
+      <w:r>
+        <w:rPr>
+          <w:rFonts w:ascii="Helvetica" w:eastAsia="Times New Roman" w:hAnsi="Helvetica" w:cs="Helvetica"/>
+          <w:b/>
+          <w:color w:val="2D3B45"/>
+          <w:sz w:val="24"/>
+          <w:szCs w:val="24"/>
+        </w:rPr>
+        <w:t xml:space="preserve">evenly </w:t>
+      </w:r>
+      <w:r>
+        <w:rPr>
+          <w:rFonts w:ascii="Helvetica" w:eastAsia="Times New Roman" w:hAnsi="Helvetica" w:cs="Helvetica"/>
+          <w:b/>
+          <w:color w:val="2D3B45"/>
+          <w:sz w:val="24"/>
+          <w:szCs w:val="24"/>
+        </w:rPr>
+        <w:t xml:space="preserve">distribute the workload amongst </w:t>
+      </w:r>
+      <w:r>
+        <w:rPr>
+          <w:rFonts w:ascii="Helvetica" w:eastAsia="Times New Roman" w:hAnsi="Helvetica" w:cs="Helvetica"/>
+          <w:b/>
+          <w:color w:val="2D3B45"/>
+          <w:sz w:val="24"/>
+          <w:szCs w:val="24"/>
+        </w:rPr>
+        <w:t xml:space="preserve">their own </w:t>
+      </w:r>
+      <w:r>
+        <w:rPr>
+          <w:rFonts w:ascii="Helvetica" w:eastAsia="Times New Roman" w:hAnsi="Helvetica" w:cs="Helvetica"/>
+          <w:b/>
+          <w:color w:val="2D3B45"/>
+          <w:sz w:val="24"/>
+          <w:szCs w:val="24"/>
+        </w:rPr>
+        <w:t>shared memory threads, hopefully reducing the strain on shared resources.</w:t>
+      </w:r>
+      <w:r>
+        <w:rPr>
+          <w:rFonts w:ascii="Helvetica" w:eastAsia="Times New Roman" w:hAnsi="Helvetica" w:cs="Helvetica"/>
+          <w:b/>
+          <w:color w:val="2D3B45"/>
+          <w:sz w:val="24"/>
+          <w:szCs w:val="24"/>
+        </w:rPr>
+        <w:t xml:space="preserve">  </w:t>
+      </w:r>
+      <w:r>
+        <w:rPr>
+          <w:rFonts w:ascii="Helvetica" w:eastAsia="Times New Roman" w:hAnsi="Helvetica" w:cs="Helvetica"/>
+          <w:b/>
+          <w:color w:val="2D3B45"/>
+          <w:sz w:val="24"/>
+          <w:szCs w:val="24"/>
+        </w:rPr>
+        <w:t xml:space="preserve">Being curious, I went back and ran the test with the number of threads set to 1 and just varied the number of MPI processes.  </w:t>
+      </w:r>
+    </w:p>
+    <w:p>
+      <w:pPr>
+        <w:shd w:val="clear" w:color="auto" w:fill="FFFFFF"/>
+        <w:spacing w:before="180" w:after="180" w:line="240" w:lineRule="auto"/>
+        <w:jc w:val="center"/>
+        <w:rPr>
+          <w:rFonts w:ascii="Helvetica" w:eastAsia="Times New Roman" w:hAnsi="Helvetica" w:cs="Helvetica"/>
+          <w:b/>
+          <w:color w:val="2D3B45"/>
+          <w:sz w:val="24"/>
+          <w:szCs w:val="24"/>
+        </w:rPr>
+      </w:pPr>
+      <w:r>
+        <w:rPr>
+          <w:rFonts w:ascii="Helvetica" w:eastAsia="Times New Roman" w:hAnsi="Helvetica" w:cs="Helvetica"/>
+          <w:b/>
+          <w:color w:val="2D3B45"/>
+          <w:sz w:val="24"/>
+          <w:szCs w:val="24"/>
+        </w:rPr>
+        <w:t>Table 5: Timing Analysis with NT = 1</w:t>
+      </w:r>
+    </w:p>
+    <w:p>
+      <w:pPr>
+        <w:shd w:val="clear" w:color="auto" w:fill="FFFFFF"/>
+        <w:spacing w:before="180" w:after="180" w:line="240" w:lineRule="auto"/>
+        <w:rPr>
+          <w:rFonts w:ascii="Helvetica" w:eastAsia="Times New Roman" w:hAnsi="Helvetica" w:cs="Helvetica"/>
+          <w:b/>
+          <w:color w:val="2D3B45"/>
+          <w:sz w:val="24"/>
+          <w:szCs w:val="24"/>
+        </w:rPr>
+      </w:pPr>
+      <w:r>
+        <w:rPr>
+          <w:noProof/>
+        </w:rPr>
+        <w:drawing>
+          <wp:inline distT="0" distB="0" distL="0" distR="0" wp14:anchorId="3A4DE8E3" wp14:editId="59EC2D6C">
+            <wp:extent cx="5943600" cy="936552"/>
+            <wp:effectExtent l="0" t="0" r="0" b="0"/>
+            <wp:docPr id="6" name="Picture 6"/>
+            <wp:cNvGraphicFramePr>
+              <a:graphicFrameLocks xmlns:a="http://schemas.openxmlformats.org/drawingml/2006/main" noChangeAspect="1"/>
+            </wp:cNvGraphicFramePr>
+            <a:graphic xmlns:a="http://schemas.openxmlformats.org/drawingml/2006/main">
+              <a:graphicData uri="http://schemas.openxmlformats.org/drawingml/2006/picture">
+                <pic:pic xmlns:pic="http://schemas.openxmlformats.org/drawingml/2006/picture">
+                  <pic:nvPicPr>
+                    <pic:cNvPr id="0" name="Picture 1"/>
+                    <pic:cNvPicPr>
+                      <a:picLocks noChangeAspect="1" noChangeArrowheads="1"/>
+                    </pic:cNvPicPr>
+                  </pic:nvPicPr>
+                  <pic:blipFill>
+                    <a:blip r:embed="rId13">
+                      <a:extLst>
+                        <a:ext uri="{28A0092B-C50C-407E-A947-70E740481C1C}">
+                          <a14:useLocalDpi xmlns:a14="http://schemas.microsoft.com/office/drawing/2010/main" val="0"/>
+                        </a:ext>
+                      </a:extLst>
+                    </a:blip>
+                    <a:srcRect/>
+                    <a:stretch>
+                      <a:fillRect/>
+                    </a:stretch>
+                  </pic:blipFill>
+                  <pic:spPr bwMode="auto">
+                    <a:xfrm>
+                      <a:off x="0" y="0"/>
+                      <a:ext cx="5943600" cy="936552"/>
+                    </a:xfrm>
+                    <a:prstGeom prst="rect">
+                      <a:avLst/>
+                    </a:prstGeom>
+                    <a:noFill/>
+                    <a:ln>
+                      <a:noFill/>
+                    </a:ln>
+                  </pic:spPr>
+                </pic:pic>
+              </a:graphicData>
+            </a:graphic>
+          </wp:inline>
+        </w:drawing>
+      </w:r>
+    </w:p>
+    <w:p>
+      <w:pPr>
+        <w:shd w:val="clear" w:color="auto" w:fill="FFFFFF"/>
+        <w:spacing w:before="180" w:after="180" w:line="240" w:lineRule="auto"/>
+        <w:rPr>
+          <w:rFonts w:ascii="Helvetica" w:eastAsia="Times New Roman" w:hAnsi="Helvetica" w:cs="Helvetica"/>
+          <w:b/>
+          <w:color w:val="2D3B45"/>
+          <w:sz w:val="24"/>
+          <w:szCs w:val="24"/>
+        </w:rPr>
+      </w:pPr>
+      <w:r>
+        <w:rPr>
+          <w:rFonts w:ascii="Helvetica" w:eastAsia="Times New Roman" w:hAnsi="Helvetica" w:cs="Helvetica"/>
+          <w:b/>
+          <w:color w:val="2D3B45"/>
+          <w:sz w:val="24"/>
+          <w:szCs w:val="24"/>
+        </w:rPr>
         <w:t>Comparing both tables we can see that the light weight OpenMP threads do help to reduce the overall execution time, but it doesn’</w:t>
       </w:r>
       <w:r>
@@ -8275,6 +8308,172 @@
         <w:spacing w:before="180" w:after="180" w:line="240" w:lineRule="auto"/>
         <w:rPr>
           <w:rFonts w:ascii="Helvetica" w:eastAsia="Times New Roman" w:hAnsi="Helvetica" w:cs="Helvetica"/>
+          <w:color w:val="2D3B45"/>
+          <w:sz w:val="24"/>
+          <w:szCs w:val="24"/>
+        </w:rPr>
+      </w:pPr>
+      <w:r>
+        <w:rPr>
+          <w:rFonts w:ascii="Helvetica" w:eastAsia="Times New Roman" w:hAnsi="Helvetica" w:cs="Helvetica"/>
+          <w:color w:val="2D3B45"/>
+          <w:sz w:val="24"/>
+          <w:szCs w:val="24"/>
+        </w:rPr>
+        <w:t>schedule(static)</w:t>
+      </w:r>
+    </w:p>
+    <w:p>
+      <w:pPr>
+        <w:shd w:val="clear" w:color="auto" w:fill="FFFFFF"/>
+        <w:spacing w:before="180" w:after="180" w:line="240" w:lineRule="auto"/>
+        <w:rPr>
+          <w:rFonts w:ascii="Helvetica" w:eastAsia="Times New Roman" w:hAnsi="Helvetica" w:cs="Helvetica"/>
+          <w:color w:val="2D3B45"/>
+          <w:sz w:val="24"/>
+          <w:szCs w:val="24"/>
+        </w:rPr>
+      </w:pPr>
+      <w:r>
+        <w:rPr>
+          <w:rFonts w:ascii="Helvetica" w:eastAsia="Times New Roman" w:hAnsi="Helvetica" w:cs="Helvetica"/>
+          <w:color w:val="2D3B45"/>
+          <w:sz w:val="24"/>
+          <w:szCs w:val="24"/>
+        </w:rPr>
+        <w:t>schedule(static, 10)</w:t>
+      </w:r>
+    </w:p>
+    <w:p>
+      <w:pPr>
+        <w:shd w:val="clear" w:color="auto" w:fill="FFFFFF"/>
+        <w:spacing w:before="180" w:after="180" w:line="240" w:lineRule="auto"/>
+        <w:rPr>
+          <w:rFonts w:ascii="Helvetica" w:eastAsia="Times New Roman" w:hAnsi="Helvetica" w:cs="Helvetica"/>
+          <w:b/>
+          <w:color w:val="2D3B45"/>
+          <w:sz w:val="24"/>
+          <w:szCs w:val="24"/>
+        </w:rPr>
+      </w:pPr>
+      <w:r>
+        <w:rPr>
+          <w:rFonts w:ascii="Helvetica" w:eastAsia="Times New Roman" w:hAnsi="Helvetica" w:cs="Helvetica"/>
+          <w:color w:val="2D3B45"/>
+          <w:sz w:val="24"/>
+          <w:szCs w:val="24"/>
+        </w:rPr>
+        <w:t>schedule(static, 1)</w:t>
+      </w:r>
+      <w:r>
+        <w:rPr>
+          <w:rFonts w:ascii="Helvetica" w:eastAsia="Times New Roman" w:hAnsi="Helvetica" w:cs="Helvetica"/>
+          <w:color w:val="2D3B45"/>
+          <w:sz w:val="24"/>
+          <w:szCs w:val="24"/>
+        </w:rPr>
+        <w:t xml:space="preserve">          </w:t>
+      </w:r>
+      <w:r>
+        <w:rPr>
+          <w:rFonts w:ascii="Helvetica" w:eastAsia="Times New Roman" w:hAnsi="Helvetica" w:cs="Helvetica"/>
+          <w:b/>
+          <w:color w:val="2D3B45"/>
+          <w:sz w:val="24"/>
+          <w:szCs w:val="24"/>
+        </w:rPr>
+        <w:t>Fastest</w:t>
+      </w:r>
+    </w:p>
+    <w:p>
+      <w:pPr>
+        <w:shd w:val="clear" w:color="auto" w:fill="FFFFFF"/>
+        <w:spacing w:before="180" w:after="180" w:line="240" w:lineRule="auto"/>
+        <w:rPr>
+          <w:rFonts w:ascii="Helvetica" w:eastAsia="Times New Roman" w:hAnsi="Helvetica" w:cs="Helvetica"/>
+          <w:color w:val="2D3B45"/>
+          <w:sz w:val="24"/>
+          <w:szCs w:val="24"/>
+        </w:rPr>
+      </w:pPr>
+      <w:r>
+        <w:rPr>
+          <w:rFonts w:ascii="Helvetica" w:eastAsia="Times New Roman" w:hAnsi="Helvetica" w:cs="Helvetica"/>
+          <w:color w:val="2D3B45"/>
+          <w:sz w:val="24"/>
+          <w:szCs w:val="24"/>
+        </w:rPr>
+        <w:t>schedule(dynamic, 1)</w:t>
+      </w:r>
+    </w:p>
+    <w:p>
+      <w:pPr>
+        <w:shd w:val="clear" w:color="auto" w:fill="FFFFFF"/>
+        <w:spacing w:before="180" w:after="180" w:line="240" w:lineRule="auto"/>
+        <w:rPr>
+          <w:rFonts w:ascii="Helvetica" w:eastAsia="Times New Roman" w:hAnsi="Helvetica" w:cs="Helvetica"/>
+          <w:color w:val="2D3B45"/>
+          <w:sz w:val="24"/>
+          <w:szCs w:val="24"/>
+        </w:rPr>
+      </w:pPr>
+      <w:r>
+        <w:rPr>
+          <w:rFonts w:ascii="Helvetica" w:eastAsia="Times New Roman" w:hAnsi="Helvetica" w:cs="Helvetica"/>
+          <w:color w:val="2D3B45"/>
+          <w:sz w:val="24"/>
+          <w:szCs w:val="24"/>
+        </w:rPr>
+        <w:t>schedule(dynamic, 10)</w:t>
+      </w:r>
+    </w:p>
+    <w:p>
+      <w:pPr>
+        <w:shd w:val="clear" w:color="auto" w:fill="FFFFFF"/>
+        <w:spacing w:before="180" w:after="180" w:line="240" w:lineRule="auto"/>
+        <w:rPr>
+          <w:rFonts w:ascii="Helvetica" w:eastAsia="Times New Roman" w:hAnsi="Helvetica" w:cs="Helvetica"/>
+          <w:b/>
+          <w:color w:val="2D3B45"/>
+          <w:sz w:val="24"/>
+          <w:szCs w:val="24"/>
+        </w:rPr>
+      </w:pPr>
+      <w:r>
+        <w:rPr>
+          <w:rFonts w:ascii="Helvetica" w:eastAsia="Times New Roman" w:hAnsi="Helvetica" w:cs="Helvetica"/>
+          <w:color w:val="2D3B45"/>
+          <w:sz w:val="24"/>
+          <w:szCs w:val="24"/>
+        </w:rPr>
+        <w:t>schedule(dynamic, 20)</w:t>
+      </w:r>
+      <w:r>
+        <w:rPr>
+          <w:rFonts w:ascii="Helvetica" w:eastAsia="Times New Roman" w:hAnsi="Helvetica" w:cs="Helvetica"/>
+          <w:color w:val="2D3B45"/>
+          <w:sz w:val="24"/>
+          <w:szCs w:val="24"/>
+        </w:rPr>
+        <w:t xml:space="preserve">  </w:t>
+      </w:r>
+      <w:r>
+        <w:rPr>
+          <w:rFonts w:ascii="Helvetica" w:eastAsia="Times New Roman" w:hAnsi="Helvetica" w:cs="Helvetica"/>
+          <w:b/>
+          <w:color w:val="2D3B45"/>
+          <w:sz w:val="24"/>
+          <w:szCs w:val="24"/>
+        </w:rPr>
+        <w:t>slowest</w:t>
+      </w:r>
+    </w:p>
+    <w:p>
+      <w:pPr>
+        <w:shd w:val="clear" w:color="auto" w:fill="FFFFFF"/>
+        <w:spacing w:before="180" w:after="180" w:line="240" w:lineRule="auto"/>
+        <w:rPr>
+          <w:rFonts w:ascii="Helvetica" w:eastAsia="Times New Roman" w:hAnsi="Helvetica" w:cs="Helvetica"/>
           <w:b/>
           <w:color w:val="2D3B45"/>
           <w:sz w:val="24"/>
@@ -8304,61 +8503,941 @@
           <w:szCs w:val="24"/>
         </w:rPr>
       </w:pPr>
-      <w:r>
-        <w:rPr>
-          <w:rFonts w:ascii="Helvetica" w:eastAsia="Times New Roman" w:hAnsi="Helvetica" w:cs="Helvetica"/>
-          <w:b/>
-          <w:color w:val="2D3B45"/>
-          <w:sz w:val="24"/>
-          <w:szCs w:val="24"/>
-        </w:rPr>
-        <w:t>What are the (six) scheduling clauses?</w:t>
-      </w:r>
-    </w:p>
-    <w:p>
-      <w:pPr>
-        <w:shd w:val="clear" w:color="auto" w:fill="FFFFFF"/>
-        <w:spacing w:before="180" w:after="180" w:line="240" w:lineRule="auto"/>
-        <w:rPr>
-          <w:rFonts w:ascii="Helvetica" w:eastAsia="Times New Roman" w:hAnsi="Helvetica" w:cs="Helvetica"/>
-          <w:b/>
-          <w:color w:val="2D3B45"/>
-          <w:sz w:val="24"/>
-          <w:szCs w:val="24"/>
-        </w:rPr>
-      </w:pPr>
-      <w:r>
-        <w:rPr>
-          <w:rFonts w:ascii="Helvetica" w:eastAsia="Times New Roman" w:hAnsi="Helvetica" w:cs="Helvetica"/>
-          <w:b/>
-          <w:color w:val="2D3B45"/>
-          <w:sz w:val="24"/>
-          <w:szCs w:val="24"/>
-        </w:rPr>
-        <w:t>Static, Guided, Dynamic, RunTime?</w:t>
-      </w:r>
-    </w:p>
-    <w:p>
-      <w:pPr>
-        <w:shd w:val="clear" w:color="auto" w:fill="FFFFFF"/>
-        <w:spacing w:before="180" w:after="180" w:line="240" w:lineRule="auto"/>
-        <w:rPr>
-          <w:rFonts w:ascii="Helvetica" w:eastAsia="Times New Roman" w:hAnsi="Helvetica" w:cs="Helvetica"/>
-          <w:b/>
-          <w:color w:val="2D3B45"/>
-          <w:sz w:val="24"/>
-          <w:szCs w:val="24"/>
-        </w:rPr>
-      </w:pPr>
-      <w:r>
-        <w:rPr>
-          <w:rFonts w:ascii="Helvetica" w:eastAsia="Times New Roman" w:hAnsi="Helvetica" w:cs="Helvetica"/>
-          <w:b/>
-          <w:color w:val="2D3B45"/>
-          <w:sz w:val="24"/>
-          <w:szCs w:val="24"/>
-        </w:rPr>
-        <w:t>TODO: Finish this problem</w:t>
+    </w:p>
+    <w:p>
+      <w:pPr>
+        <w:shd w:val="clear" w:color="auto" w:fill="FFFFFF"/>
+        <w:spacing w:before="180" w:after="180" w:line="240" w:lineRule="auto"/>
+        <w:rPr>
+          <w:rFonts w:ascii="Helvetica" w:eastAsia="Times New Roman" w:hAnsi="Helvetica" w:cs="Helvetica"/>
+          <w:b/>
+          <w:color w:val="2D3B45"/>
+          <w:sz w:val="24"/>
+          <w:szCs w:val="24"/>
+        </w:rPr>
+      </w:pPr>
+      <w:r>
+        <w:rPr>
+          <w:rFonts w:ascii="Helvetica" w:eastAsia="Times New Roman" w:hAnsi="Helvetica" w:cs="Helvetica"/>
+          <w:b/>
+          <w:color w:val="2D3B45"/>
+          <w:sz w:val="24"/>
+          <w:szCs w:val="24"/>
+        </w:rPr>
+        <w:t xml:space="preserve">What </w:t>
+      </w:r>
+      <w:r>
+        <w:rPr>
+          <w:rFonts w:ascii="Helvetica" w:eastAsia="Times New Roman" w:hAnsi="Helvetica" w:cs="Helvetica"/>
+          <w:b/>
+          <w:color w:val="2D3B45"/>
+          <w:sz w:val="24"/>
+          <w:szCs w:val="24"/>
+        </w:rPr>
+        <w:t>I</w:t>
+      </w:r>
+      <w:r>
+        <w:rPr>
+          <w:rFonts w:ascii="Helvetica" w:eastAsia="Times New Roman" w:hAnsi="Helvetica" w:cs="Helvetica"/>
+          <w:b/>
+          <w:color w:val="2D3B45"/>
+          <w:sz w:val="24"/>
+          <w:szCs w:val="24"/>
+        </w:rPr>
+        <w:t xml:space="preserve"> know</w:t>
+      </w:r>
+      <w:r>
+        <w:rPr>
+          <w:rFonts w:ascii="Helvetica" w:eastAsia="Times New Roman" w:hAnsi="Helvetica" w:cs="Helvetica"/>
+          <w:b/>
+          <w:color w:val="2D3B45"/>
+          <w:sz w:val="24"/>
+          <w:szCs w:val="24"/>
+        </w:rPr>
+        <w:t xml:space="preserve"> about the schedule clauses</w:t>
+      </w:r>
+      <w:r>
+        <w:rPr>
+          <w:rFonts w:ascii="Helvetica" w:eastAsia="Times New Roman" w:hAnsi="Helvetica" w:cs="Helvetica"/>
+          <w:b/>
+          <w:color w:val="2D3B45"/>
+          <w:sz w:val="24"/>
+          <w:szCs w:val="24"/>
+        </w:rPr>
+        <w:t>:</w:t>
+      </w:r>
+    </w:p>
+    <w:p>
+      <w:pPr>
+        <w:shd w:val="clear" w:color="auto" w:fill="FFFFFF"/>
+        <w:spacing w:before="180" w:after="180" w:line="240" w:lineRule="auto"/>
+        <w:rPr>
+          <w:rFonts w:ascii="Helvetica" w:eastAsia="Times New Roman" w:hAnsi="Helvetica" w:cs="Helvetica"/>
+          <w:b/>
+          <w:color w:val="2D3B45"/>
+          <w:sz w:val="24"/>
+          <w:szCs w:val="24"/>
+        </w:rPr>
+      </w:pPr>
+      <w:r>
+        <w:rPr>
+          <w:rFonts w:ascii="Helvetica" w:eastAsia="Times New Roman" w:hAnsi="Helvetica" w:cs="Helvetica"/>
+          <w:b/>
+          <w:color w:val="2D3B45"/>
+          <w:sz w:val="24"/>
+          <w:szCs w:val="24"/>
+        </w:rPr>
+        <w:t xml:space="preserve">The static schedule clauses perform the round robin assignment of the iterations to each thread before the loops execute; whereas, the dynamic schedule clause the iterations are assigned while the loop is executing and after a thread is finished it can request another “chunk” from the run-time system.  The dynamic schedule clause does incur some extra overhead for its capability. </w:t>
+      </w:r>
+    </w:p>
+    <w:p>
+      <w:pPr>
+        <w:shd w:val="clear" w:color="auto" w:fill="FFFFFF"/>
+        <w:spacing w:before="180" w:after="180" w:line="240" w:lineRule="auto"/>
+        <w:rPr>
+          <w:rFonts w:ascii="Helvetica" w:eastAsia="Times New Roman" w:hAnsi="Helvetica" w:cs="Helvetica"/>
+          <w:b/>
+          <w:color w:val="2D3B45"/>
+          <w:sz w:val="24"/>
+          <w:szCs w:val="24"/>
+        </w:rPr>
+      </w:pPr>
+      <w:r>
+        <w:rPr>
+          <w:rFonts w:ascii="Helvetica" w:eastAsia="Times New Roman" w:hAnsi="Helvetica" w:cs="Helvetica"/>
+          <w:b/>
+          <w:color w:val="2D3B45"/>
+          <w:sz w:val="24"/>
+          <w:szCs w:val="24"/>
+        </w:rPr>
+        <w:lastRenderedPageBreak/>
+        <w:t>What I know about this problem:</w:t>
+      </w:r>
+    </w:p>
+    <w:p>
+      <w:pPr>
+        <w:pStyle w:val="ListParagraph"/>
+        <w:numPr>
+          <w:ilvl w:val="0"/>
+          <w:numId w:val="1"/>
+        </w:numPr>
+        <w:shd w:val="clear" w:color="auto" w:fill="FFFFFF"/>
+        <w:spacing w:before="180" w:after="180" w:line="240" w:lineRule="auto"/>
+        <w:rPr>
+          <w:rFonts w:ascii="Helvetica" w:eastAsia="Times New Roman" w:hAnsi="Helvetica" w:cs="Helvetica"/>
+          <w:b/>
+          <w:color w:val="2D3B45"/>
+          <w:sz w:val="24"/>
+          <w:szCs w:val="24"/>
+        </w:rPr>
+      </w:pPr>
+      <w:r>
+        <w:rPr>
+          <w:rFonts w:ascii="Helvetica" w:eastAsia="Times New Roman" w:hAnsi="Helvetica" w:cs="Helvetica"/>
+          <w:b/>
+          <w:color w:val="2D3B45"/>
+          <w:sz w:val="24"/>
+          <w:szCs w:val="24"/>
+        </w:rPr>
+        <w:t xml:space="preserve">The machine </w:t>
+      </w:r>
+      <w:r>
+        <w:rPr>
+          <w:rFonts w:ascii="Helvetica" w:eastAsia="Times New Roman" w:hAnsi="Helvetica" w:cs="Helvetica"/>
+          <w:b/>
+          <w:color w:val="2D3B45"/>
+          <w:sz w:val="24"/>
+          <w:szCs w:val="24"/>
+        </w:rPr>
+        <w:t>can</w:t>
+      </w:r>
+      <w:r>
+        <w:rPr>
+          <w:rFonts w:ascii="Helvetica" w:eastAsia="Times New Roman" w:hAnsi="Helvetica" w:cs="Helvetica"/>
+          <w:b/>
+          <w:color w:val="2D3B45"/>
+          <w:sz w:val="24"/>
+          <w:szCs w:val="24"/>
+        </w:rPr>
+        <w:t xml:space="preserve"> utilize 4 cores / threads.</w:t>
+      </w:r>
+    </w:p>
+    <w:p>
+      <w:pPr>
+        <w:pStyle w:val="ListParagraph"/>
+        <w:numPr>
+          <w:ilvl w:val="0"/>
+          <w:numId w:val="1"/>
+        </w:numPr>
+        <w:shd w:val="clear" w:color="auto" w:fill="FFFFFF"/>
+        <w:spacing w:before="180" w:after="180" w:line="240" w:lineRule="auto"/>
+        <w:rPr>
+          <w:rFonts w:ascii="Helvetica" w:eastAsia="Times New Roman" w:hAnsi="Helvetica" w:cs="Helvetica"/>
+          <w:b/>
+          <w:color w:val="2D3B45"/>
+          <w:sz w:val="24"/>
+          <w:szCs w:val="24"/>
+        </w:rPr>
+      </w:pPr>
+      <w:r>
+        <w:rPr>
+          <w:rFonts w:ascii="Helvetica" w:eastAsia="Times New Roman" w:hAnsi="Helvetica" w:cs="Helvetica"/>
+          <w:b/>
+          <w:color w:val="2D3B45"/>
+          <w:sz w:val="24"/>
+          <w:szCs w:val="24"/>
+        </w:rPr>
+        <w:t>The call to init_element(arg1, arg2) executes in constant time T no matter the arguments given.</w:t>
+      </w:r>
+    </w:p>
+    <w:p>
+      <w:pPr>
+        <w:pStyle w:val="ListParagraph"/>
+        <w:numPr>
+          <w:ilvl w:val="0"/>
+          <w:numId w:val="1"/>
+        </w:numPr>
+        <w:shd w:val="clear" w:color="auto" w:fill="FFFFFF"/>
+        <w:spacing w:before="180" w:after="180" w:line="240" w:lineRule="auto"/>
+        <w:rPr>
+          <w:rFonts w:ascii="Helvetica" w:eastAsia="Times New Roman" w:hAnsi="Helvetica" w:cs="Helvetica"/>
+          <w:b/>
+          <w:color w:val="2D3B45"/>
+          <w:sz w:val="24"/>
+          <w:szCs w:val="24"/>
+        </w:rPr>
+      </w:pPr>
+      <w:r>
+        <w:rPr>
+          <w:rFonts w:ascii="Helvetica" w:eastAsia="Times New Roman" w:hAnsi="Helvetica" w:cs="Helvetica"/>
+          <w:b/>
+          <w:color w:val="2D3B45"/>
+          <w:sz w:val="24"/>
+          <w:szCs w:val="24"/>
+        </w:rPr>
+        <w:t xml:space="preserve">Parallelization is applied to the outer </w:t>
+      </w:r>
+      <w:r>
+        <w:rPr>
+          <w:rFonts w:ascii="Helvetica" w:eastAsia="Times New Roman" w:hAnsi="Helvetica" w:cs="Helvetica"/>
+          <w:b/>
+          <w:color w:val="2D3B45"/>
+          <w:sz w:val="24"/>
+          <w:szCs w:val="24"/>
+        </w:rPr>
+        <w:t>loop,</w:t>
+      </w:r>
+      <w:r>
+        <w:rPr>
+          <w:rFonts w:ascii="Helvetica" w:eastAsia="Times New Roman" w:hAnsi="Helvetica" w:cs="Helvetica"/>
+          <w:b/>
+          <w:color w:val="2D3B45"/>
+          <w:sz w:val="24"/>
+          <w:szCs w:val="24"/>
+        </w:rPr>
+        <w:t xml:space="preserve"> so the 99 iterations will be scattered amongst the cores based on the scheduling routine.</w:t>
+      </w:r>
+    </w:p>
+    <w:p>
+      <w:pPr>
+        <w:pStyle w:val="ListParagraph"/>
+        <w:numPr>
+          <w:ilvl w:val="0"/>
+          <w:numId w:val="1"/>
+        </w:numPr>
+        <w:shd w:val="clear" w:color="auto" w:fill="FFFFFF"/>
+        <w:spacing w:before="180" w:after="180" w:line="240" w:lineRule="auto"/>
+        <w:rPr>
+          <w:rFonts w:ascii="Helvetica" w:eastAsia="Times New Roman" w:hAnsi="Helvetica" w:cs="Helvetica"/>
+          <w:b/>
+          <w:color w:val="2D3B45"/>
+          <w:sz w:val="24"/>
+          <w:szCs w:val="24"/>
+        </w:rPr>
+      </w:pPr>
+      <w:r>
+        <w:rPr>
+          <w:rFonts w:ascii="Helvetica" w:eastAsia="Times New Roman" w:hAnsi="Helvetica" w:cs="Helvetica"/>
+          <w:b/>
+          <w:color w:val="2D3B45"/>
+          <w:sz w:val="24"/>
+          <w:szCs w:val="24"/>
+        </w:rPr>
+        <w:t>The inner loop number of it</w:t>
+      </w:r>
+      <w:r>
+        <w:rPr>
+          <w:rFonts w:ascii="Helvetica" w:eastAsia="Times New Roman" w:hAnsi="Helvetica" w:cs="Helvetica"/>
+          <w:b/>
+          <w:color w:val="2D3B45"/>
+          <w:sz w:val="24"/>
+          <w:szCs w:val="24"/>
+        </w:rPr>
+        <w:t>erations decreases as the outer</w:t>
+      </w:r>
+      <w:r>
+        <w:rPr>
+          <w:rFonts w:ascii="Helvetica" w:eastAsia="Times New Roman" w:hAnsi="Helvetica" w:cs="Helvetica"/>
+          <w:b/>
+          <w:color w:val="2D3B45"/>
+          <w:sz w:val="24"/>
+          <w:szCs w:val="24"/>
+        </w:rPr>
+        <w:t xml:space="preserve"> index variable (i) increases.</w:t>
+      </w:r>
+      <w:r>
+        <w:rPr>
+          <w:rFonts w:ascii="Helvetica" w:eastAsia="Times New Roman" w:hAnsi="Helvetica" w:cs="Helvetica"/>
+          <w:b/>
+          <w:color w:val="2D3B45"/>
+          <w:sz w:val="24"/>
+          <w:szCs w:val="24"/>
+        </w:rPr>
+        <w:t xml:space="preserve">  This will cause some iterations to take less time.</w:t>
+      </w:r>
+    </w:p>
+    <w:p>
+      <w:pPr>
+        <w:shd w:val="clear" w:color="auto" w:fill="FFFFFF"/>
+        <w:spacing w:before="180" w:after="180" w:line="240" w:lineRule="auto"/>
+        <w:rPr>
+          <w:rFonts w:ascii="Helvetica" w:eastAsia="Times New Roman" w:hAnsi="Helvetica" w:cs="Helvetica"/>
+          <w:b/>
+          <w:color w:val="2D3B45"/>
+          <w:sz w:val="24"/>
+          <w:szCs w:val="24"/>
+        </w:rPr>
+      </w:pPr>
+      <w:r>
+        <w:rPr>
+          <w:rFonts w:ascii="Helvetica" w:eastAsia="Times New Roman" w:hAnsi="Helvetica" w:cs="Helvetica"/>
+          <w:b/>
+          <w:color w:val="2D3B45"/>
+          <w:sz w:val="24"/>
+          <w:szCs w:val="24"/>
+        </w:rPr>
+        <w:t>What I think will happen:</w:t>
+      </w:r>
+    </w:p>
+    <w:p>
+      <w:pPr>
+        <w:pStyle w:val="ListParagraph"/>
+        <w:numPr>
+          <w:ilvl w:val="0"/>
+          <w:numId w:val="2"/>
+        </w:numPr>
+        <w:shd w:val="clear" w:color="auto" w:fill="FFFFFF"/>
+        <w:spacing w:before="180" w:after="180" w:line="240" w:lineRule="auto"/>
+        <w:rPr>
+          <w:rFonts w:ascii="Helvetica" w:eastAsia="Times New Roman" w:hAnsi="Helvetica" w:cs="Helvetica"/>
+          <w:b/>
+          <w:color w:val="2D3B45"/>
+          <w:sz w:val="24"/>
+          <w:szCs w:val="24"/>
+        </w:rPr>
+      </w:pPr>
+      <w:r>
+        <w:rPr>
+          <w:rFonts w:ascii="Helvetica" w:eastAsia="Times New Roman" w:hAnsi="Helvetica" w:cs="Helvetica"/>
+          <w:b/>
+          <w:color w:val="2D3B45"/>
+          <w:sz w:val="24"/>
+          <w:szCs w:val="24"/>
+        </w:rPr>
+        <w:t>Schedule(static)</w:t>
+      </w:r>
+    </w:p>
+    <w:p>
+      <w:pPr>
+        <w:pStyle w:val="ListParagraph"/>
+        <w:numPr>
+          <w:ilvl w:val="1"/>
+          <w:numId w:val="2"/>
+        </w:numPr>
+        <w:shd w:val="clear" w:color="auto" w:fill="FFFFFF"/>
+        <w:spacing w:before="180" w:after="180" w:line="240" w:lineRule="auto"/>
+        <w:rPr>
+          <w:rFonts w:ascii="Helvetica" w:eastAsia="Times New Roman" w:hAnsi="Helvetica" w:cs="Helvetica"/>
+          <w:b/>
+          <w:color w:val="2D3B45"/>
+          <w:sz w:val="24"/>
+          <w:szCs w:val="24"/>
+        </w:rPr>
+      </w:pPr>
+      <w:r>
+        <w:rPr>
+          <w:rFonts w:ascii="Helvetica" w:eastAsia="Times New Roman" w:hAnsi="Helvetica" w:cs="Helvetica"/>
+          <w:b/>
+          <w:color w:val="2D3B45"/>
+          <w:sz w:val="24"/>
+          <w:szCs w:val="24"/>
+        </w:rPr>
+        <w:t>In the first case (schedule(static)) the default chunk size which will be total_iterations(99)/threat_count(4).  This means that each thread will get 25 iterations with one thread getting only 24 for this case (25, 25, 25, 24).</w:t>
+      </w:r>
+      <w:r>
+        <w:rPr>
+          <w:rFonts w:ascii="Helvetica" w:eastAsia="Times New Roman" w:hAnsi="Helvetica" w:cs="Helvetica"/>
+          <w:b/>
+          <w:color w:val="2D3B45"/>
+          <w:sz w:val="24"/>
+          <w:szCs w:val="24"/>
+        </w:rPr>
+        <w:t xml:space="preserve">  Because the inner loop is dependent on (i) the number of </w:t>
+      </w:r>
+      <w:r>
+        <w:rPr>
+          <w:rFonts w:ascii="Helvetica" w:eastAsia="Times New Roman" w:hAnsi="Helvetica" w:cs="Helvetica"/>
+          <w:b/>
+          <w:color w:val="2D3B45"/>
+          <w:sz w:val="24"/>
+          <w:szCs w:val="24"/>
+        </w:rPr>
+        <w:t xml:space="preserve">inner loop </w:t>
+      </w:r>
+      <w:r>
+        <w:rPr>
+          <w:rFonts w:ascii="Helvetica" w:eastAsia="Times New Roman" w:hAnsi="Helvetica" w:cs="Helvetica"/>
+          <w:b/>
+          <w:color w:val="2D3B45"/>
+          <w:sz w:val="24"/>
+          <w:szCs w:val="24"/>
+        </w:rPr>
+        <w:t xml:space="preserve">iterations decrease as (i) increases and because of the default static schedule this means that the </w:t>
+      </w:r>
+      <w:r>
+        <w:rPr>
+          <w:rFonts w:ascii="Helvetica" w:eastAsia="Times New Roman" w:hAnsi="Helvetica" w:cs="Helvetica"/>
+          <w:b/>
+          <w:color w:val="2D3B45"/>
+          <w:sz w:val="24"/>
+          <w:szCs w:val="24"/>
+        </w:rPr>
+        <w:t xml:space="preserve">total </w:t>
+      </w:r>
+      <w:r>
+        <w:rPr>
+          <w:rFonts w:ascii="Helvetica" w:eastAsia="Times New Roman" w:hAnsi="Helvetica" w:cs="Helvetica"/>
+          <w:b/>
+          <w:color w:val="2D3B45"/>
+          <w:sz w:val="24"/>
+          <w:szCs w:val="24"/>
+        </w:rPr>
+        <w:t xml:space="preserve">number of </w:t>
+      </w:r>
+      <w:r>
+        <w:rPr>
+          <w:rFonts w:ascii="Helvetica" w:eastAsia="Times New Roman" w:hAnsi="Helvetica" w:cs="Helvetica"/>
+          <w:b/>
+          <w:color w:val="2D3B45"/>
+          <w:sz w:val="24"/>
+          <w:szCs w:val="24"/>
+        </w:rPr>
+        <w:t xml:space="preserve">assignments </w:t>
+      </w:r>
+      <w:r>
+        <w:rPr>
+          <w:rFonts w:ascii="Helvetica" w:eastAsia="Times New Roman" w:hAnsi="Helvetica" w:cs="Helvetica"/>
+          <w:b/>
+          <w:color w:val="2D3B45"/>
+          <w:sz w:val="24"/>
+          <w:szCs w:val="24"/>
+        </w:rPr>
+        <w:t>will be (2175, 1550, 925, 300) for each thread respectively.</w:t>
+      </w:r>
+      <w:r>
+        <w:rPr>
+          <w:rFonts w:ascii="Helvetica" w:eastAsia="Times New Roman" w:hAnsi="Helvetica" w:cs="Helvetica"/>
+          <w:b/>
+          <w:color w:val="2D3B45"/>
+          <w:sz w:val="24"/>
+          <w:szCs w:val="24"/>
+        </w:rPr>
+        <w:t xml:space="preserve">  Note thread 1 gets the “first” 25 iterations which have the largest number of inner loop iterations.  </w:t>
+      </w:r>
+      <w:r>
+        <w:rPr>
+          <w:rFonts w:ascii="Helvetica" w:eastAsia="Times New Roman" w:hAnsi="Helvetica" w:cs="Helvetica"/>
+          <w:b/>
+          <w:color w:val="2D3B45"/>
+          <w:sz w:val="24"/>
+          <w:szCs w:val="24"/>
+        </w:rPr>
+        <w:t>That means thread 1 will execute for approximately 2175*T time while thread 4 will execute for 300*T time.  That means that thread 4 will be sitting idle doing nothing for a while</w:t>
+      </w:r>
+      <w:r>
+        <w:rPr>
+          <w:rFonts w:ascii="Helvetica" w:eastAsia="Times New Roman" w:hAnsi="Helvetica" w:cs="Helvetica"/>
+          <w:b/>
+          <w:color w:val="2D3B45"/>
+          <w:sz w:val="24"/>
+          <w:szCs w:val="24"/>
+        </w:rPr>
+        <w:t xml:space="preserve"> waiting for the other threads to finish.  This is load imbalanced.</w:t>
+      </w:r>
+    </w:p>
+    <w:p>
+      <w:pPr>
+        <w:pStyle w:val="ListParagraph"/>
+        <w:shd w:val="clear" w:color="auto" w:fill="FFFFFF"/>
+        <w:spacing w:before="180" w:after="180" w:line="240" w:lineRule="auto"/>
+        <w:ind w:left="1440"/>
+        <w:jc w:val="both"/>
+        <w:rPr>
+          <w:rFonts w:ascii="Helvetica" w:eastAsia="Times New Roman" w:hAnsi="Helvetica" w:cs="Helvetica"/>
+          <w:b/>
+          <w:color w:val="2D3B45"/>
+          <w:sz w:val="24"/>
+          <w:szCs w:val="24"/>
+        </w:rPr>
+      </w:pPr>
+    </w:p>
+    <w:p>
+      <w:pPr>
+        <w:pStyle w:val="ListParagraph"/>
+        <w:shd w:val="clear" w:color="auto" w:fill="FFFFFF"/>
+        <w:spacing w:before="180" w:after="180" w:line="240" w:lineRule="auto"/>
+        <w:ind w:left="1440"/>
+        <w:rPr>
+          <w:rFonts w:ascii="Helvetica" w:eastAsia="Times New Roman" w:hAnsi="Helvetica" w:cs="Helvetica"/>
+          <w:b/>
+          <w:color w:val="2D3B45"/>
+          <w:sz w:val="24"/>
+          <w:szCs w:val="24"/>
+        </w:rPr>
+      </w:pPr>
+    </w:p>
+    <w:p>
+      <w:pPr>
+        <w:pStyle w:val="ListParagraph"/>
+        <w:numPr>
+          <w:ilvl w:val="0"/>
+          <w:numId w:val="2"/>
+        </w:numPr>
+        <w:shd w:val="clear" w:color="auto" w:fill="FFFFFF"/>
+        <w:spacing w:before="180" w:after="180" w:line="240" w:lineRule="auto"/>
+        <w:rPr>
+          <w:rFonts w:ascii="Helvetica" w:eastAsia="Times New Roman" w:hAnsi="Helvetica" w:cs="Helvetica"/>
+          <w:b/>
+          <w:color w:val="2D3B45"/>
+          <w:sz w:val="24"/>
+          <w:szCs w:val="24"/>
+        </w:rPr>
+      </w:pPr>
+      <w:r>
+        <w:rPr>
+          <w:rFonts w:ascii="Helvetica" w:eastAsia="Times New Roman" w:hAnsi="Helvetica" w:cs="Helvetica"/>
+          <w:b/>
+          <w:color w:val="2D3B45"/>
+          <w:sz w:val="24"/>
+          <w:szCs w:val="24"/>
+        </w:rPr>
+        <w:t>Schedule(static, 10)</w:t>
+      </w:r>
+    </w:p>
+    <w:p>
+      <w:pPr>
+        <w:pStyle w:val="ListParagraph"/>
+        <w:numPr>
+          <w:ilvl w:val="1"/>
+          <w:numId w:val="2"/>
+        </w:numPr>
+        <w:shd w:val="clear" w:color="auto" w:fill="FFFFFF"/>
+        <w:spacing w:before="180" w:after="180" w:line="240" w:lineRule="auto"/>
+        <w:rPr>
+          <w:rFonts w:ascii="Helvetica" w:eastAsia="Times New Roman" w:hAnsi="Helvetica" w:cs="Helvetica"/>
+          <w:b/>
+          <w:color w:val="2D3B45"/>
+          <w:sz w:val="24"/>
+          <w:szCs w:val="24"/>
+        </w:rPr>
+      </w:pPr>
+      <w:r>
+        <w:rPr>
+          <w:rFonts w:ascii="Helvetica" w:eastAsia="Times New Roman" w:hAnsi="Helvetica" w:cs="Helvetica"/>
+          <w:b/>
+          <w:color w:val="2D3B45"/>
+          <w:sz w:val="24"/>
+          <w:szCs w:val="24"/>
+        </w:rPr>
+        <w:t>In this case we are given the chunk size of 10; therefore, each thread will grab 10 iterations in a round robin fashion until no more are left thus leaving with this distribution (30, 29, 20, 20).</w:t>
+      </w:r>
+      <w:r>
+        <w:rPr>
+          <w:rFonts w:ascii="Helvetica" w:eastAsia="Times New Roman" w:hAnsi="Helvetica" w:cs="Helvetica"/>
+          <w:b/>
+          <w:color w:val="2D3B45"/>
+          <w:sz w:val="24"/>
+          <w:szCs w:val="24"/>
+        </w:rPr>
+        <w:t xml:space="preserve">  </w:t>
+      </w:r>
+      <w:r>
+        <w:rPr>
+          <w:rFonts w:ascii="Helvetica" w:eastAsia="Times New Roman" w:hAnsi="Helvetica" w:cs="Helvetica"/>
+          <w:b/>
+          <w:color w:val="2D3B45"/>
+          <w:sz w:val="24"/>
+          <w:szCs w:val="24"/>
+        </w:rPr>
+        <w:t>Applying the same logic above the threads will arrive at this distribution for the total number of assignments (1635, 1335, 1090, 890).  While this is still load imbalanced it is better than the first schedule clause.</w:t>
+      </w:r>
+    </w:p>
+    <w:p>
+      <w:pPr>
+        <w:pStyle w:val="ListParagraph"/>
+        <w:shd w:val="clear" w:color="auto" w:fill="FFFFFF"/>
+        <w:spacing w:before="180" w:after="180" w:line="240" w:lineRule="auto"/>
+        <w:ind w:left="1440"/>
+        <w:rPr>
+          <w:rFonts w:ascii="Helvetica" w:eastAsia="Times New Roman" w:hAnsi="Helvetica" w:cs="Helvetica"/>
+          <w:b/>
+          <w:color w:val="2D3B45"/>
+          <w:sz w:val="24"/>
+          <w:szCs w:val="24"/>
+        </w:rPr>
+      </w:pPr>
+    </w:p>
+    <w:p>
+      <w:pPr>
+        <w:pStyle w:val="ListParagraph"/>
+        <w:numPr>
+          <w:ilvl w:val="0"/>
+          <w:numId w:val="2"/>
+        </w:numPr>
+        <w:shd w:val="clear" w:color="auto" w:fill="FFFFFF"/>
+        <w:spacing w:before="180" w:after="180" w:line="240" w:lineRule="auto"/>
+        <w:rPr>
+          <w:rFonts w:ascii="Helvetica" w:eastAsia="Times New Roman" w:hAnsi="Helvetica" w:cs="Helvetica"/>
+          <w:b/>
+          <w:color w:val="2D3B45"/>
+          <w:sz w:val="24"/>
+          <w:szCs w:val="24"/>
+        </w:rPr>
+      </w:pPr>
+      <w:r>
+        <w:rPr>
+          <w:rFonts w:ascii="Helvetica" w:eastAsia="Times New Roman" w:hAnsi="Helvetica" w:cs="Helvetica"/>
+          <w:b/>
+          <w:color w:val="2D3B45"/>
+          <w:sz w:val="24"/>
+          <w:szCs w:val="24"/>
+        </w:rPr>
+        <w:t>Schedule(static, 1)</w:t>
+      </w:r>
+    </w:p>
+    <w:p>
+      <w:pPr>
+        <w:pStyle w:val="ListParagraph"/>
+        <w:numPr>
+          <w:ilvl w:val="1"/>
+          <w:numId w:val="2"/>
+        </w:numPr>
+        <w:shd w:val="clear" w:color="auto" w:fill="FFFFFF"/>
+        <w:spacing w:before="180" w:after="180" w:line="240" w:lineRule="auto"/>
+        <w:rPr>
+          <w:rFonts w:ascii="Helvetica" w:eastAsia="Times New Roman" w:hAnsi="Helvetica" w:cs="Helvetica"/>
+          <w:b/>
+          <w:color w:val="2D3B45"/>
+          <w:sz w:val="24"/>
+          <w:szCs w:val="24"/>
+        </w:rPr>
+      </w:pPr>
+      <w:r>
+        <w:rPr>
+          <w:rFonts w:ascii="Helvetica" w:eastAsia="Times New Roman" w:hAnsi="Helvetica" w:cs="Helvetica"/>
+          <w:b/>
+          <w:color w:val="2D3B45"/>
+          <w:sz w:val="24"/>
+          <w:szCs w:val="24"/>
+        </w:rPr>
+        <w:t>In this case we are given the chunk size of 1; therefore, each thread will grab 1 iteration from the pool in a round robin fashion until no more are left thus leaving with a similar distribution as the first case (25, 25, 25, 24).  Applying the same logic above the threads will arrive at this distribution for the total number of assignments (1275, 1250, 1225, 1200).  This is much more balanced than the first two scheduling options.</w:t>
+      </w:r>
+    </w:p>
+    <w:p>
+      <w:pPr>
+        <w:shd w:val="clear" w:color="auto" w:fill="FFFFFF"/>
+        <w:spacing w:before="180" w:after="180" w:line="240" w:lineRule="auto"/>
+        <w:rPr>
+          <w:rFonts w:ascii="Helvetica" w:eastAsia="Times New Roman" w:hAnsi="Helvetica" w:cs="Helvetica"/>
+          <w:b/>
+          <w:color w:val="2D3B45"/>
+          <w:sz w:val="24"/>
+          <w:szCs w:val="24"/>
+        </w:rPr>
+      </w:pPr>
+    </w:p>
+    <w:p>
+      <w:pPr>
+        <w:pStyle w:val="ListParagraph"/>
+        <w:numPr>
+          <w:ilvl w:val="0"/>
+          <w:numId w:val="2"/>
+        </w:numPr>
+        <w:shd w:val="clear" w:color="auto" w:fill="FFFFFF"/>
+        <w:spacing w:before="180" w:after="180" w:line="240" w:lineRule="auto"/>
+        <w:rPr>
+          <w:rFonts w:ascii="Helvetica" w:eastAsia="Times New Roman" w:hAnsi="Helvetica" w:cs="Helvetica"/>
+          <w:b/>
+          <w:color w:val="2D3B45"/>
+          <w:sz w:val="24"/>
+          <w:szCs w:val="24"/>
+        </w:rPr>
+      </w:pPr>
+      <w:r>
+        <w:rPr>
+          <w:rFonts w:ascii="Helvetica" w:eastAsia="Times New Roman" w:hAnsi="Helvetica" w:cs="Helvetica"/>
+          <w:b/>
+          <w:color w:val="2D3B45"/>
+          <w:sz w:val="24"/>
+          <w:szCs w:val="24"/>
+        </w:rPr>
+        <w:t>Schedule(dynamic) / Schedule(dynamic, 10) / Schedule(dynamic, 20)</w:t>
+      </w:r>
+    </w:p>
+    <w:p>
+      <w:pPr>
+        <w:pStyle w:val="ListParagraph"/>
+        <w:numPr>
+          <w:ilvl w:val="1"/>
+          <w:numId w:val="2"/>
+        </w:numPr>
+        <w:shd w:val="clear" w:color="auto" w:fill="FFFFFF"/>
+        <w:spacing w:before="180" w:after="180" w:line="240" w:lineRule="auto"/>
+        <w:rPr>
+          <w:rFonts w:ascii="Helvetica" w:eastAsia="Times New Roman" w:hAnsi="Helvetica" w:cs="Helvetica"/>
+          <w:b/>
+          <w:color w:val="2D3B45"/>
+          <w:sz w:val="24"/>
+          <w:szCs w:val="24"/>
+        </w:rPr>
+      </w:pPr>
+      <w:r>
+        <w:rPr>
+          <w:rFonts w:ascii="Helvetica" w:eastAsia="Times New Roman" w:hAnsi="Helvetica" w:cs="Helvetica"/>
+          <w:b/>
+          <w:color w:val="2D3B45"/>
+          <w:sz w:val="24"/>
+          <w:szCs w:val="24"/>
+        </w:rPr>
+        <w:lastRenderedPageBreak/>
+        <w:t>The distribution for these clauses is left up to the run-time system and could be different every time the program is ran.  It is good to note that dynamic scheduling is good for situations where the loop iterations might not execute in the same time.  In this case because the number of inner loop iterations decreases as a function of the outer loop index (i), it is safe to say that if each assignment happens in a constant time T then these loops will all execute with different executions times at a delta of T.</w:t>
+      </w:r>
+      <w:r>
+        <w:rPr>
+          <w:rFonts w:ascii="Helvetica" w:eastAsia="Times New Roman" w:hAnsi="Helvetica" w:cs="Helvetica"/>
+          <w:b/>
+          <w:color w:val="2D3B45"/>
+          <w:sz w:val="24"/>
+          <w:szCs w:val="24"/>
+        </w:rPr>
+        <w:t xml:space="preserve">  This would lead to believe that dynamic scheduling would be a good candidate for this problem.</w:t>
+      </w:r>
+    </w:p>
+    <w:p>
+      <w:pPr>
+        <w:shd w:val="clear" w:color="auto" w:fill="FFFFFF"/>
+        <w:spacing w:before="180" w:after="180" w:line="240" w:lineRule="auto"/>
+        <w:rPr>
+          <w:rFonts w:ascii="Helvetica" w:eastAsia="Times New Roman" w:hAnsi="Helvetica" w:cs="Helvetica"/>
+          <w:b/>
+          <w:color w:val="2D3B45"/>
+          <w:sz w:val="24"/>
+          <w:szCs w:val="24"/>
+        </w:rPr>
+      </w:pPr>
+      <w:r>
+        <w:rPr>
+          <w:rFonts w:ascii="Helvetica" w:eastAsia="Times New Roman" w:hAnsi="Helvetica" w:cs="Helvetica"/>
+          <w:b/>
+          <w:color w:val="2D3B45"/>
+          <w:sz w:val="24"/>
+          <w:szCs w:val="24"/>
+        </w:rPr>
+        <w:t>Ranking:</w:t>
+      </w:r>
+    </w:p>
+    <w:p>
+      <w:pPr>
+        <w:shd w:val="clear" w:color="auto" w:fill="FFFFFF"/>
+        <w:spacing w:before="180" w:after="180" w:line="240" w:lineRule="auto"/>
+        <w:rPr>
+          <w:rFonts w:ascii="Helvetica" w:eastAsia="Times New Roman" w:hAnsi="Helvetica" w:cs="Helvetica"/>
+          <w:b/>
+          <w:color w:val="2D3B45"/>
+          <w:sz w:val="24"/>
+          <w:szCs w:val="24"/>
+        </w:rPr>
+      </w:pPr>
+      <w:r>
+        <w:rPr>
+          <w:rFonts w:ascii="Helvetica" w:eastAsia="Times New Roman" w:hAnsi="Helvetica" w:cs="Helvetica"/>
+          <w:b/>
+          <w:color w:val="2D3B45"/>
+          <w:sz w:val="24"/>
+          <w:szCs w:val="24"/>
+        </w:rPr>
+        <w:t>Based on the above I would rank the scheduling clauses as follows:</w:t>
+      </w:r>
+      <w:bookmarkStart w:id="12" w:name="_GoBack"/>
+      <w:bookmarkEnd w:id="12"/>
+    </w:p>
+    <w:p>
+      <w:pPr>
+        <w:shd w:val="clear" w:color="auto" w:fill="FFFFFF"/>
+        <w:spacing w:before="180" w:after="180" w:line="240" w:lineRule="auto"/>
+        <w:rPr>
+          <w:rFonts w:ascii="Helvetica" w:eastAsia="Times New Roman" w:hAnsi="Helvetica" w:cs="Helvetica"/>
+          <w:b/>
+          <w:color w:val="2D3B45"/>
+          <w:sz w:val="24"/>
+          <w:szCs w:val="24"/>
+        </w:rPr>
+      </w:pPr>
+      <w:r>
+        <w:rPr>
+          <w:rFonts w:ascii="Helvetica" w:eastAsia="Times New Roman" w:hAnsi="Helvetica" w:cs="Helvetica"/>
+          <w:b/>
+          <w:color w:val="2D3B45"/>
+          <w:sz w:val="24"/>
+          <w:szCs w:val="24"/>
+        </w:rPr>
+        <w:t xml:space="preserve">Slowest: </w:t>
+      </w:r>
+      <w:r>
+        <w:rPr>
+          <w:rFonts w:ascii="Helvetica" w:eastAsia="Times New Roman" w:hAnsi="Helvetica" w:cs="Helvetica"/>
+          <w:b/>
+          <w:color w:val="2D3B45"/>
+          <w:sz w:val="24"/>
+          <w:szCs w:val="24"/>
+        </w:rPr>
+        <w:tab/>
+        <w:t>Schedule(static), most load imbalanced</w:t>
+      </w:r>
+    </w:p>
+    <w:p>
+      <w:pPr>
+        <w:shd w:val="clear" w:color="auto" w:fill="FFFFFF"/>
+        <w:spacing w:before="180" w:after="180" w:line="240" w:lineRule="auto"/>
+        <w:rPr>
+          <w:rFonts w:ascii="Helvetica" w:eastAsia="Times New Roman" w:hAnsi="Helvetica" w:cs="Helvetica"/>
+          <w:b/>
+          <w:color w:val="2D3B45"/>
+          <w:sz w:val="24"/>
+          <w:szCs w:val="24"/>
+        </w:rPr>
+      </w:pPr>
+      <w:r>
+        <w:rPr>
+          <w:rFonts w:ascii="Helvetica" w:eastAsia="Times New Roman" w:hAnsi="Helvetica" w:cs="Helvetica"/>
+          <w:b/>
+          <w:color w:val="2D3B45"/>
+          <w:sz w:val="24"/>
+          <w:szCs w:val="24"/>
+        </w:rPr>
+        <w:tab/>
+      </w:r>
+      <w:r>
+        <w:rPr>
+          <w:rFonts w:ascii="Helvetica" w:eastAsia="Times New Roman" w:hAnsi="Helvetica" w:cs="Helvetica"/>
+          <w:b/>
+          <w:color w:val="2D3B45"/>
+          <w:sz w:val="24"/>
+          <w:szCs w:val="24"/>
+        </w:rPr>
+        <w:tab/>
+        <w:t>Schedule(static, 10)</w:t>
+      </w:r>
+    </w:p>
+    <w:p>
+      <w:pPr>
+        <w:shd w:val="clear" w:color="auto" w:fill="FFFFFF"/>
+        <w:spacing w:before="180" w:after="180" w:line="240" w:lineRule="auto"/>
+        <w:rPr>
+          <w:rFonts w:ascii="Helvetica" w:eastAsia="Times New Roman" w:hAnsi="Helvetica" w:cs="Helvetica"/>
+          <w:b/>
+          <w:color w:val="2D3B45"/>
+          <w:sz w:val="24"/>
+          <w:szCs w:val="24"/>
+        </w:rPr>
+      </w:pPr>
+      <w:r>
+        <w:rPr>
+          <w:rFonts w:ascii="Helvetica" w:eastAsia="Times New Roman" w:hAnsi="Helvetica" w:cs="Helvetica"/>
+          <w:b/>
+          <w:color w:val="2D3B45"/>
+          <w:sz w:val="24"/>
+          <w:szCs w:val="24"/>
+        </w:rPr>
+        <w:tab/>
+      </w:r>
+      <w:r>
+        <w:rPr>
+          <w:rFonts w:ascii="Helvetica" w:eastAsia="Times New Roman" w:hAnsi="Helvetica" w:cs="Helvetica"/>
+          <w:b/>
+          <w:color w:val="2D3B45"/>
+          <w:sz w:val="24"/>
+          <w:szCs w:val="24"/>
+        </w:rPr>
+        <w:tab/>
+        <w:t>Schedule(dynamic) / Schedule(dynamic,10), Schedule(dynamic, 20)</w:t>
+      </w:r>
+    </w:p>
+    <w:p>
+      <w:pPr>
+        <w:shd w:val="clear" w:color="auto" w:fill="FFFFFF"/>
+        <w:spacing w:before="180" w:after="180" w:line="240" w:lineRule="auto"/>
+        <w:rPr>
+          <w:rFonts w:ascii="Helvetica" w:eastAsia="Times New Roman" w:hAnsi="Helvetica" w:cs="Helvetica"/>
+          <w:b/>
+          <w:color w:val="2D3B45"/>
+          <w:sz w:val="24"/>
+          <w:szCs w:val="24"/>
+        </w:rPr>
+      </w:pPr>
+      <w:r>
+        <w:rPr>
+          <w:rFonts w:ascii="Helvetica" w:eastAsia="Times New Roman" w:hAnsi="Helvetica" w:cs="Helvetica"/>
+          <w:b/>
+          <w:color w:val="2D3B45"/>
+          <w:sz w:val="24"/>
+          <w:szCs w:val="24"/>
+        </w:rPr>
+        <w:t>Fastest:</w:t>
+      </w:r>
+      <w:r>
+        <w:rPr>
+          <w:rFonts w:ascii="Helvetica" w:eastAsia="Times New Roman" w:hAnsi="Helvetica" w:cs="Helvetica"/>
+          <w:b/>
+          <w:color w:val="2D3B45"/>
+          <w:sz w:val="24"/>
+          <w:szCs w:val="24"/>
+        </w:rPr>
+        <w:tab/>
+        <w:t xml:space="preserve">Schedule(static, 1) </w:t>
+      </w:r>
+    </w:p>
+    <w:p>
+      <w:pPr>
+        <w:shd w:val="clear" w:color="auto" w:fill="FFFFFF"/>
+        <w:spacing w:before="180" w:after="180" w:line="240" w:lineRule="auto"/>
+        <w:rPr>
+          <w:rFonts w:ascii="Helvetica" w:eastAsia="Times New Roman" w:hAnsi="Helvetica" w:cs="Helvetica"/>
+          <w:b/>
+          <w:color w:val="2D3B45"/>
+          <w:sz w:val="24"/>
+          <w:szCs w:val="24"/>
+        </w:rPr>
+      </w:pPr>
+      <w:r>
+        <w:rPr>
+          <w:rFonts w:ascii="Helvetica" w:eastAsia="Times New Roman" w:hAnsi="Helvetica" w:cs="Helvetica"/>
+          <w:b/>
+          <w:color w:val="2D3B45"/>
+          <w:sz w:val="24"/>
+          <w:szCs w:val="24"/>
+        </w:rPr>
+        <w:t xml:space="preserve"> </w:t>
       </w:r>
     </w:p>
     <w:p>
@@ -8567,8 +9646,6 @@
           <w:szCs w:val="24"/>
         </w:rPr>
       </w:pPr>
-      <w:bookmarkStart w:id="12" w:name="_GoBack"/>
-      <w:bookmarkEnd w:id="12"/>
     </w:p>
     <w:p>
       <w:pPr>
@@ -8590,7 +9667,6 @@
           <w:sz w:val="24"/>
           <w:szCs w:val="24"/>
         </w:rPr>
-        <w:lastRenderedPageBreak/>
         <w:t>5. Expand upon the bounded_buffer.cpp that is provided on Canvas (or copy this program from /cpe412/exam2/bounded_buffer.cpp on the Jetson system) to create two separate OpenMP implementations of the producer/consumer bounded buffer-problem discussed in class that utilizes a common shared memory (between threads) and counting semaphores to ensure proper synchronization. [Note you will also need to link this program with the util.o file that is also provided on Canvas or on the Jetson system at /cpe412/exam2/util.o] One implementation should use OpenMP's standard parallel and work sharing data parallel constructs to start up the separate consumer and producer threads. The other implementation should utilize the OpenMP tasking model. Verify that both models function correctly and answer the following questions:</w:t>
       </w:r>
     </w:p>
@@ -8637,6 +9713,7 @@
           <w:sz w:val="24"/>
           <w:szCs w:val="24"/>
         </w:rPr>
+        <w:lastRenderedPageBreak/>
         <w:t>b) Describe the function of the main, consumer, and producer module? What are the output files diary and con_? and prod_? reporting?</w:t>
       </w:r>
     </w:p>
@@ -8764,6 +9841,195 @@
     </w:sectPr>
   </w:body>
 </w:document>
+</file>
+
+<file path=word/numbering.xml><?xml version="1.0" encoding="utf-8"?>
+<w:numbering xmlns:wpc="http://schemas.microsoft.com/office/word/2010/wordprocessingCanvas" xmlns:cx="http://schemas.microsoft.com/office/drawing/2014/chartex" xmlns:cx1="http://schemas.microsoft.com/office/drawing/2015/9/8/chartex" xmlns:cx2="http://schemas.microsoft.com/office/drawing/2015/10/21/chartex" xmlns:cx3="http://schemas.microsoft.com/office/drawing/2016/5/9/chartex" xmlns:cx4="http://schemas.microsoft.com/office/drawing/2016/5/10/chartex" xmlns:cx5="http://schemas.microsoft.com/office/drawing/2016/5/11/chartex" xmlns:cx6="http://schemas.microsoft.com/office/drawing/2016/5/12/chartex" xmlns:cx7="http://schemas.microsoft.com/office/drawing/2016/5/13/chartex" xmlns:cx8="http://schemas.microsoft.com/office/drawing/2016/5/14/chartex" xmlns:mc="http://schemas.openxmlformats.org/markup-compatibility/2006" xmlns:aink="http://schemas.microsoft.com/office/drawing/2016/ink" xmlns:am3d="http://schemas.microsoft.com/office/drawing/2017/model3d" xmlns:o="urn:schemas-microsoft-com:office:office" xmlns:r="http://schemas.openxmlformats.org/officeDocument/2006/relationships" xmlns:m="http://schemas.openxmlformats.org/officeDocument/2006/math" xmlns:v="urn:schemas-microsoft-com:vml" xmlns:wp14="http://schemas.microsoft.com/office/word/2010/wordprocessingDrawing" xmlns:wp="http://schemas.openxmlformats.org/drawingml/2006/wordprocessingDrawing" xmlns:w10="urn:schemas-microsoft-com:office:word" xmlns:w="http://schemas.openxmlformats.org/wordprocessingml/2006/main" xmlns:w14="http://schemas.microsoft.com/office/word/2010/wordml" xmlns:w15="http://schemas.microsoft.com/office/word/2012/wordml" xmlns:w16cid="http://schemas.microsoft.com/office/word/2016/wordml/cid" xmlns:w16se="http://schemas.microsoft.com/office/word/2015/wordml/symex" xmlns:wpg="http://schemas.microsoft.com/office/word/2010/wordprocessingGroup" xmlns:wpi="http://schemas.microsoft.com/office/word/2010/wordprocessingInk" xmlns:wne="http://schemas.microsoft.com/office/word/2006/wordml" xmlns:wps="http://schemas.microsoft.com/office/word/2010/wordprocessingShape" mc:Ignorable="w14 w15 w16se w16cid wp14">
+  <w:abstractNum w:abstractNumId="0" w15:restartNumberingAfterBreak="0">
+    <w:nsid w:val="4EB419E6"/>
+    <w:multiLevelType w:val="hybridMultilevel"/>
+    <w:tmpl w:val="1FEE727A"/>
+    <w:lvl w:ilvl="0" w:tplc="D2E2C006">
+      <w:start w:val="1"/>
+      <w:numFmt w:val="decimal"/>
+      <w:lvlText w:val="%1.)"/>
+      <w:lvlJc w:val="left"/>
+      <w:pPr>
+        <w:ind w:left="720" w:hanging="360"/>
+      </w:pPr>
+      <w:rPr>
+        <w:rFonts w:hint="default"/>
+      </w:rPr>
+    </w:lvl>
+    <w:lvl w:ilvl="1" w:tplc="04090019" w:tentative="1">
+      <w:start w:val="1"/>
+      <w:numFmt w:val="lowerLetter"/>
+      <w:lvlText w:val="%2."/>
+      <w:lvlJc w:val="left"/>
+      <w:pPr>
+        <w:ind w:left="1440" w:hanging="360"/>
+      </w:pPr>
+    </w:lvl>
+    <w:lvl w:ilvl="2" w:tplc="0409001B" w:tentative="1">
+      <w:start w:val="1"/>
+      <w:numFmt w:val="lowerRoman"/>
+      <w:lvlText w:val="%3."/>
+      <w:lvlJc w:val="right"/>
+      <w:pPr>
+        <w:ind w:left="2160" w:hanging="180"/>
+      </w:pPr>
+    </w:lvl>
+    <w:lvl w:ilvl="3" w:tplc="0409000F" w:tentative="1">
+      <w:start w:val="1"/>
+      <w:numFmt w:val="decimal"/>
+      <w:lvlText w:val="%4."/>
+      <w:lvlJc w:val="left"/>
+      <w:pPr>
+        <w:ind w:left="2880" w:hanging="360"/>
+      </w:pPr>
+    </w:lvl>
+    <w:lvl w:ilvl="4" w:tplc="04090019" w:tentative="1">
+      <w:start w:val="1"/>
+      <w:numFmt w:val="lowerLetter"/>
+      <w:lvlText w:val="%5."/>
+      <w:lvlJc w:val="left"/>
+      <w:pPr>
+        <w:ind w:left="3600" w:hanging="360"/>
+      </w:pPr>
+    </w:lvl>
+    <w:lvl w:ilvl="5" w:tplc="0409001B" w:tentative="1">
+      <w:start w:val="1"/>
+      <w:numFmt w:val="lowerRoman"/>
+      <w:lvlText w:val="%6."/>
+      <w:lvlJc w:val="right"/>
+      <w:pPr>
+        <w:ind w:left="4320" w:hanging="180"/>
+      </w:pPr>
+    </w:lvl>
+    <w:lvl w:ilvl="6" w:tplc="0409000F" w:tentative="1">
+      <w:start w:val="1"/>
+      <w:numFmt w:val="decimal"/>
+      <w:lvlText w:val="%7."/>
+      <w:lvlJc w:val="left"/>
+      <w:pPr>
+        <w:ind w:left="5040" w:hanging="360"/>
+      </w:pPr>
+    </w:lvl>
+    <w:lvl w:ilvl="7" w:tplc="04090019" w:tentative="1">
+      <w:start w:val="1"/>
+      <w:numFmt w:val="lowerLetter"/>
+      <w:lvlText w:val="%8."/>
+      <w:lvlJc w:val="left"/>
+      <w:pPr>
+        <w:ind w:left="5760" w:hanging="360"/>
+      </w:pPr>
+    </w:lvl>
+    <w:lvl w:ilvl="8" w:tplc="0409001B" w:tentative="1">
+      <w:start w:val="1"/>
+      <w:numFmt w:val="lowerRoman"/>
+      <w:lvlText w:val="%9."/>
+      <w:lvlJc w:val="right"/>
+      <w:pPr>
+        <w:ind w:left="6480" w:hanging="180"/>
+      </w:pPr>
+    </w:lvl>
+  </w:abstractNum>
+  <w:abstractNum w:abstractNumId="1" w15:restartNumberingAfterBreak="0">
+    <w:nsid w:val="548D5F72"/>
+    <w:multiLevelType w:val="hybridMultilevel"/>
+    <w:tmpl w:val="240AFD0E"/>
+    <w:lvl w:ilvl="0" w:tplc="8DF8CDB4">
+      <w:start w:val="1"/>
+      <w:numFmt w:val="decimal"/>
+      <w:lvlText w:val="%1.)"/>
+      <w:lvlJc w:val="left"/>
+      <w:pPr>
+        <w:ind w:left="720" w:hanging="360"/>
+      </w:pPr>
+      <w:rPr>
+        <w:rFonts w:hint="default"/>
+      </w:rPr>
+    </w:lvl>
+    <w:lvl w:ilvl="1" w:tplc="04090019">
+      <w:start w:val="1"/>
+      <w:numFmt w:val="lowerLetter"/>
+      <w:lvlText w:val="%2."/>
+      <w:lvlJc w:val="left"/>
+      <w:pPr>
+        <w:ind w:left="1440" w:hanging="360"/>
+      </w:pPr>
+    </w:lvl>
+    <w:lvl w:ilvl="2" w:tplc="0409001B" w:tentative="1">
+      <w:start w:val="1"/>
+      <w:numFmt w:val="lowerRoman"/>
+      <w:lvlText w:val="%3."/>
+      <w:lvlJc w:val="right"/>
+      <w:pPr>
+        <w:ind w:left="2160" w:hanging="180"/>
+      </w:pPr>
+    </w:lvl>
+    <w:lvl w:ilvl="3" w:tplc="0409000F" w:tentative="1">
+      <w:start w:val="1"/>
+      <w:numFmt w:val="decimal"/>
+      <w:lvlText w:val="%4."/>
+      <w:lvlJc w:val="left"/>
+      <w:pPr>
+        <w:ind w:left="2880" w:hanging="360"/>
+      </w:pPr>
+    </w:lvl>
+    <w:lvl w:ilvl="4" w:tplc="04090019" w:tentative="1">
+      <w:start w:val="1"/>
+      <w:numFmt w:val="lowerLetter"/>
+      <w:lvlText w:val="%5."/>
+      <w:lvlJc w:val="left"/>
+      <w:pPr>
+        <w:ind w:left="3600" w:hanging="360"/>
+      </w:pPr>
+    </w:lvl>
+    <w:lvl w:ilvl="5" w:tplc="0409001B" w:tentative="1">
+      <w:start w:val="1"/>
+      <w:numFmt w:val="lowerRoman"/>
+      <w:lvlText w:val="%6."/>
+      <w:lvlJc w:val="right"/>
+      <w:pPr>
+        <w:ind w:left="4320" w:hanging="180"/>
+      </w:pPr>
+    </w:lvl>
+    <w:lvl w:ilvl="6" w:tplc="0409000F" w:tentative="1">
+      <w:start w:val="1"/>
+      <w:numFmt w:val="decimal"/>
+      <w:lvlText w:val="%7."/>
+      <w:lvlJc w:val="left"/>
+      <w:pPr>
+        <w:ind w:left="5040" w:hanging="360"/>
+      </w:pPr>
+    </w:lvl>
+    <w:lvl w:ilvl="7" w:tplc="04090019" w:tentative="1">
+      <w:start w:val="1"/>
+      <w:numFmt w:val="lowerLetter"/>
+      <w:lvlText w:val="%8."/>
+      <w:lvlJc w:val="left"/>
+      <w:pPr>
+        <w:ind w:left="5760" w:hanging="360"/>
+      </w:pPr>
+    </w:lvl>
+    <w:lvl w:ilvl="8" w:tplc="0409001B" w:tentative="1">
+      <w:start w:val="1"/>
+      <w:numFmt w:val="lowerRoman"/>
+      <w:lvlText w:val="%9."/>
+      <w:lvlJc w:val="right"/>
+      <w:pPr>
+        <w:ind w:left="6480" w:hanging="180"/>
+      </w:pPr>
+    </w:lvl>
+  </w:abstractNum>
+  <w:num w:numId="1">
+    <w:abstractNumId w:val="0"/>
+  </w:num>
+  <w:num w:numId="2">
+    <w:abstractNumId w:val="1"/>
+  </w:num>
+</w:numbering>
 </file>
 
 <file path=word/styles.xml><?xml version="1.0" encoding="utf-8"?>

</xml_diff>